<commit_message>
Added introduction template and a 'Starting the Software' subsection.
</commit_message>
<xml_diff>
--- a/UltraScreen/CDAGeoV3/CDAGeoV3 User Manual.docx
+++ b/UltraScreen/CDAGeoV3/CDAGeoV3 User Manual.docx
@@ -6,8 +6,6 @@
       <w:pPr>
         <w:jc w:val="right"/>
       </w:pPr>
-      <w:bookmarkStart w:id="0" w:name="_GoBack"/>
-      <w:bookmarkEnd w:id="0"/>
       <w:r>
         <w:rPr>
           <w:noProof/>
@@ -1808,77 +1806,126 @@
       <w:pPr>
         <w:pStyle w:val="Heading1"/>
       </w:pPr>
-      <w:bookmarkStart w:id="1" w:name="_Toc34046724"/>
-      <w:bookmarkStart w:id="2" w:name="_Toc34059025"/>
-      <w:bookmarkStart w:id="3" w:name="_Toc34126408"/>
       <w:r>
         <w:lastRenderedPageBreak/>
-        <w:t>Heading 1</w:t>
+        <w:t>Introduction</w:t>
+      </w:r>
+    </w:p>
+    <w:p>
+      <w:r>
+        <w:t>This document provides instructions for the operation of the new CDA (Cable Data Analysis) software.</w:t>
+      </w:r>
+    </w:p>
+    <w:p>
+      <w:r>
+        <w:t xml:space="preserve">The primary purpose of the CDA is to analyse data captured by the UltraScreen system, for analysis both during and after the manufacturing process. The software provides a variety of data </w:t>
+      </w:r>
+      <w:r>
+        <w:t xml:space="preserve">such as the cable’s layer thicknesses, the cable concentricity, and others. </w:t>
+      </w:r>
+    </w:p>
+    <w:p>
+      <w:pPr>
+        <w:pStyle w:val="Heading2"/>
+      </w:pPr>
+      <w:r>
+        <w:t>Starting the Software</w:t>
+      </w:r>
+    </w:p>
+    <w:p>
+      <w:r>
+        <w:t>Double click the CDAGeoV3 desktop shortcut to start the software. Alternatively, t</w:t>
+      </w:r>
+      <w:r>
+        <w:t>he executable can be located at</w:t>
+      </w:r>
+      <w:bookmarkStart w:id="0" w:name="_GoBack"/>
+      <w:bookmarkEnd w:id="0"/>
+      <w:r>
+        <w:t>: “C:/Executables/CDAGeoV3/Release/CDAGeoV3.exe”</w:t>
+      </w:r>
+      <w:r>
+        <w:t>.</w:t>
+      </w:r>
+    </w:p>
+    <w:p>
+      <w:pPr>
+        <w:jc w:val="center"/>
+      </w:pPr>
+      <w:r>
+        <w:drawing>
+          <wp:inline distT="0" distB="0" distL="0" distR="0" wp14:anchorId="14769326" wp14:editId="0D97E60F">
+            <wp:extent cx="646981" cy="761636"/>
+            <wp:effectExtent l="0" t="0" r="1270" b="635"/>
+            <wp:docPr id="2" name="Picture 2"/>
+            <wp:cNvGraphicFramePr>
+              <a:graphicFrameLocks xmlns:a="http://schemas.openxmlformats.org/drawingml/2006/main" noChangeAspect="1"/>
+            </wp:cNvGraphicFramePr>
+            <a:graphic xmlns:a="http://schemas.openxmlformats.org/drawingml/2006/main">
+              <a:graphicData uri="http://schemas.openxmlformats.org/drawingml/2006/picture">
+                <pic:pic xmlns:pic="http://schemas.openxmlformats.org/drawingml/2006/picture">
+                  <pic:nvPicPr>
+                    <pic:cNvPr id="1" name=""/>
+                    <pic:cNvPicPr/>
+                  </pic:nvPicPr>
+                  <pic:blipFill>
+                    <a:blip r:embed="rId9"/>
+                    <a:stretch>
+                      <a:fillRect/>
+                    </a:stretch>
+                  </pic:blipFill>
+                  <pic:spPr>
+                    <a:xfrm>
+                      <a:off x="0" y="0"/>
+                      <a:ext cx="651170" cy="766567"/>
+                    </a:xfrm>
+                    <a:prstGeom prst="rect">
+                      <a:avLst/>
+                    </a:prstGeom>
+                  </pic:spPr>
+                </pic:pic>
+              </a:graphicData>
+            </a:graphic>
+          </wp:inline>
+        </w:drawing>
+      </w:r>
+    </w:p>
+    <w:p>
+      <w:pPr>
+        <w:pStyle w:val="Heading3"/>
+      </w:pPr>
+      <w:bookmarkStart w:id="1" w:name="_Toc34126410"/>
+      <w:r>
+        <w:t>Heading 3</w:t>
       </w:r>
       <w:bookmarkEnd w:id="1"/>
+    </w:p>
+    <w:p>
+      <w:pPr>
+        <w:spacing w:before="240"/>
+      </w:pPr>
+      <w:r>
+        <w:t>Text</w:t>
+      </w:r>
+    </w:p>
+    <w:p>
+      <w:pPr>
+        <w:spacing w:before="240"/>
+      </w:pPr>
+    </w:p>
+    <w:p>
+      <w:pPr>
+        <w:pStyle w:val="Heading2"/>
+      </w:pPr>
+      <w:bookmarkStart w:id="2" w:name="_Toc34046726"/>
+      <w:bookmarkStart w:id="3" w:name="_Toc34059027"/>
+      <w:bookmarkStart w:id="4" w:name="_Toc34126411"/>
+      <w:r>
+        <w:t>Caution and Warning templates.</w:t>
+      </w:r>
       <w:bookmarkEnd w:id="2"/>
       <w:bookmarkEnd w:id="3"/>
-    </w:p>
-    <w:p>
-      <w:r>
-        <w:t>Text</w:t>
-      </w:r>
-    </w:p>
-    <w:p>
-      <w:pPr>
-        <w:pStyle w:val="Heading2"/>
-      </w:pPr>
-      <w:bookmarkStart w:id="4" w:name="_Toc34046725"/>
-      <w:bookmarkStart w:id="5" w:name="_Toc34059026"/>
-      <w:bookmarkStart w:id="6" w:name="_Toc34126409"/>
-      <w:r>
-        <w:t>Heading 2</w:t>
-      </w:r>
       <w:bookmarkEnd w:id="4"/>
-      <w:bookmarkEnd w:id="5"/>
-      <w:bookmarkEnd w:id="6"/>
-    </w:p>
-    <w:p>
-      <w:r>
-        <w:t>Text</w:t>
-      </w:r>
-    </w:p>
-    <w:p>
-      <w:pPr>
-        <w:pStyle w:val="Heading3"/>
-      </w:pPr>
-      <w:bookmarkStart w:id="7" w:name="_Toc34126410"/>
-      <w:r>
-        <w:t>Heading 3</w:t>
-      </w:r>
-      <w:bookmarkEnd w:id="7"/>
-    </w:p>
-    <w:p>
-      <w:pPr>
-        <w:spacing w:before="240"/>
-      </w:pPr>
-      <w:r>
-        <w:t>Text</w:t>
-      </w:r>
-    </w:p>
-    <w:p>
-      <w:pPr>
-        <w:spacing w:before="240"/>
-      </w:pPr>
-    </w:p>
-    <w:p>
-      <w:pPr>
-        <w:pStyle w:val="Heading2"/>
-      </w:pPr>
-      <w:bookmarkStart w:id="8" w:name="_Toc34046726"/>
-      <w:bookmarkStart w:id="9" w:name="_Toc34059027"/>
-      <w:bookmarkStart w:id="10" w:name="_Toc34126411"/>
-      <w:r>
-        <w:t>Caution and Warning templates.</w:t>
-      </w:r>
-      <w:bookmarkEnd w:id="8"/>
-      <w:bookmarkEnd w:id="9"/>
-      <w:bookmarkEnd w:id="10"/>
       <w:r>
         <w:t xml:space="preserve"> </w:t>
       </w:r>
@@ -1935,110 +1982,6 @@
                       <pic:pic xmlns:pic="http://schemas.openxmlformats.org/drawingml/2006/picture">
                         <pic:nvPicPr>
                           <pic:cNvPr id="5" name="Caution-Label.png"/>
-                          <pic:cNvPicPr/>
-                        </pic:nvPicPr>
-                        <pic:blipFill>
-                          <a:blip r:embed="rId9">
-                            <a:extLst>
-                              <a:ext uri="{28A0092B-C50C-407E-A947-70E740481C1C}">
-                                <a14:useLocalDpi xmlns:a14="http://schemas.microsoft.com/office/drawing/2010/main" val="0"/>
-                              </a:ext>
-                            </a:extLst>
-                          </a:blip>
-                          <a:stretch>
-                            <a:fillRect/>
-                          </a:stretch>
-                        </pic:blipFill>
-                        <pic:spPr>
-                          <a:xfrm>
-                            <a:off x="0" y="0"/>
-                            <a:ext cx="1040400" cy="302400"/>
-                          </a:xfrm>
-                          <a:prstGeom prst="rect">
-                            <a:avLst/>
-                          </a:prstGeom>
-                        </pic:spPr>
-                      </pic:pic>
-                    </a:graphicData>
-                  </a:graphic>
-                </wp:inline>
-              </w:drawing>
-            </w:r>
-          </w:p>
-        </w:tc>
-        <w:tc>
-          <w:tcPr>
-            <w:tcW w:w="8111" w:type="dxa"/>
-            <w:vAlign w:val="center"/>
-          </w:tcPr>
-          <w:p>
-            <w:pPr>
-              <w:spacing w:before="120" w:after="120"/>
-              <w:rPr>
-                <w:b/>
-                <w:bCs/>
-                <w:i/>
-                <w:iCs/>
-              </w:rPr>
-            </w:pPr>
-          </w:p>
-        </w:tc>
-      </w:tr>
-    </w:tbl>
-    <w:p/>
-    <w:p>
-      <w:r>
-        <w:t xml:space="preserve">Warning – Safety information to prevent operator injury or serious damage to the machinery. </w:t>
-      </w:r>
-    </w:p>
-    <w:tbl>
-      <w:tblPr>
-        <w:tblStyle w:val="TableGrid"/>
-        <w:tblpPr w:leftFromText="180" w:rightFromText="180" w:vertAnchor="text" w:horzAnchor="margin" w:tblpY="-35"/>
-        <w:tblW w:w="0" w:type="auto"/>
-        <w:tblLook w:val="04A0" w:firstRow="1" w:lastRow="0" w:firstColumn="1" w:lastColumn="0" w:noHBand="0" w:noVBand="1"/>
-      </w:tblPr>
-      <w:tblGrid>
-        <w:gridCol w:w="2232"/>
-        <w:gridCol w:w="7504"/>
-      </w:tblGrid>
-      <w:tr>
-        <w:trPr>
-          <w:trHeight w:val="558"/>
-        </w:trPr>
-        <w:tc>
-          <w:tcPr>
-            <w:tcW w:w="2279" w:type="dxa"/>
-            <w:shd w:val="clear" w:color="auto" w:fill="FF0000"/>
-            <w:tcMar>
-              <w:left w:w="0" w:type="dxa"/>
-              <w:right w:w="0" w:type="dxa"/>
-            </w:tcMar>
-            <w:vAlign w:val="center"/>
-          </w:tcPr>
-          <w:p>
-            <w:pPr>
-              <w:spacing w:before="120" w:after="120"/>
-              <w:jc w:val="center"/>
-            </w:pPr>
-            <w:r>
-              <w:rPr>
-                <w:noProof/>
-                <w:lang w:val="en-US"/>
-              </w:rPr>
-              <w:drawing>
-                <wp:inline distT="0" distB="0" distL="0" distR="0" wp14:anchorId="587EECED" wp14:editId="6C284529">
-                  <wp:extent cx="1040400" cy="302400"/>
-                  <wp:effectExtent l="0" t="0" r="7620" b="2540"/>
-                  <wp:docPr id="7" name="Picture 7"/>
-                  <wp:cNvGraphicFramePr>
-                    <a:graphicFrameLocks xmlns:a="http://schemas.openxmlformats.org/drawingml/2006/main" noChangeAspect="1"/>
-                  </wp:cNvGraphicFramePr>
-                  <a:graphic xmlns:a="http://schemas.openxmlformats.org/drawingml/2006/main">
-                    <a:graphicData uri="http://schemas.openxmlformats.org/drawingml/2006/picture">
-                      <pic:pic xmlns:pic="http://schemas.openxmlformats.org/drawingml/2006/picture">
-                        <pic:nvPicPr>
-                          <pic:cNvPr id="7" name="Warning-Label.png"/>
                           <pic:cNvPicPr/>
                         </pic:nvPicPr>
                         <pic:blipFill>
@@ -2072,7 +2015,7 @@
         </w:tc>
         <w:tc>
           <w:tcPr>
-            <w:tcW w:w="8101" w:type="dxa"/>
+            <w:tcW w:w="8111" w:type="dxa"/>
             <w:vAlign w:val="center"/>
           </w:tcPr>
           <w:p>
@@ -2090,31 +2033,30 @@
       </w:tr>
     </w:tbl>
     <w:p/>
-    <w:p/>
-    <w:p>
-      <w:r>
-        <w:t>Caution Example</w:t>
+    <w:p>
+      <w:r>
+        <w:t xml:space="preserve">Warning – Safety information to prevent operator injury or serious damage to the machinery. </w:t>
       </w:r>
     </w:p>
     <w:tbl>
       <w:tblPr>
         <w:tblStyle w:val="TableGrid"/>
-        <w:tblpPr w:leftFromText="180" w:rightFromText="180" w:vertAnchor="text" w:horzAnchor="margin" w:tblpY="99"/>
+        <w:tblpPr w:leftFromText="180" w:rightFromText="180" w:vertAnchor="text" w:horzAnchor="margin" w:tblpY="-35"/>
         <w:tblW w:w="0" w:type="auto"/>
         <w:tblLook w:val="04A0" w:firstRow="1" w:lastRow="0" w:firstColumn="1" w:lastColumn="0" w:noHBand="0" w:noVBand="1"/>
       </w:tblPr>
       <w:tblGrid>
-        <w:gridCol w:w="2226"/>
-        <w:gridCol w:w="7510"/>
+        <w:gridCol w:w="2232"/>
+        <w:gridCol w:w="7504"/>
       </w:tblGrid>
       <w:tr>
         <w:trPr>
-          <w:trHeight w:val="274"/>
+          <w:trHeight w:val="558"/>
         </w:trPr>
         <w:tc>
           <w:tcPr>
-            <w:tcW w:w="2278" w:type="dxa"/>
-            <w:shd w:val="clear" w:color="auto" w:fill="FFC000"/>
+            <w:tcW w:w="2279" w:type="dxa"/>
+            <w:shd w:val="clear" w:color="auto" w:fill="FF0000"/>
             <w:tcMar>
               <w:left w:w="0" w:type="dxa"/>
               <w:right w:w="0" w:type="dxa"/>
@@ -2123,6 +2065,7 @@
           </w:tcPr>
           <w:p>
             <w:pPr>
+              <w:spacing w:before="120" w:after="120"/>
               <w:jc w:val="center"/>
             </w:pPr>
             <w:r>
@@ -2131,10 +2074,10 @@
                 <w:lang w:val="en-US"/>
               </w:rPr>
               <w:drawing>
-                <wp:inline distT="0" distB="0" distL="0" distR="0" wp14:anchorId="35FD42C0" wp14:editId="65DF1F32">
+                <wp:inline distT="0" distB="0" distL="0" distR="0" wp14:anchorId="587EECED" wp14:editId="6C284529">
                   <wp:extent cx="1040400" cy="302400"/>
                   <wp:effectExtent l="0" t="0" r="7620" b="2540"/>
-                  <wp:docPr id="9" name="Picture 9"/>
+                  <wp:docPr id="7" name="Picture 7"/>
                   <wp:cNvGraphicFramePr>
                     <a:graphicFrameLocks xmlns:a="http://schemas.openxmlformats.org/drawingml/2006/main" noChangeAspect="1"/>
                   </wp:cNvGraphicFramePr>
@@ -2142,11 +2085,11 @@
                     <a:graphicData uri="http://schemas.openxmlformats.org/drawingml/2006/picture">
                       <pic:pic xmlns:pic="http://schemas.openxmlformats.org/drawingml/2006/picture">
                         <pic:nvPicPr>
-                          <pic:cNvPr id="9" name="Caution-Label.png"/>
+                          <pic:cNvPr id="7" name="Warning-Label.png"/>
                           <pic:cNvPicPr/>
                         </pic:nvPicPr>
                         <pic:blipFill>
-                          <a:blip r:embed="rId9">
+                          <a:blip r:embed="rId11">
                             <a:extLst>
                               <a:ext uri="{28A0092B-C50C-407E-A947-70E740481C1C}">
                                 <a14:useLocalDpi xmlns:a14="http://schemas.microsoft.com/office/drawing/2010/main" val="0"/>
@@ -2176,7 +2119,7 @@
         </w:tc>
         <w:tc>
           <w:tcPr>
-            <w:tcW w:w="8098" w:type="dxa"/>
+            <w:tcW w:w="8101" w:type="dxa"/>
             <w:vAlign w:val="center"/>
           </w:tcPr>
           <w:p>
@@ -2189,44 +2132,36 @@
                 <w:iCs/>
               </w:rPr>
             </w:pPr>
-            <w:r>
-              <w:rPr>
-                <w:b/>
-                <w:bCs/>
-                <w:i/>
-                <w:iCs/>
-              </w:rPr>
-              <w:t>Always use the “Send to Load Position” control to send the scanning head to the cable load position. Do not attempt to load the cable with the scanning head in any other position. This could lead to the scanning head being out of alignment for the scan which could result in damage to the machine</w:t>
-            </w:r>
           </w:p>
         </w:tc>
       </w:tr>
     </w:tbl>
     <w:p/>
-    <w:p>
-      <w:r>
-        <w:t>Warning Example</w:t>
+    <w:p/>
+    <w:p>
+      <w:r>
+        <w:t>Caution Example</w:t>
       </w:r>
     </w:p>
     <w:tbl>
       <w:tblPr>
         <w:tblStyle w:val="TableGrid"/>
-        <w:tblpPr w:leftFromText="180" w:rightFromText="180" w:vertAnchor="text" w:horzAnchor="margin" w:tblpY="-35"/>
+        <w:tblpPr w:leftFromText="180" w:rightFromText="180" w:vertAnchor="text" w:horzAnchor="margin" w:tblpY="99"/>
         <w:tblW w:w="0" w:type="auto"/>
         <w:tblLook w:val="04A0" w:firstRow="1" w:lastRow="0" w:firstColumn="1" w:lastColumn="0" w:noHBand="0" w:noVBand="1"/>
       </w:tblPr>
       <w:tblGrid>
-        <w:gridCol w:w="2230"/>
-        <w:gridCol w:w="7506"/>
+        <w:gridCol w:w="2226"/>
+        <w:gridCol w:w="7510"/>
       </w:tblGrid>
       <w:tr>
         <w:trPr>
-          <w:trHeight w:val="60"/>
+          <w:trHeight w:val="274"/>
         </w:trPr>
         <w:tc>
           <w:tcPr>
-            <w:tcW w:w="2288" w:type="dxa"/>
-            <w:shd w:val="clear" w:color="auto" w:fill="FF0000"/>
+            <w:tcW w:w="2278" w:type="dxa"/>
+            <w:shd w:val="clear" w:color="auto" w:fill="FFC000"/>
             <w:tcMar>
               <w:left w:w="0" w:type="dxa"/>
               <w:right w:w="0" w:type="dxa"/>
@@ -2243,10 +2178,10 @@
                 <w:lang w:val="en-US"/>
               </w:rPr>
               <w:drawing>
-                <wp:inline distT="0" distB="0" distL="0" distR="0" wp14:anchorId="651ACD88" wp14:editId="3BBCA844">
+                <wp:inline distT="0" distB="0" distL="0" distR="0" wp14:anchorId="35FD42C0" wp14:editId="65DF1F32">
                   <wp:extent cx="1040400" cy="302400"/>
                   <wp:effectExtent l="0" t="0" r="7620" b="2540"/>
-                  <wp:docPr id="8" name="Picture 8"/>
+                  <wp:docPr id="9" name="Picture 9"/>
                   <wp:cNvGraphicFramePr>
                     <a:graphicFrameLocks xmlns:a="http://schemas.openxmlformats.org/drawingml/2006/main" noChangeAspect="1"/>
                   </wp:cNvGraphicFramePr>
@@ -2254,7 +2189,7 @@
                     <a:graphicData uri="http://schemas.openxmlformats.org/drawingml/2006/picture">
                       <pic:pic xmlns:pic="http://schemas.openxmlformats.org/drawingml/2006/picture">
                         <pic:nvPicPr>
-                          <pic:cNvPr id="8" name="Warning-Label.png"/>
+                          <pic:cNvPr id="9" name="Caution-Label.png"/>
                           <pic:cNvPicPr/>
                         </pic:nvPicPr>
                         <pic:blipFill>
@@ -2288,7 +2223,7 @@
         </w:tc>
         <w:tc>
           <w:tcPr>
-            <w:tcW w:w="8130" w:type="dxa"/>
+            <w:tcW w:w="8098" w:type="dxa"/>
             <w:vAlign w:val="center"/>
           </w:tcPr>
           <w:p>
@@ -2308,7 +2243,7 @@
                 <w:i/>
                 <w:iCs/>
               </w:rPr>
-              <w:t>As soon as the “GO” button is pressed the scanning head will begin to move. To prevent injury or damage to the machine, make sure the path of the scanning head is free from obstruction.</w:t>
+              <w:t>Always use the “Send to Load Position” control to send the scanning head to the cable load position. Do not attempt to load the cable with the scanning head in any other position. This could lead to the scanning head being out of alignment for the scan which could result in damage to the machine</w:t>
             </w:r>
           </w:p>
         </w:tc>
@@ -2317,6 +2252,119 @@
     <w:p/>
     <w:p>
       <w:r>
+        <w:t>Warning Example</w:t>
+      </w:r>
+    </w:p>
+    <w:tbl>
+      <w:tblPr>
+        <w:tblStyle w:val="TableGrid"/>
+        <w:tblpPr w:leftFromText="180" w:rightFromText="180" w:vertAnchor="text" w:horzAnchor="margin" w:tblpY="-35"/>
+        <w:tblW w:w="0" w:type="auto"/>
+        <w:tblLook w:val="04A0" w:firstRow="1" w:lastRow="0" w:firstColumn="1" w:lastColumn="0" w:noHBand="0" w:noVBand="1"/>
+      </w:tblPr>
+      <w:tblGrid>
+        <w:gridCol w:w="2230"/>
+        <w:gridCol w:w="7506"/>
+      </w:tblGrid>
+      <w:tr>
+        <w:trPr>
+          <w:trHeight w:val="60"/>
+        </w:trPr>
+        <w:tc>
+          <w:tcPr>
+            <w:tcW w:w="2288" w:type="dxa"/>
+            <w:shd w:val="clear" w:color="auto" w:fill="FF0000"/>
+            <w:tcMar>
+              <w:left w:w="0" w:type="dxa"/>
+              <w:right w:w="0" w:type="dxa"/>
+            </w:tcMar>
+            <w:vAlign w:val="center"/>
+          </w:tcPr>
+          <w:p>
+            <w:pPr>
+              <w:jc w:val="center"/>
+            </w:pPr>
+            <w:r>
+              <w:rPr>
+                <w:noProof/>
+                <w:lang w:val="en-US"/>
+              </w:rPr>
+              <w:lastRenderedPageBreak/>
+              <w:drawing>
+                <wp:inline distT="0" distB="0" distL="0" distR="0" wp14:anchorId="651ACD88" wp14:editId="3BBCA844">
+                  <wp:extent cx="1040400" cy="302400"/>
+                  <wp:effectExtent l="0" t="0" r="7620" b="2540"/>
+                  <wp:docPr id="8" name="Picture 8"/>
+                  <wp:cNvGraphicFramePr>
+                    <a:graphicFrameLocks xmlns:a="http://schemas.openxmlformats.org/drawingml/2006/main" noChangeAspect="1"/>
+                  </wp:cNvGraphicFramePr>
+                  <a:graphic xmlns:a="http://schemas.openxmlformats.org/drawingml/2006/main">
+                    <a:graphicData uri="http://schemas.openxmlformats.org/drawingml/2006/picture">
+                      <pic:pic xmlns:pic="http://schemas.openxmlformats.org/drawingml/2006/picture">
+                        <pic:nvPicPr>
+                          <pic:cNvPr id="8" name="Warning-Label.png"/>
+                          <pic:cNvPicPr/>
+                        </pic:nvPicPr>
+                        <pic:blipFill>
+                          <a:blip r:embed="rId11">
+                            <a:extLst>
+                              <a:ext uri="{28A0092B-C50C-407E-A947-70E740481C1C}">
+                                <a14:useLocalDpi xmlns:a14="http://schemas.microsoft.com/office/drawing/2010/main" val="0"/>
+                              </a:ext>
+                            </a:extLst>
+                          </a:blip>
+                          <a:stretch>
+                            <a:fillRect/>
+                          </a:stretch>
+                        </pic:blipFill>
+                        <pic:spPr>
+                          <a:xfrm>
+                            <a:off x="0" y="0"/>
+                            <a:ext cx="1040400" cy="302400"/>
+                          </a:xfrm>
+                          <a:prstGeom prst="rect">
+                            <a:avLst/>
+                          </a:prstGeom>
+                        </pic:spPr>
+                      </pic:pic>
+                    </a:graphicData>
+                  </a:graphic>
+                </wp:inline>
+              </w:drawing>
+            </w:r>
+          </w:p>
+        </w:tc>
+        <w:tc>
+          <w:tcPr>
+            <w:tcW w:w="8130" w:type="dxa"/>
+            <w:vAlign w:val="center"/>
+          </w:tcPr>
+          <w:p>
+            <w:pPr>
+              <w:spacing w:before="120" w:after="120"/>
+              <w:rPr>
+                <w:b/>
+                <w:bCs/>
+                <w:i/>
+                <w:iCs/>
+              </w:rPr>
+            </w:pPr>
+            <w:r>
+              <w:rPr>
+                <w:b/>
+                <w:bCs/>
+                <w:i/>
+                <w:iCs/>
+              </w:rPr>
+              <w:t>As soon as the “GO” button is pressed the scanning head will begin to move. To prevent injury or damage to the machine, make sure the path of the scanning head is free from obstruction.</w:t>
+            </w:r>
+          </w:p>
+        </w:tc>
+      </w:tr>
+    </w:tbl>
+    <w:p/>
+    <w:p>
+      <w:r>
         <w:t>Use both</w:t>
       </w:r>
       <w:r>
@@ -2338,7 +2386,6 @@
           <w:noProof/>
           <w:lang w:val="en-US"/>
         </w:rPr>
-        <w:lastRenderedPageBreak/>
         <w:drawing>
           <wp:inline distT="0" distB="0" distL="0" distR="0" wp14:anchorId="321B2E24" wp14:editId="1177EA7E">
             <wp:extent cx="5731510" cy="2466393"/>
@@ -2357,7 +2404,7 @@
                     </pic:cNvPicPr>
                   </pic:nvPicPr>
                   <pic:blipFill>
-                    <a:blip r:embed="rId11">
+                    <a:blip r:embed="rId12">
                       <a:extLst>
                         <a:ext uri="{28A0092B-C50C-407E-A947-70E740481C1C}">
                           <a14:useLocalDpi xmlns:a14="http://schemas.microsoft.com/office/drawing/2010/main" val="0"/>
@@ -2390,7 +2437,7 @@
       </w:r>
     </w:p>
     <w:sectPr>
-      <w:footerReference w:type="default" r:id="rId12"/>
+      <w:footerReference w:type="default" r:id="rId13"/>
       <w:pgSz w:w="11906" w:h="16838"/>
       <w:pgMar w:top="1440" w:right="1080" w:bottom="1440" w:left="1080" w:header="708" w:footer="708" w:gutter="0"/>
       <w:cols w:space="708"/>
@@ -2454,7 +2501,7 @@
       <w:rPr>
         <w:noProof/>
       </w:rPr>
-      <w:t>5</w:t>
+      <w:t>4</w:t>
     </w:r>
     <w:r>
       <w:rPr>
@@ -3946,7 +3993,7 @@
 </file>
 
 <file path=customXml/itemProps1.xml><?xml version="1.0" encoding="utf-8"?>
-<ds:datastoreItem xmlns:ds="http://schemas.openxmlformats.org/officeDocument/2006/customXml" ds:itemID="{EA76AB5F-A524-46A7-9DFD-FF66FCADAE52}">
+<ds:datastoreItem xmlns:ds="http://schemas.openxmlformats.org/officeDocument/2006/customXml" ds:itemID="{0BC62717-7AD4-4178-B2F1-89E5E68F1B43}">
   <ds:schemaRefs>
     <ds:schemaRef ds:uri="http://schemas.openxmlformats.org/officeDocument/2006/bibliography"/>
   </ds:schemaRefs>

</xml_diff>

<commit_message>
Added subsections: Selecting a Run, Changing Process Duration, Filtering a Run
</commit_message>
<xml_diff>
--- a/UltraScreen/CDAGeoV3/CDAGeoV3 User Manual.docx
+++ b/UltraScreen/CDAGeoV3/CDAGeoV3 User Manual.docx
@@ -1285,7 +1285,7 @@
               <w:noProof/>
               <w:sz w:val="22"/>
               <w:szCs w:val="22"/>
-              <w:lang w:eastAsia="en-GB"/>
+              <w:lang w:val="en-US"/>
             </w:rPr>
           </w:pPr>
           <w:r>
@@ -1297,7 +1297,7 @@
           <w:r>
             <w:fldChar w:fldCharType="separate"/>
           </w:r>
-          <w:hyperlink w:anchor="_Toc34126408" w:history="1">
+          <w:hyperlink w:anchor="_Toc85460122" w:history="1">
             <w:r>
               <w:rPr>
                 <w:rStyle w:val="Hyperlink"/>
@@ -1314,7 +1314,7 @@
                 <w:noProof/>
                 <w:sz w:val="22"/>
                 <w:szCs w:val="22"/>
-                <w:lang w:eastAsia="en-GB"/>
+                <w:lang w:val="en-US"/>
               </w:rPr>
               <w:tab/>
             </w:r>
@@ -1323,7 +1323,7 @@
                 <w:rStyle w:val="Hyperlink"/>
                 <w:noProof/>
               </w:rPr>
-              <w:t>Heading 1</w:t>
+              <w:t>Introduction</w:t>
             </w:r>
             <w:r>
               <w:rPr>
@@ -1344,7 +1344,7 @@
                 <w:noProof/>
                 <w:webHidden/>
               </w:rPr>
-              <w:instrText xml:space="preserve"> PAGEREF _Toc34126408 \h </w:instrText>
+              <w:instrText xml:space="preserve"> PAGEREF _Toc85460122 \h </w:instrText>
             </w:r>
             <w:r>
               <w:rPr>
@@ -1384,10 +1384,10 @@
               <w:noProof/>
               <w:sz w:val="22"/>
               <w:szCs w:val="22"/>
-              <w:lang w:eastAsia="en-GB"/>
+              <w:lang w:val="en-US"/>
             </w:rPr>
           </w:pPr>
-          <w:hyperlink w:anchor="_Toc34126409" w:history="1">
+          <w:hyperlink w:anchor="_Toc85460123" w:history="1">
             <w:r>
               <w:rPr>
                 <w:rStyle w:val="Hyperlink"/>
@@ -1402,7 +1402,7 @@
                 <w:noProof/>
                 <w:sz w:val="22"/>
                 <w:szCs w:val="22"/>
-                <w:lang w:eastAsia="en-GB"/>
+                <w:lang w:val="en-US"/>
               </w:rPr>
               <w:tab/>
             </w:r>
@@ -1411,7 +1411,7 @@
                 <w:rStyle w:val="Hyperlink"/>
                 <w:noProof/>
               </w:rPr>
-              <w:t>Heading 2</w:t>
+              <w:t>Starting the Software</w:t>
             </w:r>
             <w:r>
               <w:rPr>
@@ -1432,7 +1432,7 @@
                 <w:noProof/>
                 <w:webHidden/>
               </w:rPr>
-              <w:instrText xml:space="preserve"> PAGEREF _Toc34126409 \h </w:instrText>
+              <w:instrText xml:space="preserve"> PAGEREF _Toc85460123 \h </w:instrText>
             </w:r>
             <w:r>
               <w:rPr>
@@ -1477,10 +1477,10 @@
               <w:noProof/>
               <w:sz w:val="22"/>
               <w:szCs w:val="22"/>
-              <w:lang w:eastAsia="en-GB"/>
+              <w:lang w:val="en-US"/>
             </w:rPr>
           </w:pPr>
-          <w:hyperlink w:anchor="_Toc34126410" w:history="1">
+          <w:hyperlink w:anchor="_Toc85460124" w:history="1">
             <w:r>
               <w:rPr>
                 <w:rStyle w:val="Hyperlink"/>
@@ -1496,7 +1496,7 @@
                 <w:noProof/>
                 <w:sz w:val="22"/>
                 <w:szCs w:val="22"/>
-                <w:lang w:eastAsia="en-GB"/>
+                <w:lang w:val="en-US"/>
               </w:rPr>
               <w:tab/>
             </w:r>
@@ -1505,7 +1505,7 @@
                 <w:rStyle w:val="Hyperlink"/>
                 <w:noProof/>
               </w:rPr>
-              <w:t>Heading 3</w:t>
+              <w:t>Selecting a Run</w:t>
             </w:r>
             <w:r>
               <w:rPr>
@@ -1526,7 +1526,7 @@
                 <w:noProof/>
                 <w:webHidden/>
               </w:rPr>
-              <w:instrText xml:space="preserve"> PAGEREF _Toc34126410 \h </w:instrText>
+              <w:instrText xml:space="preserve"> PAGEREF _Toc85460124 \h </w:instrText>
             </w:r>
             <w:r>
               <w:rPr>
@@ -1546,7 +1546,7 @@
                 <w:noProof/>
                 <w:webHidden/>
               </w:rPr>
-              <w:t>4</w:t>
+              <w:t>5</w:t>
             </w:r>
             <w:r>
               <w:rPr>
@@ -1566,10 +1566,10 @@
               <w:noProof/>
               <w:sz w:val="22"/>
               <w:szCs w:val="22"/>
-              <w:lang w:eastAsia="en-GB"/>
+              <w:lang w:val="en-US"/>
             </w:rPr>
           </w:pPr>
-          <w:hyperlink w:anchor="_Toc34126411" w:history="1">
+          <w:hyperlink w:anchor="_Toc85460125" w:history="1">
             <w:r>
               <w:rPr>
                 <w:rStyle w:val="Hyperlink"/>
@@ -1584,7 +1584,7 @@
                 <w:noProof/>
                 <w:sz w:val="22"/>
                 <w:szCs w:val="22"/>
-                <w:lang w:eastAsia="en-GB"/>
+                <w:lang w:val="en-US"/>
               </w:rPr>
               <w:tab/>
             </w:r>
@@ -1614,7 +1614,7 @@
                 <w:noProof/>
                 <w:webHidden/>
               </w:rPr>
-              <w:instrText xml:space="preserve"> PAGEREF _Toc34126411 \h </w:instrText>
+              <w:instrText xml:space="preserve"> PAGEREF _Toc85460125 \h </w:instrText>
             </w:r>
             <w:r>
               <w:rPr>
@@ -1634,7 +1634,7 @@
                 <w:noProof/>
                 <w:webHidden/>
               </w:rPr>
-              <w:t>4</w:t>
+              <w:t>5</w:t>
             </w:r>
             <w:r>
               <w:rPr>
@@ -1806,10 +1806,12 @@
       <w:pPr>
         <w:pStyle w:val="Heading1"/>
       </w:pPr>
+      <w:bookmarkStart w:id="0" w:name="_Toc85460122"/>
       <w:r>
         <w:lastRenderedPageBreak/>
         <w:t>Introduction</w:t>
       </w:r>
+      <w:bookmarkEnd w:id="0"/>
     </w:p>
     <w:p>
       <w:r>
@@ -1828,9 +1830,11 @@
       <w:pPr>
         <w:pStyle w:val="Heading2"/>
       </w:pPr>
+      <w:bookmarkStart w:id="1" w:name="_Toc85460123"/>
       <w:r>
         <w:t>Starting the Software</w:t>
       </w:r>
+      <w:bookmarkEnd w:id="1"/>
     </w:p>
     <w:p>
       <w:r>
@@ -1839,17 +1843,19 @@
       <w:r>
         <w:t>he executable can be located at</w:t>
       </w:r>
-      <w:bookmarkStart w:id="0" w:name="_GoBack"/>
-      <w:bookmarkEnd w:id="0"/>
       <w:r>
         <w:t>: “C:/Executables/CDAGeoV3/Release/CDAGeoV3.exe”</w:t>
       </w:r>
       <w:r>
         <w:t>.</w:t>
       </w:r>
-    </w:p>
-    <w:p>
-      <w:pPr>
+      <w:r>
+        <w:t xml:space="preserve"> The software will take a couple of seconds to launch.</w:t>
+      </w:r>
+    </w:p>
+    <w:p>
+      <w:pPr>
+        <w:keepNext/>
         <w:jc w:val="center"/>
       </w:pPr>
       <w:r>
@@ -1892,40 +1898,644 @@
     </w:p>
     <w:p>
       <w:pPr>
+        <w:pStyle w:val="Caption"/>
+        <w:jc w:val="center"/>
+      </w:pPr>
+      <w:r>
+        <w:t xml:space="preserve">Figure </w:t>
+      </w:r>
+      <w:fldSimple w:instr=" SEQ Figure \* ARABIC ">
+        <w:r>
+          <w:rPr>
+            <w:noProof/>
+          </w:rPr>
+          <w:t>1</w:t>
+        </w:r>
+      </w:fldSimple>
+      <w:r>
+        <w:t xml:space="preserve"> - Desktop Shortcut</w:t>
+      </w:r>
+    </w:p>
+    <w:p>
+      <w:r>
+        <w:t xml:space="preserve">Once the software has loaded, the main form will appear. </w:t>
+      </w:r>
+    </w:p>
+    <w:p>
+      <w:pPr>
+        <w:keepNext/>
+      </w:pPr>
+      <w:r>
+        <w:drawing>
+          <wp:inline distT="0" distB="0" distL="0" distR="0" wp14:anchorId="6AE87884" wp14:editId="55406EB9">
+            <wp:extent cx="6188710" cy="3347720"/>
+            <wp:effectExtent l="0" t="0" r="2540" b="5080"/>
+            <wp:docPr id="4" name="Picture 4"/>
+            <wp:cNvGraphicFramePr>
+              <a:graphicFrameLocks xmlns:a="http://schemas.openxmlformats.org/drawingml/2006/main" noChangeAspect="1"/>
+            </wp:cNvGraphicFramePr>
+            <a:graphic xmlns:a="http://schemas.openxmlformats.org/drawingml/2006/main">
+              <a:graphicData uri="http://schemas.openxmlformats.org/drawingml/2006/picture">
+                <pic:pic xmlns:pic="http://schemas.openxmlformats.org/drawingml/2006/picture">
+                  <pic:nvPicPr>
+                    <pic:cNvPr id="1" name=""/>
+                    <pic:cNvPicPr/>
+                  </pic:nvPicPr>
+                  <pic:blipFill>
+                    <a:blip r:embed="rId10"/>
+                    <a:stretch>
+                      <a:fillRect/>
+                    </a:stretch>
+                  </pic:blipFill>
+                  <pic:spPr>
+                    <a:xfrm>
+                      <a:off x="0" y="0"/>
+                      <a:ext cx="6188710" cy="3347720"/>
+                    </a:xfrm>
+                    <a:prstGeom prst="rect">
+                      <a:avLst/>
+                    </a:prstGeom>
+                  </pic:spPr>
+                </pic:pic>
+              </a:graphicData>
+            </a:graphic>
+          </wp:inline>
+        </w:drawing>
+      </w:r>
+    </w:p>
+    <w:p>
+      <w:pPr>
+        <w:pStyle w:val="Caption"/>
+      </w:pPr>
+      <w:r>
+        <w:t xml:space="preserve">Figure </w:t>
+      </w:r>
+      <w:fldSimple w:instr=" SEQ Figure \* ARABIC ">
+        <w:r>
+          <w:rPr>
+            <w:noProof/>
+          </w:rPr>
+          <w:t>2</w:t>
+        </w:r>
+      </w:fldSimple>
+      <w:r>
+        <w:t xml:space="preserve"> - Reel View</w:t>
+      </w:r>
+    </w:p>
+    <w:p/>
+    <w:p/>
+    <w:p/>
+    <w:p>
+      <w:pPr>
         <w:pStyle w:val="Heading3"/>
       </w:pPr>
-      <w:bookmarkStart w:id="1" w:name="_Toc34126410"/>
-      <w:r>
-        <w:t>Heading 3</w:t>
-      </w:r>
-      <w:bookmarkEnd w:id="1"/>
-    </w:p>
-    <w:p>
-      <w:pPr>
+      <w:bookmarkStart w:id="2" w:name="_Toc85460124"/>
+      <w:r>
+        <w:lastRenderedPageBreak/>
+        <w:t>Selecting a Run</w:t>
+      </w:r>
+      <w:bookmarkEnd w:id="2"/>
+    </w:p>
+    <w:p>
+      <w:r>
+        <w:t>Runs can be analysed by being selected from the runs table. The selected run is highlighted in blue.</w:t>
+      </w:r>
+    </w:p>
+    <w:p>
+      <w:pPr>
+        <w:keepNext/>
         <w:spacing w:before="240"/>
       </w:pPr>
       <w:r>
-        <w:t>Text</w:t>
-      </w:r>
-    </w:p>
-    <w:p>
-      <w:pPr>
-        <w:spacing w:before="240"/>
-      </w:pPr>
+        <w:drawing>
+          <wp:inline distT="0" distB="0" distL="0" distR="0" wp14:anchorId="06ACE42B" wp14:editId="41F1941D">
+            <wp:extent cx="6188710" cy="1292225"/>
+            <wp:effectExtent l="0" t="0" r="2540" b="3175"/>
+            <wp:docPr id="10" name="Picture 10"/>
+            <wp:cNvGraphicFramePr>
+              <a:graphicFrameLocks xmlns:a="http://schemas.openxmlformats.org/drawingml/2006/main" noChangeAspect="1"/>
+            </wp:cNvGraphicFramePr>
+            <a:graphic xmlns:a="http://schemas.openxmlformats.org/drawingml/2006/main">
+              <a:graphicData uri="http://schemas.openxmlformats.org/drawingml/2006/picture">
+                <pic:pic xmlns:pic="http://schemas.openxmlformats.org/drawingml/2006/picture">
+                  <pic:nvPicPr>
+                    <pic:cNvPr id="1" name=""/>
+                    <pic:cNvPicPr/>
+                  </pic:nvPicPr>
+                  <pic:blipFill>
+                    <a:blip r:embed="rId11"/>
+                    <a:stretch>
+                      <a:fillRect/>
+                    </a:stretch>
+                  </pic:blipFill>
+                  <pic:spPr>
+                    <a:xfrm>
+                      <a:off x="0" y="0"/>
+                      <a:ext cx="6188710" cy="1292225"/>
+                    </a:xfrm>
+                    <a:prstGeom prst="rect">
+                      <a:avLst/>
+                    </a:prstGeom>
+                  </pic:spPr>
+                </pic:pic>
+              </a:graphicData>
+            </a:graphic>
+          </wp:inline>
+        </w:drawing>
+      </w:r>
+    </w:p>
+    <w:p>
+      <w:pPr>
+        <w:pStyle w:val="Caption"/>
+      </w:pPr>
+      <w:r>
+        <w:t xml:space="preserve">Figure </w:t>
+      </w:r>
+      <w:fldSimple w:instr=" SEQ Figure \* ARABIC ">
+        <w:r>
+          <w:rPr>
+            <w:noProof/>
+          </w:rPr>
+          <w:t>3</w:t>
+        </w:r>
+      </w:fldSimple>
+      <w:r>
+        <w:t xml:space="preserve"> - Select Run Grid</w:t>
+      </w:r>
+    </w:p>
+    <w:p>
+      <w:r>
+        <w:t>Once selected, the chart is updated with the individual reel data.</w:t>
+      </w:r>
+    </w:p>
+    <w:p>
+      <w:pPr>
+        <w:keepNext/>
+      </w:pPr>
+      <w:r>
+        <w:drawing>
+          <wp:inline distT="0" distB="0" distL="0" distR="0" wp14:anchorId="137F5EB9" wp14:editId="7CB6D6D3">
+            <wp:extent cx="6188710" cy="1456055"/>
+            <wp:effectExtent l="0" t="0" r="2540" b="0"/>
+            <wp:docPr id="11" name="Picture 11"/>
+            <wp:cNvGraphicFramePr>
+              <a:graphicFrameLocks xmlns:a="http://schemas.openxmlformats.org/drawingml/2006/main" noChangeAspect="1"/>
+            </wp:cNvGraphicFramePr>
+            <a:graphic xmlns:a="http://schemas.openxmlformats.org/drawingml/2006/main">
+              <a:graphicData uri="http://schemas.openxmlformats.org/drawingml/2006/picture">
+                <pic:pic xmlns:pic="http://schemas.openxmlformats.org/drawingml/2006/picture">
+                  <pic:nvPicPr>
+                    <pic:cNvPr id="1" name=""/>
+                    <pic:cNvPicPr/>
+                  </pic:nvPicPr>
+                  <pic:blipFill>
+                    <a:blip r:embed="rId12"/>
+                    <a:stretch>
+                      <a:fillRect/>
+                    </a:stretch>
+                  </pic:blipFill>
+                  <pic:spPr>
+                    <a:xfrm>
+                      <a:off x="0" y="0"/>
+                      <a:ext cx="6188710" cy="1456055"/>
+                    </a:xfrm>
+                    <a:prstGeom prst="rect">
+                      <a:avLst/>
+                    </a:prstGeom>
+                  </pic:spPr>
+                </pic:pic>
+              </a:graphicData>
+            </a:graphic>
+          </wp:inline>
+        </w:drawing>
+      </w:r>
+    </w:p>
+    <w:p>
+      <w:pPr>
+        <w:pStyle w:val="Caption"/>
+      </w:pPr>
+      <w:r>
+        <w:t xml:space="preserve">Figure </w:t>
+      </w:r>
+      <w:fldSimple w:instr=" SEQ Figure \* ARABIC ">
+        <w:r>
+          <w:rPr>
+            <w:noProof/>
+          </w:rPr>
+          <w:t>4</w:t>
+        </w:r>
+      </w:fldSimple>
+      <w:r>
+        <w:t xml:space="preserve"> – Reel Data Chart</w:t>
+      </w:r>
+    </w:p>
+    <w:p>
+      <w:pPr>
+        <w:pStyle w:val="Heading3"/>
+      </w:pPr>
+      <w:r>
+        <w:t>Changing Process Duration</w:t>
+      </w:r>
+    </w:p>
+    <w:p>
+      <w:r>
+        <w:t>To analyse individual reels or the entire run, the process duration can be changed with the ‘Settings’ button located in the top-right hand corner.</w:t>
+      </w:r>
+    </w:p>
+    <w:p>
+      <w:pPr>
+        <w:keepNext/>
+        <w:jc w:val="center"/>
+      </w:pPr>
+      <w:r>
+        <w:drawing>
+          <wp:inline distT="0" distB="0" distL="0" distR="0" wp14:anchorId="5220B5A8" wp14:editId="04F19F1C">
+            <wp:extent cx="560717" cy="580507"/>
+            <wp:effectExtent l="0" t="0" r="0" b="0"/>
+            <wp:docPr id="12" name="Picture 12"/>
+            <wp:cNvGraphicFramePr>
+              <a:graphicFrameLocks xmlns:a="http://schemas.openxmlformats.org/drawingml/2006/main" noChangeAspect="1"/>
+            </wp:cNvGraphicFramePr>
+            <a:graphic xmlns:a="http://schemas.openxmlformats.org/drawingml/2006/main">
+              <a:graphicData uri="http://schemas.openxmlformats.org/drawingml/2006/picture">
+                <pic:pic xmlns:pic="http://schemas.openxmlformats.org/drawingml/2006/picture">
+                  <pic:nvPicPr>
+                    <pic:cNvPr id="1" name=""/>
+                    <pic:cNvPicPr/>
+                  </pic:nvPicPr>
+                  <pic:blipFill>
+                    <a:blip r:embed="rId13"/>
+                    <a:stretch>
+                      <a:fillRect/>
+                    </a:stretch>
+                  </pic:blipFill>
+                  <pic:spPr>
+                    <a:xfrm>
+                      <a:off x="0" y="0"/>
+                      <a:ext cx="568011" cy="588059"/>
+                    </a:xfrm>
+                    <a:prstGeom prst="rect">
+                      <a:avLst/>
+                    </a:prstGeom>
+                  </pic:spPr>
+                </pic:pic>
+              </a:graphicData>
+            </a:graphic>
+          </wp:inline>
+        </w:drawing>
+      </w:r>
+    </w:p>
+    <w:p>
+      <w:pPr>
+        <w:pStyle w:val="Caption"/>
+        <w:jc w:val="center"/>
+      </w:pPr>
+      <w:r>
+        <w:t xml:space="preserve">Figure </w:t>
+      </w:r>
+      <w:fldSimple w:instr=" SEQ Figure \* ARABIC ">
+        <w:r>
+          <w:rPr>
+            <w:noProof/>
+          </w:rPr>
+          <w:t>5</w:t>
+        </w:r>
+      </w:fldSimple>
+      <w:r>
+        <w:t xml:space="preserve"> - Settings Button</w:t>
+      </w:r>
+    </w:p>
+    <w:p>
+      <w:r>
+        <w:t>Upon clicking the Settings button, a pop-up is displayed. Hover over the ‘Process Duration’ text, then click on the appropriate setting.</w:t>
+      </w:r>
+    </w:p>
+    <w:p>
+      <w:pPr>
+        <w:keepNext/>
+        <w:jc w:val="center"/>
+      </w:pPr>
+      <w:r>
+        <w:drawing>
+          <wp:inline distT="0" distB="0" distL="0" distR="0" wp14:anchorId="63D51D8C" wp14:editId="39A08BD1">
+            <wp:extent cx="2389517" cy="1174622"/>
+            <wp:effectExtent l="0" t="0" r="0" b="6985"/>
+            <wp:docPr id="13" name="Picture 13"/>
+            <wp:cNvGraphicFramePr>
+              <a:graphicFrameLocks xmlns:a="http://schemas.openxmlformats.org/drawingml/2006/main" noChangeAspect="1"/>
+            </wp:cNvGraphicFramePr>
+            <a:graphic xmlns:a="http://schemas.openxmlformats.org/drawingml/2006/main">
+              <a:graphicData uri="http://schemas.openxmlformats.org/drawingml/2006/picture">
+                <pic:pic xmlns:pic="http://schemas.openxmlformats.org/drawingml/2006/picture">
+                  <pic:nvPicPr>
+                    <pic:cNvPr id="1" name=""/>
+                    <pic:cNvPicPr/>
+                  </pic:nvPicPr>
+                  <pic:blipFill>
+                    <a:blip r:embed="rId14"/>
+                    <a:stretch>
+                      <a:fillRect/>
+                    </a:stretch>
+                  </pic:blipFill>
+                  <pic:spPr>
+                    <a:xfrm>
+                      <a:off x="0" y="0"/>
+                      <a:ext cx="2409144" cy="1184270"/>
+                    </a:xfrm>
+                    <a:prstGeom prst="rect">
+                      <a:avLst/>
+                    </a:prstGeom>
+                  </pic:spPr>
+                </pic:pic>
+              </a:graphicData>
+            </a:graphic>
+          </wp:inline>
+        </w:drawing>
+      </w:r>
+    </w:p>
+    <w:p>
+      <w:pPr>
+        <w:pStyle w:val="Caption"/>
+        <w:jc w:val="center"/>
+      </w:pPr>
+      <w:r>
+        <w:t xml:space="preserve">Figure </w:t>
+      </w:r>
+      <w:fldSimple w:instr=" SEQ Figure \* ARABIC ">
+        <w:r>
+          <w:rPr>
+            <w:noProof/>
+          </w:rPr>
+          <w:t>6</w:t>
+        </w:r>
+      </w:fldSimple>
+      <w:r>
+        <w:t xml:space="preserve"> - Changing Process Duration</w:t>
+      </w:r>
+    </w:p>
+    <w:p/>
+    <w:p/>
+    <w:p>
+      <w:pPr>
+        <w:pStyle w:val="Heading3"/>
+      </w:pPr>
+      <w:r>
+        <w:lastRenderedPageBreak/>
+        <w:t>Filtering a Run</w:t>
+      </w:r>
+    </w:p>
+    <w:p>
+      <w:r>
+        <w:t xml:space="preserve">Filtering a run is a process usually undertaken when an older run is occupying </w:t>
+      </w:r>
+      <w:r>
+        <w:t>unnecessary</w:t>
+      </w:r>
+      <w:r>
+        <w:t xml:space="preserve"> space on the local hard drive. Filtering the run will delete the raw and track files, which typically occupy gigabytes. </w:t>
+      </w:r>
+    </w:p>
+    <w:p>
+      <w:pPr>
+        <w:rPr>
+          <w:color w:val="2F5496" w:themeColor="accent1" w:themeShade="BF"/>
+        </w:rPr>
+      </w:pPr>
+      <w:r>
+        <w:rPr>
+          <w:color w:val="2F5496" w:themeColor="accent1" w:themeShade="BF"/>
+        </w:rPr>
+        <w:t xml:space="preserve">Note: If necessary, these files can be recreated at a later date by reprocessing the run (contact Acuity). </w:t>
+      </w:r>
+    </w:p>
+    <w:p>
+      <w:r>
+        <w:t>To filter a run, click the ‘Filter Run’ button at the top-right hand corner.</w:t>
+      </w:r>
+    </w:p>
+    <w:p>
+      <w:pPr>
+        <w:keepNext/>
+        <w:jc w:val="center"/>
+      </w:pPr>
+      <w:r>
+        <w:drawing>
+          <wp:inline distT="0" distB="0" distL="0" distR="0" wp14:anchorId="6B2A6898" wp14:editId="4AD457B7">
+            <wp:extent cx="638355" cy="566704"/>
+            <wp:effectExtent l="0" t="0" r="0" b="5080"/>
+            <wp:docPr id="14" name="Picture 14"/>
+            <wp:cNvGraphicFramePr>
+              <a:graphicFrameLocks xmlns:a="http://schemas.openxmlformats.org/drawingml/2006/main" noChangeAspect="1"/>
+            </wp:cNvGraphicFramePr>
+            <a:graphic xmlns:a="http://schemas.openxmlformats.org/drawingml/2006/main">
+              <a:graphicData uri="http://schemas.openxmlformats.org/drawingml/2006/picture">
+                <pic:pic xmlns:pic="http://schemas.openxmlformats.org/drawingml/2006/picture">
+                  <pic:nvPicPr>
+                    <pic:cNvPr id="1" name=""/>
+                    <pic:cNvPicPr/>
+                  </pic:nvPicPr>
+                  <pic:blipFill>
+                    <a:blip r:embed="rId15"/>
+                    <a:stretch>
+                      <a:fillRect/>
+                    </a:stretch>
+                  </pic:blipFill>
+                  <pic:spPr>
+                    <a:xfrm>
+                      <a:off x="0" y="0"/>
+                      <a:ext cx="651047" cy="577972"/>
+                    </a:xfrm>
+                    <a:prstGeom prst="rect">
+                      <a:avLst/>
+                    </a:prstGeom>
+                  </pic:spPr>
+                </pic:pic>
+              </a:graphicData>
+            </a:graphic>
+          </wp:inline>
+        </w:drawing>
+      </w:r>
+    </w:p>
+    <w:p>
+      <w:pPr>
+        <w:pStyle w:val="Caption"/>
+        <w:jc w:val="center"/>
+      </w:pPr>
+      <w:r>
+        <w:t xml:space="preserve">Figure </w:t>
+      </w:r>
+      <w:fldSimple w:instr=" SEQ Figure \* ARABIC ">
+        <w:r>
+          <w:rPr>
+            <w:noProof/>
+          </w:rPr>
+          <w:t>7</w:t>
+        </w:r>
+      </w:fldSimple>
+      <w:r>
+        <w:t xml:space="preserve"> - Filter Run Button</w:t>
+      </w:r>
+    </w:p>
+    <w:p>
+      <w:r>
+        <w:t>If there are no files to be deleted, a dialog window is displayed.</w:t>
+      </w:r>
+    </w:p>
+    <w:p>
+      <w:pPr>
+        <w:keepNext/>
+        <w:jc w:val="center"/>
+      </w:pPr>
+      <w:r>
+        <w:drawing>
+          <wp:inline distT="0" distB="0" distL="0" distR="0" wp14:anchorId="0D2F83AE" wp14:editId="284D09C5">
+            <wp:extent cx="2907101" cy="1525331"/>
+            <wp:effectExtent l="0" t="0" r="7620" b="0"/>
+            <wp:docPr id="16" name="Picture 16"/>
+            <wp:cNvGraphicFramePr>
+              <a:graphicFrameLocks xmlns:a="http://schemas.openxmlformats.org/drawingml/2006/main" noChangeAspect="1"/>
+            </wp:cNvGraphicFramePr>
+            <a:graphic xmlns:a="http://schemas.openxmlformats.org/drawingml/2006/main">
+              <a:graphicData uri="http://schemas.openxmlformats.org/drawingml/2006/picture">
+                <pic:pic xmlns:pic="http://schemas.openxmlformats.org/drawingml/2006/picture">
+                  <pic:nvPicPr>
+                    <pic:cNvPr id="1" name=""/>
+                    <pic:cNvPicPr/>
+                  </pic:nvPicPr>
+                  <pic:blipFill>
+                    <a:blip r:embed="rId16"/>
+                    <a:stretch>
+                      <a:fillRect/>
+                    </a:stretch>
+                  </pic:blipFill>
+                  <pic:spPr>
+                    <a:xfrm>
+                      <a:off x="0" y="0"/>
+                      <a:ext cx="2933108" cy="1538977"/>
+                    </a:xfrm>
+                    <a:prstGeom prst="rect">
+                      <a:avLst/>
+                    </a:prstGeom>
+                  </pic:spPr>
+                </pic:pic>
+              </a:graphicData>
+            </a:graphic>
+          </wp:inline>
+        </w:drawing>
+      </w:r>
+    </w:p>
+    <w:p>
+      <w:pPr>
+        <w:pStyle w:val="Caption"/>
+        <w:jc w:val="center"/>
+      </w:pPr>
+      <w:r>
+        <w:t xml:space="preserve">Figure </w:t>
+      </w:r>
+      <w:fldSimple w:instr=" SEQ Figure \* ARABIC ">
+        <w:r>
+          <w:rPr>
+            <w:noProof/>
+          </w:rPr>
+          <w:t>8</w:t>
+        </w:r>
+      </w:fldSimple>
+      <w:r>
+        <w:t xml:space="preserve"> - Nothing to Filter Dialog</w:t>
+      </w:r>
+    </w:p>
+    <w:p>
+      <w:r>
+        <w:t>Otherwise, a Filter Run dialog window is opened.</w:t>
+      </w:r>
+    </w:p>
+    <w:p>
+      <w:pPr>
+        <w:keepNext/>
+        <w:jc w:val="center"/>
+      </w:pPr>
+      <w:r>
+        <w:drawing>
+          <wp:inline distT="0" distB="0" distL="0" distR="0" wp14:anchorId="1E03D459" wp14:editId="7C98223F">
+            <wp:extent cx="3968151" cy="2992196"/>
+            <wp:effectExtent l="0" t="0" r="0" b="0"/>
+            <wp:docPr id="17" name="Picture 17"/>
+            <wp:cNvGraphicFramePr>
+              <a:graphicFrameLocks xmlns:a="http://schemas.openxmlformats.org/drawingml/2006/main" noChangeAspect="1"/>
+            </wp:cNvGraphicFramePr>
+            <a:graphic xmlns:a="http://schemas.openxmlformats.org/drawingml/2006/main">
+              <a:graphicData uri="http://schemas.openxmlformats.org/drawingml/2006/picture">
+                <pic:pic xmlns:pic="http://schemas.openxmlformats.org/drawingml/2006/picture">
+                  <pic:nvPicPr>
+                    <pic:cNvPr id="1" name=""/>
+                    <pic:cNvPicPr/>
+                  </pic:nvPicPr>
+                  <pic:blipFill>
+                    <a:blip r:embed="rId17"/>
+                    <a:stretch>
+                      <a:fillRect/>
+                    </a:stretch>
+                  </pic:blipFill>
+                  <pic:spPr>
+                    <a:xfrm>
+                      <a:off x="0" y="0"/>
+                      <a:ext cx="3975864" cy="2998012"/>
+                    </a:xfrm>
+                    <a:prstGeom prst="rect">
+                      <a:avLst/>
+                    </a:prstGeom>
+                  </pic:spPr>
+                </pic:pic>
+              </a:graphicData>
+            </a:graphic>
+          </wp:inline>
+        </w:drawing>
+      </w:r>
+    </w:p>
+    <w:p>
+      <w:pPr>
+        <w:pStyle w:val="Caption"/>
+        <w:jc w:val="center"/>
+      </w:pPr>
+      <w:r>
+        <w:t xml:space="preserve">Figure </w:t>
+      </w:r>
+      <w:fldSimple w:instr=" SEQ Figure \* ARABIC ">
+        <w:r>
+          <w:rPr>
+            <w:noProof/>
+          </w:rPr>
+          <w:t>9</w:t>
+        </w:r>
+      </w:fldSimple>
+      <w:r>
+        <w:t xml:space="preserve"> - Filter Run Window</w:t>
+      </w:r>
+      <w:bookmarkStart w:id="3" w:name="_GoBack"/>
+      <w:bookmarkEnd w:id="3"/>
+    </w:p>
+    <w:p>
+      <w:pPr>
+        <w:jc w:val="both"/>
+      </w:pPr>
+      <w:r>
+        <w:t>To Filter the run and delete the files, click the ‘Save and Delete’ Button.</w:t>
+      </w:r>
     </w:p>
     <w:p>
       <w:pPr>
         <w:pStyle w:val="Heading2"/>
       </w:pPr>
-      <w:bookmarkStart w:id="2" w:name="_Toc34046726"/>
-      <w:bookmarkStart w:id="3" w:name="_Toc34059027"/>
-      <w:bookmarkStart w:id="4" w:name="_Toc34126411"/>
-      <w:r>
+      <w:bookmarkStart w:id="4" w:name="_Toc34046726"/>
+      <w:bookmarkStart w:id="5" w:name="_Toc34059027"/>
+      <w:bookmarkStart w:id="6" w:name="_Toc85460125"/>
+      <w:r>
+        <w:lastRenderedPageBreak/>
         <w:t>Caution and Warning templates.</w:t>
       </w:r>
-      <w:bookmarkEnd w:id="2"/>
-      <w:bookmarkEnd w:id="3"/>
       <w:bookmarkEnd w:id="4"/>
+      <w:bookmarkEnd w:id="5"/>
+      <w:bookmarkEnd w:id="6"/>
       <w:r>
         <w:t xml:space="preserve"> </w:t>
       </w:r>
@@ -1985,7 +2595,7 @@
                           <pic:cNvPicPr/>
                         </pic:nvPicPr>
                         <pic:blipFill>
-                          <a:blip r:embed="rId10">
+                          <a:blip r:embed="rId18">
                             <a:extLst>
                               <a:ext uri="{28A0092B-C50C-407E-A947-70E740481C1C}">
                                 <a14:useLocalDpi xmlns:a14="http://schemas.microsoft.com/office/drawing/2010/main" val="0"/>
@@ -2089,7 +2699,7 @@
                           <pic:cNvPicPr/>
                         </pic:nvPicPr>
                         <pic:blipFill>
-                          <a:blip r:embed="rId11">
+                          <a:blip r:embed="rId19">
                             <a:extLst>
                               <a:ext uri="{28A0092B-C50C-407E-A947-70E740481C1C}">
                                 <a14:useLocalDpi xmlns:a14="http://schemas.microsoft.com/office/drawing/2010/main" val="0"/>
@@ -2193,7 +2803,7 @@
                           <pic:cNvPicPr/>
                         </pic:nvPicPr>
                         <pic:blipFill>
-                          <a:blip r:embed="rId10">
+                          <a:blip r:embed="rId18">
                             <a:extLst>
                               <a:ext uri="{28A0092B-C50C-407E-A947-70E740481C1C}">
                                 <a14:useLocalDpi xmlns:a14="http://schemas.microsoft.com/office/drawing/2010/main" val="0"/>
@@ -2289,7 +2899,6 @@
                 <w:noProof/>
                 <w:lang w:val="en-US"/>
               </w:rPr>
-              <w:lastRenderedPageBreak/>
               <w:drawing>
                 <wp:inline distT="0" distB="0" distL="0" distR="0" wp14:anchorId="651ACD88" wp14:editId="3BBCA844">
                   <wp:extent cx="1040400" cy="302400"/>
@@ -2306,7 +2915,7 @@
                           <pic:cNvPicPr/>
                         </pic:nvPicPr>
                         <pic:blipFill>
-                          <a:blip r:embed="rId11">
+                          <a:blip r:embed="rId19">
                             <a:extLst>
                               <a:ext uri="{28A0092B-C50C-407E-A947-70E740481C1C}">
                                 <a14:useLocalDpi xmlns:a14="http://schemas.microsoft.com/office/drawing/2010/main" val="0"/>
@@ -2404,7 +3013,7 @@
                     </pic:cNvPicPr>
                   </pic:nvPicPr>
                   <pic:blipFill>
-                    <a:blip r:embed="rId12">
+                    <a:blip r:embed="rId20">
                       <a:extLst>
                         <a:ext uri="{28A0092B-C50C-407E-A947-70E740481C1C}">
                           <a14:useLocalDpi xmlns:a14="http://schemas.microsoft.com/office/drawing/2010/main" val="0"/>
@@ -2437,7 +3046,7 @@
       </w:r>
     </w:p>
     <w:sectPr>
-      <w:footerReference w:type="default" r:id="rId13"/>
+      <w:footerReference w:type="default" r:id="rId21"/>
       <w:pgSz w:w="11906" w:h="16838"/>
       <w:pgMar w:top="1440" w:right="1080" w:bottom="1440" w:left="1080" w:header="708" w:footer="708" w:gutter="0"/>
       <w:cols w:space="708"/>
@@ -2501,7 +3110,7 @@
       <w:rPr>
         <w:noProof/>
       </w:rPr>
-      <w:t>4</w:t>
+      <w:t>7</w:t>
     </w:r>
     <w:r>
       <w:rPr>
@@ -3724,6 +4333,25 @@
       <w:szCs w:val="18"/>
     </w:rPr>
   </w:style>
+  <w:style w:type="paragraph" w:styleId="Caption">
+    <w:name w:val="caption"/>
+    <w:basedOn w:val="Normal"/>
+    <w:next w:val="Normal"/>
+    <w:uiPriority w:val="35"/>
+    <w:unhideWhenUsed/>
+    <w:qFormat/>
+    <w:rsid w:val="00EA2BDD"/>
+    <w:pPr>
+      <w:spacing w:after="200" w:line="240" w:lineRule="auto"/>
+    </w:pPr>
+    <w:rPr>
+      <w:i/>
+      <w:iCs/>
+      <w:color w:val="44546A" w:themeColor="text2"/>
+      <w:sz w:val="18"/>
+      <w:szCs w:val="18"/>
+    </w:rPr>
+  </w:style>
 </w:styles>
 </file>
 
@@ -3993,7 +4621,7 @@
 </file>
 
 <file path=customXml/itemProps1.xml><?xml version="1.0" encoding="utf-8"?>
-<ds:datastoreItem xmlns:ds="http://schemas.openxmlformats.org/officeDocument/2006/customXml" ds:itemID="{0BC62717-7AD4-4178-B2F1-89E5E68F1B43}">
+<ds:datastoreItem xmlns:ds="http://schemas.openxmlformats.org/officeDocument/2006/customXml" ds:itemID="{91D0001A-E9AD-4DEB-97E3-B343EECF27CF}">
   <ds:schemaRefs>
     <ds:schemaRef ds:uri="http://schemas.openxmlformats.org/officeDocument/2006/bibliography"/>
   </ds:schemaRefs>

</xml_diff>

<commit_message>
Added Subsections: Identifying Alarms, Geometry Analysis, Layer and Diameter Controls
</commit_message>
<xml_diff>
--- a/UltraScreen/CDAGeoV3/CDAGeoV3 User Manual.docx
+++ b/UltraScreen/CDAGeoV3/CDAGeoV3 User Manual.docx
@@ -1297,7 +1297,7 @@
           <w:r>
             <w:fldChar w:fldCharType="separate"/>
           </w:r>
-          <w:hyperlink w:anchor="_Toc85460122" w:history="1">
+          <w:hyperlink w:anchor="_Toc85462528" w:history="1">
             <w:r>
               <w:rPr>
                 <w:rStyle w:val="Hyperlink"/>
@@ -1344,7 +1344,103 @@
                 <w:noProof/>
                 <w:webHidden/>
               </w:rPr>
-              <w:instrText xml:space="preserve"> PAGEREF _Toc85460122 \h </w:instrText>
+              <w:instrText xml:space="preserve"> PAGEREF _Toc85462528 \h </w:instrText>
+            </w:r>
+            <w:r>
+              <w:rPr>
+                <w:noProof/>
+                <w:webHidden/>
+              </w:rPr>
+            </w:r>
+            <w:r>
+              <w:rPr>
+                <w:noProof/>
+                <w:webHidden/>
+              </w:rPr>
+              <w:fldChar w:fldCharType="separate"/>
+            </w:r>
+            <w:r>
+              <w:rPr>
+                <w:noProof/>
+                <w:webHidden/>
+              </w:rPr>
+              <w:t>4</w:t>
+            </w:r>
+            <w:r>
+              <w:rPr>
+                <w:noProof/>
+                <w:webHidden/>
+              </w:rPr>
+              <w:fldChar w:fldCharType="end"/>
+            </w:r>
+          </w:hyperlink>
+        </w:p>
+        <w:p>
+          <w:pPr>
+            <w:pStyle w:val="TOC1"/>
+            <w:tabs>
+              <w:tab w:val="left" w:pos="440"/>
+              <w:tab w:val="right" w:leader="dot" w:pos="9736"/>
+            </w:tabs>
+            <w:rPr>
+              <w:rFonts w:eastAsiaTheme="minorEastAsia" w:cstheme="minorBidi"/>
+              <w:b w:val="0"/>
+              <w:bCs w:val="0"/>
+              <w:caps w:val="0"/>
+              <w:noProof/>
+              <w:sz w:val="22"/>
+              <w:szCs w:val="22"/>
+              <w:lang w:val="en-US"/>
+            </w:rPr>
+          </w:pPr>
+          <w:hyperlink w:anchor="_Toc85462529" w:history="1">
+            <w:r>
+              <w:rPr>
+                <w:rStyle w:val="Hyperlink"/>
+                <w:noProof/>
+              </w:rPr>
+              <w:t>2</w:t>
+            </w:r>
+            <w:r>
+              <w:rPr>
+                <w:rFonts w:eastAsiaTheme="minorEastAsia" w:cstheme="minorBidi"/>
+                <w:b w:val="0"/>
+                <w:bCs w:val="0"/>
+                <w:caps w:val="0"/>
+                <w:noProof/>
+                <w:sz w:val="22"/>
+                <w:szCs w:val="22"/>
+                <w:lang w:val="en-US"/>
+              </w:rPr>
+              <w:tab/>
+            </w:r>
+            <w:r>
+              <w:rPr>
+                <w:rStyle w:val="Hyperlink"/>
+                <w:noProof/>
+              </w:rPr>
+              <w:t>Starting Screen</w:t>
+            </w:r>
+            <w:r>
+              <w:rPr>
+                <w:noProof/>
+                <w:webHidden/>
+              </w:rPr>
+              <w:tab/>
+            </w:r>
+            <w:r>
+              <w:rPr>
+                <w:noProof/>
+                <w:webHidden/>
+              </w:rPr>
+              <w:fldChar w:fldCharType="begin"/>
+            </w:r>
+            <w:r>
+              <w:rPr>
+                <w:noProof/>
+                <w:webHidden/>
+              </w:rPr>
+              <w:instrText xml:space="preserve"> PAGEREF _Toc85462529 \h </w:instrText>
             </w:r>
             <w:r>
               <w:rPr>
@@ -1387,13 +1483,13 @@
               <w:lang w:val="en-US"/>
             </w:rPr>
           </w:pPr>
-          <w:hyperlink w:anchor="_Toc85460123" w:history="1">
+          <w:hyperlink w:anchor="_Toc85462530" w:history="1">
             <w:r>
               <w:rPr>
                 <w:rStyle w:val="Hyperlink"/>
                 <w:noProof/>
               </w:rPr>
-              <w:t>1.1</w:t>
+              <w:t>2.1</w:t>
             </w:r>
             <w:r>
               <w:rPr>
@@ -1432,7 +1528,7 @@
                 <w:noProof/>
                 <w:webHidden/>
               </w:rPr>
-              <w:instrText xml:space="preserve"> PAGEREF _Toc85460123 \h </w:instrText>
+              <w:instrText xml:space="preserve"> PAGEREF _Toc85462530 \h </w:instrText>
             </w:r>
             <w:r>
               <w:rPr>
@@ -1453,100 +1549,6 @@
                 <w:webHidden/>
               </w:rPr>
               <w:t>4</w:t>
-            </w:r>
-            <w:r>
-              <w:rPr>
-                <w:noProof/>
-                <w:webHidden/>
-              </w:rPr>
-              <w:fldChar w:fldCharType="end"/>
-            </w:r>
-          </w:hyperlink>
-        </w:p>
-        <w:p>
-          <w:pPr>
-            <w:pStyle w:val="TOC3"/>
-            <w:tabs>
-              <w:tab w:val="left" w:pos="1100"/>
-              <w:tab w:val="right" w:leader="dot" w:pos="9736"/>
-            </w:tabs>
-            <w:rPr>
-              <w:rFonts w:eastAsiaTheme="minorEastAsia" w:cstheme="minorBidi"/>
-              <w:i w:val="0"/>
-              <w:iCs w:val="0"/>
-              <w:noProof/>
-              <w:sz w:val="22"/>
-              <w:szCs w:val="22"/>
-              <w:lang w:val="en-US"/>
-            </w:rPr>
-          </w:pPr>
-          <w:hyperlink w:anchor="_Toc85460124" w:history="1">
-            <w:r>
-              <w:rPr>
-                <w:rStyle w:val="Hyperlink"/>
-                <w:noProof/>
-              </w:rPr>
-              <w:t>1.1.1</w:t>
-            </w:r>
-            <w:r>
-              <w:rPr>
-                <w:rFonts w:eastAsiaTheme="minorEastAsia" w:cstheme="minorBidi"/>
-                <w:i w:val="0"/>
-                <w:iCs w:val="0"/>
-                <w:noProof/>
-                <w:sz w:val="22"/>
-                <w:szCs w:val="22"/>
-                <w:lang w:val="en-US"/>
-              </w:rPr>
-              <w:tab/>
-            </w:r>
-            <w:r>
-              <w:rPr>
-                <w:rStyle w:val="Hyperlink"/>
-                <w:noProof/>
-              </w:rPr>
-              <w:t>Selecting a Run</w:t>
-            </w:r>
-            <w:r>
-              <w:rPr>
-                <w:noProof/>
-                <w:webHidden/>
-              </w:rPr>
-              <w:tab/>
-            </w:r>
-            <w:r>
-              <w:rPr>
-                <w:noProof/>
-                <w:webHidden/>
-              </w:rPr>
-              <w:fldChar w:fldCharType="begin"/>
-            </w:r>
-            <w:r>
-              <w:rPr>
-                <w:noProof/>
-                <w:webHidden/>
-              </w:rPr>
-              <w:instrText xml:space="preserve"> PAGEREF _Toc85460124 \h </w:instrText>
-            </w:r>
-            <w:r>
-              <w:rPr>
-                <w:noProof/>
-                <w:webHidden/>
-              </w:rPr>
-            </w:r>
-            <w:r>
-              <w:rPr>
-                <w:noProof/>
-                <w:webHidden/>
-              </w:rPr>
-              <w:fldChar w:fldCharType="separate"/>
-            </w:r>
-            <w:r>
-              <w:rPr>
-                <w:noProof/>
-                <w:webHidden/>
-              </w:rPr>
-              <w:t>5</w:t>
             </w:r>
             <w:r>
               <w:rPr>
@@ -1569,13 +1571,13 @@
               <w:lang w:val="en-US"/>
             </w:rPr>
           </w:pPr>
-          <w:hyperlink w:anchor="_Toc85460125" w:history="1">
+          <w:hyperlink w:anchor="_Toc85462531" w:history="1">
             <w:r>
               <w:rPr>
                 <w:rStyle w:val="Hyperlink"/>
                 <w:noProof/>
               </w:rPr>
-              <w:t>1.2</w:t>
+              <w:t>2.2</w:t>
             </w:r>
             <w:r>
               <w:rPr>
@@ -1593,6 +1595,542 @@
                 <w:rStyle w:val="Hyperlink"/>
                 <w:noProof/>
               </w:rPr>
+              <w:t>Selecting a Run</w:t>
+            </w:r>
+            <w:r>
+              <w:rPr>
+                <w:noProof/>
+                <w:webHidden/>
+              </w:rPr>
+              <w:tab/>
+            </w:r>
+            <w:r>
+              <w:rPr>
+                <w:noProof/>
+                <w:webHidden/>
+              </w:rPr>
+              <w:fldChar w:fldCharType="begin"/>
+            </w:r>
+            <w:r>
+              <w:rPr>
+                <w:noProof/>
+                <w:webHidden/>
+              </w:rPr>
+              <w:instrText xml:space="preserve"> PAGEREF _Toc85462531 \h </w:instrText>
+            </w:r>
+            <w:r>
+              <w:rPr>
+                <w:noProof/>
+                <w:webHidden/>
+              </w:rPr>
+            </w:r>
+            <w:r>
+              <w:rPr>
+                <w:noProof/>
+                <w:webHidden/>
+              </w:rPr>
+              <w:fldChar w:fldCharType="separate"/>
+            </w:r>
+            <w:r>
+              <w:rPr>
+                <w:noProof/>
+                <w:webHidden/>
+              </w:rPr>
+              <w:t>5</w:t>
+            </w:r>
+            <w:r>
+              <w:rPr>
+                <w:noProof/>
+                <w:webHidden/>
+              </w:rPr>
+              <w:fldChar w:fldCharType="end"/>
+            </w:r>
+          </w:hyperlink>
+        </w:p>
+        <w:p>
+          <w:pPr>
+            <w:pStyle w:val="TOC2"/>
+            <w:rPr>
+              <w:rFonts w:eastAsiaTheme="minorEastAsia" w:cstheme="minorBidi"/>
+              <w:smallCaps w:val="0"/>
+              <w:noProof/>
+              <w:sz w:val="22"/>
+              <w:szCs w:val="22"/>
+              <w:lang w:val="en-US"/>
+            </w:rPr>
+          </w:pPr>
+          <w:hyperlink w:anchor="_Toc85462532" w:history="1">
+            <w:r>
+              <w:rPr>
+                <w:rStyle w:val="Hyperlink"/>
+                <w:noProof/>
+              </w:rPr>
+              <w:t>2.3</w:t>
+            </w:r>
+            <w:r>
+              <w:rPr>
+                <w:rFonts w:eastAsiaTheme="minorEastAsia" w:cstheme="minorBidi"/>
+                <w:smallCaps w:val="0"/>
+                <w:noProof/>
+                <w:sz w:val="22"/>
+                <w:szCs w:val="22"/>
+                <w:lang w:val="en-US"/>
+              </w:rPr>
+              <w:tab/>
+            </w:r>
+            <w:r>
+              <w:rPr>
+                <w:rStyle w:val="Hyperlink"/>
+                <w:noProof/>
+              </w:rPr>
+              <w:t>Changing Process Duration</w:t>
+            </w:r>
+            <w:r>
+              <w:rPr>
+                <w:noProof/>
+                <w:webHidden/>
+              </w:rPr>
+              <w:tab/>
+            </w:r>
+            <w:r>
+              <w:rPr>
+                <w:noProof/>
+                <w:webHidden/>
+              </w:rPr>
+              <w:fldChar w:fldCharType="begin"/>
+            </w:r>
+            <w:r>
+              <w:rPr>
+                <w:noProof/>
+                <w:webHidden/>
+              </w:rPr>
+              <w:instrText xml:space="preserve"> PAGEREF _Toc85462532 \h </w:instrText>
+            </w:r>
+            <w:r>
+              <w:rPr>
+                <w:noProof/>
+                <w:webHidden/>
+              </w:rPr>
+            </w:r>
+            <w:r>
+              <w:rPr>
+                <w:noProof/>
+                <w:webHidden/>
+              </w:rPr>
+              <w:fldChar w:fldCharType="separate"/>
+            </w:r>
+            <w:r>
+              <w:rPr>
+                <w:noProof/>
+                <w:webHidden/>
+              </w:rPr>
+              <w:t>6</w:t>
+            </w:r>
+            <w:r>
+              <w:rPr>
+                <w:noProof/>
+                <w:webHidden/>
+              </w:rPr>
+              <w:fldChar w:fldCharType="end"/>
+            </w:r>
+          </w:hyperlink>
+        </w:p>
+        <w:p>
+          <w:pPr>
+            <w:pStyle w:val="TOC2"/>
+            <w:rPr>
+              <w:rFonts w:eastAsiaTheme="minorEastAsia" w:cstheme="minorBidi"/>
+              <w:smallCaps w:val="0"/>
+              <w:noProof/>
+              <w:sz w:val="22"/>
+              <w:szCs w:val="22"/>
+              <w:lang w:val="en-US"/>
+            </w:rPr>
+          </w:pPr>
+          <w:hyperlink w:anchor="_Toc85462533" w:history="1">
+            <w:r>
+              <w:rPr>
+                <w:rStyle w:val="Hyperlink"/>
+                <w:noProof/>
+              </w:rPr>
+              <w:t>2.4</w:t>
+            </w:r>
+            <w:r>
+              <w:rPr>
+                <w:rFonts w:eastAsiaTheme="minorEastAsia" w:cstheme="minorBidi"/>
+                <w:smallCaps w:val="0"/>
+                <w:noProof/>
+                <w:sz w:val="22"/>
+                <w:szCs w:val="22"/>
+                <w:lang w:val="en-US"/>
+              </w:rPr>
+              <w:tab/>
+            </w:r>
+            <w:r>
+              <w:rPr>
+                <w:rStyle w:val="Hyperlink"/>
+                <w:noProof/>
+              </w:rPr>
+              <w:t>Filtering a Run</w:t>
+            </w:r>
+            <w:r>
+              <w:rPr>
+                <w:noProof/>
+                <w:webHidden/>
+              </w:rPr>
+              <w:tab/>
+            </w:r>
+            <w:r>
+              <w:rPr>
+                <w:noProof/>
+                <w:webHidden/>
+              </w:rPr>
+              <w:fldChar w:fldCharType="begin"/>
+            </w:r>
+            <w:r>
+              <w:rPr>
+                <w:noProof/>
+                <w:webHidden/>
+              </w:rPr>
+              <w:instrText xml:space="preserve"> PAGEREF _Toc85462533 \h </w:instrText>
+            </w:r>
+            <w:r>
+              <w:rPr>
+                <w:noProof/>
+                <w:webHidden/>
+              </w:rPr>
+            </w:r>
+            <w:r>
+              <w:rPr>
+                <w:noProof/>
+                <w:webHidden/>
+              </w:rPr>
+              <w:fldChar w:fldCharType="separate"/>
+            </w:r>
+            <w:r>
+              <w:rPr>
+                <w:noProof/>
+                <w:webHidden/>
+              </w:rPr>
+              <w:t>6</w:t>
+            </w:r>
+            <w:r>
+              <w:rPr>
+                <w:noProof/>
+                <w:webHidden/>
+              </w:rPr>
+              <w:fldChar w:fldCharType="end"/>
+            </w:r>
+          </w:hyperlink>
+        </w:p>
+        <w:p>
+          <w:pPr>
+            <w:pStyle w:val="TOC2"/>
+            <w:rPr>
+              <w:rFonts w:eastAsiaTheme="minorEastAsia" w:cstheme="minorBidi"/>
+              <w:smallCaps w:val="0"/>
+              <w:noProof/>
+              <w:sz w:val="22"/>
+              <w:szCs w:val="22"/>
+              <w:lang w:val="en-US"/>
+            </w:rPr>
+          </w:pPr>
+          <w:hyperlink w:anchor="_Toc85462534" w:history="1">
+            <w:r>
+              <w:rPr>
+                <w:rStyle w:val="Hyperlink"/>
+                <w:noProof/>
+              </w:rPr>
+              <w:t>2.5</w:t>
+            </w:r>
+            <w:r>
+              <w:rPr>
+                <w:rFonts w:eastAsiaTheme="minorEastAsia" w:cstheme="minorBidi"/>
+                <w:smallCaps w:val="0"/>
+                <w:noProof/>
+                <w:sz w:val="22"/>
+                <w:szCs w:val="22"/>
+                <w:lang w:val="en-US"/>
+              </w:rPr>
+              <w:tab/>
+            </w:r>
+            <w:r>
+              <w:rPr>
+                <w:rStyle w:val="Hyperlink"/>
+                <w:noProof/>
+              </w:rPr>
+              <w:t>Identifying Alarms</w:t>
+            </w:r>
+            <w:r>
+              <w:rPr>
+                <w:noProof/>
+                <w:webHidden/>
+              </w:rPr>
+              <w:tab/>
+            </w:r>
+            <w:r>
+              <w:rPr>
+                <w:noProof/>
+                <w:webHidden/>
+              </w:rPr>
+              <w:fldChar w:fldCharType="begin"/>
+            </w:r>
+            <w:r>
+              <w:rPr>
+                <w:noProof/>
+                <w:webHidden/>
+              </w:rPr>
+              <w:instrText xml:space="preserve"> PAGEREF _Toc85462534 \h </w:instrText>
+            </w:r>
+            <w:r>
+              <w:rPr>
+                <w:noProof/>
+                <w:webHidden/>
+              </w:rPr>
+            </w:r>
+            <w:r>
+              <w:rPr>
+                <w:noProof/>
+                <w:webHidden/>
+              </w:rPr>
+              <w:fldChar w:fldCharType="separate"/>
+            </w:r>
+            <w:r>
+              <w:rPr>
+                <w:noProof/>
+                <w:webHidden/>
+              </w:rPr>
+              <w:t>7</w:t>
+            </w:r>
+            <w:r>
+              <w:rPr>
+                <w:noProof/>
+                <w:webHidden/>
+              </w:rPr>
+              <w:fldChar w:fldCharType="end"/>
+            </w:r>
+          </w:hyperlink>
+        </w:p>
+        <w:p>
+          <w:pPr>
+            <w:pStyle w:val="TOC1"/>
+            <w:tabs>
+              <w:tab w:val="left" w:pos="440"/>
+              <w:tab w:val="right" w:leader="dot" w:pos="9736"/>
+            </w:tabs>
+            <w:rPr>
+              <w:rFonts w:eastAsiaTheme="minorEastAsia" w:cstheme="minorBidi"/>
+              <w:b w:val="0"/>
+              <w:bCs w:val="0"/>
+              <w:caps w:val="0"/>
+              <w:noProof/>
+              <w:sz w:val="22"/>
+              <w:szCs w:val="22"/>
+              <w:lang w:val="en-US"/>
+            </w:rPr>
+          </w:pPr>
+          <w:hyperlink w:anchor="_Toc85462535" w:history="1">
+            <w:r>
+              <w:rPr>
+                <w:rStyle w:val="Hyperlink"/>
+                <w:noProof/>
+              </w:rPr>
+              <w:t>3</w:t>
+            </w:r>
+            <w:r>
+              <w:rPr>
+                <w:rFonts w:eastAsiaTheme="minorEastAsia" w:cstheme="minorBidi"/>
+                <w:b w:val="0"/>
+                <w:bCs w:val="0"/>
+                <w:caps w:val="0"/>
+                <w:noProof/>
+                <w:sz w:val="22"/>
+                <w:szCs w:val="22"/>
+                <w:lang w:val="en-US"/>
+              </w:rPr>
+              <w:tab/>
+            </w:r>
+            <w:r>
+              <w:rPr>
+                <w:rStyle w:val="Hyperlink"/>
+                <w:noProof/>
+              </w:rPr>
+              <w:t>Geometry Analysis</w:t>
+            </w:r>
+            <w:r>
+              <w:rPr>
+                <w:noProof/>
+                <w:webHidden/>
+              </w:rPr>
+              <w:tab/>
+            </w:r>
+            <w:r>
+              <w:rPr>
+                <w:noProof/>
+                <w:webHidden/>
+              </w:rPr>
+              <w:fldChar w:fldCharType="begin"/>
+            </w:r>
+            <w:r>
+              <w:rPr>
+                <w:noProof/>
+                <w:webHidden/>
+              </w:rPr>
+              <w:instrText xml:space="preserve"> PAGEREF _Toc85462535 \h </w:instrText>
+            </w:r>
+            <w:r>
+              <w:rPr>
+                <w:noProof/>
+                <w:webHidden/>
+              </w:rPr>
+            </w:r>
+            <w:r>
+              <w:rPr>
+                <w:noProof/>
+                <w:webHidden/>
+              </w:rPr>
+              <w:fldChar w:fldCharType="separate"/>
+            </w:r>
+            <w:r>
+              <w:rPr>
+                <w:noProof/>
+                <w:webHidden/>
+              </w:rPr>
+              <w:t>8</w:t>
+            </w:r>
+            <w:r>
+              <w:rPr>
+                <w:noProof/>
+                <w:webHidden/>
+              </w:rPr>
+              <w:fldChar w:fldCharType="end"/>
+            </w:r>
+          </w:hyperlink>
+        </w:p>
+        <w:p>
+          <w:pPr>
+            <w:pStyle w:val="TOC2"/>
+            <w:rPr>
+              <w:rFonts w:eastAsiaTheme="minorEastAsia" w:cstheme="minorBidi"/>
+              <w:smallCaps w:val="0"/>
+              <w:noProof/>
+              <w:sz w:val="22"/>
+              <w:szCs w:val="22"/>
+              <w:lang w:val="en-US"/>
+            </w:rPr>
+          </w:pPr>
+          <w:hyperlink w:anchor="_Toc85462536" w:history="1">
+            <w:r>
+              <w:rPr>
+                <w:rStyle w:val="Hyperlink"/>
+                <w:noProof/>
+              </w:rPr>
+              <w:t>3.1</w:t>
+            </w:r>
+            <w:r>
+              <w:rPr>
+                <w:rFonts w:eastAsiaTheme="minorEastAsia" w:cstheme="minorBidi"/>
+                <w:smallCaps w:val="0"/>
+                <w:noProof/>
+                <w:sz w:val="22"/>
+                <w:szCs w:val="22"/>
+                <w:lang w:val="en-US"/>
+              </w:rPr>
+              <w:tab/>
+            </w:r>
+            <w:r>
+              <w:rPr>
+                <w:rStyle w:val="Hyperlink"/>
+                <w:noProof/>
+              </w:rPr>
+              <w:t>Load and Display Geometry Data</w:t>
+            </w:r>
+            <w:r>
+              <w:rPr>
+                <w:noProof/>
+                <w:webHidden/>
+              </w:rPr>
+              <w:tab/>
+            </w:r>
+            <w:r>
+              <w:rPr>
+                <w:noProof/>
+                <w:webHidden/>
+              </w:rPr>
+              <w:fldChar w:fldCharType="begin"/>
+            </w:r>
+            <w:r>
+              <w:rPr>
+                <w:noProof/>
+                <w:webHidden/>
+              </w:rPr>
+              <w:instrText xml:space="preserve"> PAGEREF _Toc85462536 \h </w:instrText>
+            </w:r>
+            <w:r>
+              <w:rPr>
+                <w:noProof/>
+                <w:webHidden/>
+              </w:rPr>
+            </w:r>
+            <w:r>
+              <w:rPr>
+                <w:noProof/>
+                <w:webHidden/>
+              </w:rPr>
+              <w:fldChar w:fldCharType="separate"/>
+            </w:r>
+            <w:r>
+              <w:rPr>
+                <w:noProof/>
+                <w:webHidden/>
+              </w:rPr>
+              <w:t>8</w:t>
+            </w:r>
+            <w:r>
+              <w:rPr>
+                <w:noProof/>
+                <w:webHidden/>
+              </w:rPr>
+              <w:fldChar w:fldCharType="end"/>
+            </w:r>
+          </w:hyperlink>
+        </w:p>
+        <w:p>
+          <w:pPr>
+            <w:pStyle w:val="TOC2"/>
+            <w:rPr>
+              <w:rFonts w:eastAsiaTheme="minorEastAsia" w:cstheme="minorBidi"/>
+              <w:smallCaps w:val="0"/>
+              <w:noProof/>
+              <w:sz w:val="22"/>
+              <w:szCs w:val="22"/>
+              <w:lang w:val="en-US"/>
+            </w:rPr>
+          </w:pPr>
+          <w:hyperlink w:anchor="_Toc85462537" w:history="1">
+            <w:r>
+              <w:rPr>
+                <w:rStyle w:val="Hyperlink"/>
+                <w:noProof/>
+              </w:rPr>
+              <w:t>3.2</w:t>
+            </w:r>
+            <w:r>
+              <w:rPr>
+                <w:rFonts w:eastAsiaTheme="minorEastAsia" w:cstheme="minorBidi"/>
+                <w:smallCaps w:val="0"/>
+                <w:noProof/>
+                <w:sz w:val="22"/>
+                <w:szCs w:val="22"/>
+                <w:lang w:val="en-US"/>
+              </w:rPr>
+              <w:tab/>
+            </w:r>
+            <w:r>
+              <w:rPr>
+                <w:rStyle w:val="Hyperlink"/>
+                <w:noProof/>
+              </w:rPr>
               <w:t>Caution and Warning templates.</w:t>
             </w:r>
             <w:r>
@@ -1614,7 +2152,7 @@
                 <w:noProof/>
                 <w:webHidden/>
               </w:rPr>
-              <w:instrText xml:space="preserve"> PAGEREF _Toc85460125 \h </w:instrText>
+              <w:instrText xml:space="preserve"> PAGEREF _Toc85462537 \h </w:instrText>
             </w:r>
             <w:r>
               <w:rPr>
@@ -1634,7 +2172,7 @@
                 <w:noProof/>
                 <w:webHidden/>
               </w:rPr>
-              <w:t>5</w:t>
+              <w:t>8</w:t>
             </w:r>
             <w:r>
               <w:rPr>
@@ -1741,46 +2279,6 @@
     <w:p>
       <w:pPr>
         <w:spacing w:before="240"/>
-        <w:jc w:val="center"/>
-        <w:rPr>
-          <w:b/>
-          <w:bCs/>
-          <w:color w:val="2F5496" w:themeColor="accent1" w:themeShade="BF"/>
-          <w:sz w:val="44"/>
-          <w:szCs w:val="44"/>
-        </w:rPr>
-      </w:pPr>
-    </w:p>
-    <w:p>
-      <w:pPr>
-        <w:spacing w:before="240"/>
-        <w:jc w:val="center"/>
-        <w:rPr>
-          <w:b/>
-          <w:bCs/>
-          <w:color w:val="2F5496" w:themeColor="accent1" w:themeShade="BF"/>
-          <w:sz w:val="44"/>
-          <w:szCs w:val="44"/>
-        </w:rPr>
-      </w:pPr>
-    </w:p>
-    <w:p>
-      <w:pPr>
-        <w:spacing w:before="240"/>
-        <w:jc w:val="center"/>
-        <w:rPr>
-          <w:b/>
-          <w:bCs/>
-          <w:color w:val="2F5496" w:themeColor="accent1" w:themeShade="BF"/>
-          <w:sz w:val="44"/>
-          <w:szCs w:val="44"/>
-        </w:rPr>
-      </w:pPr>
-    </w:p>
-    <w:p>
-      <w:pPr>
-        <w:spacing w:before="240"/>
-        <w:jc w:val="center"/>
         <w:rPr>
           <w:b/>
           <w:bCs/>
@@ -1806,7 +2304,7 @@
       <w:pPr>
         <w:pStyle w:val="Heading1"/>
       </w:pPr>
-      <w:bookmarkStart w:id="0" w:name="_Toc85460122"/>
+      <w:bookmarkStart w:id="0" w:name="_Toc85462528"/>
       <w:r>
         <w:lastRenderedPageBreak/>
         <w:t>Introduction</w:t>
@@ -1828,13 +2326,23 @@
     </w:p>
     <w:p>
       <w:pPr>
+        <w:pStyle w:val="Heading1"/>
+      </w:pPr>
+      <w:bookmarkStart w:id="1" w:name="_Toc85462529"/>
+      <w:r>
+        <w:t>Starting Screen</w:t>
+      </w:r>
+      <w:bookmarkEnd w:id="1"/>
+    </w:p>
+    <w:p>
+      <w:pPr>
         <w:pStyle w:val="Heading2"/>
       </w:pPr>
-      <w:bookmarkStart w:id="1" w:name="_Toc85460123"/>
+      <w:bookmarkStart w:id="2" w:name="_Toc85462530"/>
       <w:r>
         <w:t>Starting the Software</w:t>
       </w:r>
-      <w:bookmarkEnd w:id="1"/>
+      <w:bookmarkEnd w:id="2"/>
     </w:p>
     <w:p>
       <w:r>
@@ -1966,6 +2474,7 @@
     <w:p>
       <w:pPr>
         <w:pStyle w:val="Caption"/>
+        <w:jc w:val="center"/>
       </w:pPr>
       <w:r>
         <w:t xml:space="preserve">Figure </w:t>
@@ -1987,18 +2496,21 @@
     <w:p/>
     <w:p>
       <w:pPr>
-        <w:pStyle w:val="Heading3"/>
-      </w:pPr>
-      <w:bookmarkStart w:id="2" w:name="_Toc85460124"/>
+        <w:pStyle w:val="Heading2"/>
+      </w:pPr>
+      <w:bookmarkStart w:id="3" w:name="_Toc85462531"/>
       <w:r>
         <w:lastRenderedPageBreak/>
         <w:t>Selecting a Run</w:t>
       </w:r>
-      <w:bookmarkEnd w:id="2"/>
+      <w:bookmarkEnd w:id="3"/>
     </w:p>
     <w:p>
       <w:r>
         <w:t>Runs can be analysed by being selected from the runs table. The selected run is highlighted in blue.</w:t>
+      </w:r>
+      <w:r>
+        <w:t xml:space="preserve"> This is also where a summary of the cable recipe can be found, displaying the nominal layer measurements.</w:t>
       </w:r>
     </w:p>
     <w:p>
@@ -2047,6 +2559,7 @@
     <w:p>
       <w:pPr>
         <w:pStyle w:val="Caption"/>
+        <w:jc w:val="center"/>
       </w:pPr>
       <w:r>
         <w:t xml:space="preserve">Figure </w:t>
@@ -2113,6 +2626,7 @@
     <w:p>
       <w:pPr>
         <w:pStyle w:val="Caption"/>
+        <w:jc w:val="center"/>
       </w:pPr>
       <w:r>
         <w:t xml:space="preserve">Figure </w:t>
@@ -2131,11 +2645,13 @@
     </w:p>
     <w:p>
       <w:pPr>
-        <w:pStyle w:val="Heading3"/>
-      </w:pPr>
+        <w:pStyle w:val="Heading2"/>
+      </w:pPr>
+      <w:bookmarkStart w:id="4" w:name="_Toc85462532"/>
       <w:r>
         <w:t>Changing Process Duration</w:t>
       </w:r>
+      <w:bookmarkEnd w:id="4"/>
     </w:p>
     <w:p>
       <w:r>
@@ -2274,15 +2790,16 @@
       </w:r>
     </w:p>
     <w:p/>
-    <w:p/>
-    <w:p>
-      <w:pPr>
-        <w:pStyle w:val="Heading3"/>
-      </w:pPr>
+    <w:p>
+      <w:pPr>
+        <w:pStyle w:val="Heading2"/>
+      </w:pPr>
+      <w:bookmarkStart w:id="5" w:name="_Toc85462533"/>
       <w:r>
         <w:lastRenderedPageBreak/>
         <w:t>Filtering a Run</w:t>
       </w:r>
+      <w:bookmarkEnd w:id="5"/>
     </w:p>
     <w:p>
       <w:r>
@@ -2511,31 +3028,401 @@
       <w:r>
         <w:t xml:space="preserve"> - Filter Run Window</w:t>
       </w:r>
-      <w:bookmarkStart w:id="3" w:name="_GoBack"/>
-      <w:bookmarkEnd w:id="3"/>
     </w:p>
     <w:p>
       <w:pPr>
         <w:jc w:val="both"/>
       </w:pPr>
       <w:r>
-        <w:t>To Filter the run and delete the files, click the ‘Save and Delete’ Button.</w:t>
+        <w:t>To Filter the run and delete the files, click the ‘Save and Delete’</w:t>
+      </w:r>
+      <w:r>
+        <w:t xml:space="preserve"> Button.</w:t>
       </w:r>
     </w:p>
     <w:p>
       <w:pPr>
         <w:pStyle w:val="Heading2"/>
       </w:pPr>
-      <w:bookmarkStart w:id="4" w:name="_Toc34046726"/>
-      <w:bookmarkStart w:id="5" w:name="_Toc34059027"/>
-      <w:bookmarkStart w:id="6" w:name="_Toc85460125"/>
+      <w:bookmarkStart w:id="6" w:name="_Toc85462534"/>
       <w:r>
         <w:lastRenderedPageBreak/>
+        <w:t>Identifying Alarms</w:t>
+      </w:r>
+      <w:bookmarkEnd w:id="6"/>
+    </w:p>
+    <w:p>
+      <w:r>
+        <w:t xml:space="preserve">Alarms are present when the reel chart is coloured in red. </w:t>
+      </w:r>
+      <w:r>
+        <w:t xml:space="preserve">If no alarms are present in the run, the charts are blue. </w:t>
+      </w:r>
+    </w:p>
+    <w:p>
+      <w:pPr>
+        <w:keepNext/>
+        <w:jc w:val="center"/>
+      </w:pPr>
+      <w:r>
+        <w:drawing>
+          <wp:inline distT="0" distB="0" distL="0" distR="0" wp14:anchorId="7B3E6834" wp14:editId="19AC7275">
+            <wp:extent cx="6188710" cy="1621155"/>
+            <wp:effectExtent l="0" t="0" r="2540" b="0"/>
+            <wp:docPr id="18" name="Picture 18"/>
+            <wp:cNvGraphicFramePr>
+              <a:graphicFrameLocks xmlns:a="http://schemas.openxmlformats.org/drawingml/2006/main" noChangeAspect="1"/>
+            </wp:cNvGraphicFramePr>
+            <a:graphic xmlns:a="http://schemas.openxmlformats.org/drawingml/2006/main">
+              <a:graphicData uri="http://schemas.openxmlformats.org/drawingml/2006/picture">
+                <pic:pic xmlns:pic="http://schemas.openxmlformats.org/drawingml/2006/picture">
+                  <pic:nvPicPr>
+                    <pic:cNvPr id="1" name=""/>
+                    <pic:cNvPicPr/>
+                  </pic:nvPicPr>
+                  <pic:blipFill>
+                    <a:blip r:embed="rId18"/>
+                    <a:stretch>
+                      <a:fillRect/>
+                    </a:stretch>
+                  </pic:blipFill>
+                  <pic:spPr>
+                    <a:xfrm>
+                      <a:off x="0" y="0"/>
+                      <a:ext cx="6188710" cy="1621155"/>
+                    </a:xfrm>
+                    <a:prstGeom prst="rect">
+                      <a:avLst/>
+                    </a:prstGeom>
+                  </pic:spPr>
+                </pic:pic>
+              </a:graphicData>
+            </a:graphic>
+          </wp:inline>
+        </w:drawing>
+      </w:r>
+    </w:p>
+    <w:p>
+      <w:pPr>
+        <w:pStyle w:val="Caption"/>
+        <w:jc w:val="center"/>
+      </w:pPr>
+      <w:r>
+        <w:t xml:space="preserve">Figure </w:t>
+      </w:r>
+      <w:fldSimple w:instr=" SEQ Figure \* ARABIC ">
+        <w:r>
+          <w:rPr>
+            <w:noProof/>
+          </w:rPr>
+          <w:t>10</w:t>
+        </w:r>
+      </w:fldSimple>
+      <w:r>
+        <w:t xml:space="preserve"> - Chart with alarms</w:t>
+      </w:r>
+    </w:p>
+    <w:p/>
+    <w:p/>
+    <w:p/>
+    <w:p/>
+    <w:p/>
+    <w:p/>
+    <w:p/>
+    <w:p/>
+    <w:p/>
+    <w:p/>
+    <w:p/>
+    <w:p/>
+    <w:p/>
+    <w:p/>
+    <w:p/>
+    <w:p/>
+    <w:p/>
+    <w:p>
+      <w:pPr>
+        <w:pStyle w:val="Heading1"/>
+      </w:pPr>
+      <w:bookmarkStart w:id="7" w:name="_Toc85462535"/>
+      <w:r>
+        <w:lastRenderedPageBreak/>
+        <w:t>Geometry Analysis</w:t>
+      </w:r>
+      <w:bookmarkEnd w:id="7"/>
+    </w:p>
+    <w:p>
+      <w:pPr>
+        <w:pStyle w:val="Heading2"/>
+      </w:pPr>
+      <w:bookmarkStart w:id="8" w:name="_Toc85462536"/>
+      <w:r>
+        <w:t>Load</w:t>
+      </w:r>
+      <w:r>
+        <w:t xml:space="preserve"> and Display</w:t>
+      </w:r>
+      <w:r>
+        <w:t xml:space="preserve"> Geometry Data</w:t>
+      </w:r>
+      <w:bookmarkEnd w:id="8"/>
+    </w:p>
+    <w:p>
+      <w:r>
+        <w:t>To start analysing</w:t>
+      </w:r>
+      <w:r>
+        <w:t xml:space="preserve"> a run, firstly select a reel by selecting a chart column with the mouse. The </w:t>
+      </w:r>
+      <w:r>
+        <w:t>selected reel will subsequently turn orange.</w:t>
+      </w:r>
+    </w:p>
+    <w:p>
+      <w:pPr>
+        <w:keepNext/>
+        <w:jc w:val="center"/>
+      </w:pPr>
+      <w:r>
+        <w:drawing>
+          <wp:inline distT="0" distB="0" distL="0" distR="0" wp14:anchorId="657DB4FB" wp14:editId="383C2367">
+            <wp:extent cx="6188710" cy="1524635"/>
+            <wp:effectExtent l="0" t="0" r="2540" b="0"/>
+            <wp:docPr id="19" name="Picture 19"/>
+            <wp:cNvGraphicFramePr>
+              <a:graphicFrameLocks xmlns:a="http://schemas.openxmlformats.org/drawingml/2006/main" noChangeAspect="1"/>
+            </wp:cNvGraphicFramePr>
+            <a:graphic xmlns:a="http://schemas.openxmlformats.org/drawingml/2006/main">
+              <a:graphicData uri="http://schemas.openxmlformats.org/drawingml/2006/picture">
+                <pic:pic xmlns:pic="http://schemas.openxmlformats.org/drawingml/2006/picture">
+                  <pic:nvPicPr>
+                    <pic:cNvPr id="1" name=""/>
+                    <pic:cNvPicPr/>
+                  </pic:nvPicPr>
+                  <pic:blipFill>
+                    <a:blip r:embed="rId19"/>
+                    <a:stretch>
+                      <a:fillRect/>
+                    </a:stretch>
+                  </pic:blipFill>
+                  <pic:spPr>
+                    <a:xfrm>
+                      <a:off x="0" y="0"/>
+                      <a:ext cx="6188710" cy="1524635"/>
+                    </a:xfrm>
+                    <a:prstGeom prst="rect">
+                      <a:avLst/>
+                    </a:prstGeom>
+                  </pic:spPr>
+                </pic:pic>
+              </a:graphicData>
+            </a:graphic>
+          </wp:inline>
+        </w:drawing>
+      </w:r>
+    </w:p>
+    <w:p>
+      <w:pPr>
+        <w:pStyle w:val="Caption"/>
+        <w:jc w:val="center"/>
+      </w:pPr>
+      <w:r>
+        <w:t xml:space="preserve">Figure </w:t>
+      </w:r>
+      <w:fldSimple w:instr=" SEQ Figure \* ARABIC ">
+        <w:r>
+          <w:rPr>
+            <w:noProof/>
+          </w:rPr>
+          <w:t>11</w:t>
+        </w:r>
+      </w:fldSimple>
+      <w:r>
+        <w:t xml:space="preserve"> - Chart with Selected Reel</w:t>
+      </w:r>
+    </w:p>
+    <w:p>
+      <w:r>
+        <w:t>Next, select the ‘Geometry’ button located at the top-left corner.</w:t>
+      </w:r>
+    </w:p>
+    <w:p>
+      <w:pPr>
+        <w:keepNext/>
+        <w:jc w:val="center"/>
+      </w:pPr>
+      <w:r>
+        <w:drawing>
+          <wp:inline distT="0" distB="0" distL="0" distR="0" wp14:anchorId="140E5990" wp14:editId="11224E14">
+            <wp:extent cx="774603" cy="715992"/>
+            <wp:effectExtent l="0" t="0" r="6985" b="8255"/>
+            <wp:docPr id="20" name="Picture 20"/>
+            <wp:cNvGraphicFramePr>
+              <a:graphicFrameLocks xmlns:a="http://schemas.openxmlformats.org/drawingml/2006/main" noChangeAspect="1"/>
+            </wp:cNvGraphicFramePr>
+            <a:graphic xmlns:a="http://schemas.openxmlformats.org/drawingml/2006/main">
+              <a:graphicData uri="http://schemas.openxmlformats.org/drawingml/2006/picture">
+                <pic:pic xmlns:pic="http://schemas.openxmlformats.org/drawingml/2006/picture">
+                  <pic:nvPicPr>
+                    <pic:cNvPr id="1" name=""/>
+                    <pic:cNvPicPr/>
+                  </pic:nvPicPr>
+                  <pic:blipFill rotWithShape="1">
+                    <a:blip r:embed="rId20"/>
+                    <a:srcRect t="1" b="3591"/>
+                    <a:stretch/>
+                  </pic:blipFill>
+                  <pic:spPr bwMode="auto">
+                    <a:xfrm>
+                      <a:off x="0" y="0"/>
+                      <a:ext cx="784610" cy="725242"/>
+                    </a:xfrm>
+                    <a:prstGeom prst="rect">
+                      <a:avLst/>
+                    </a:prstGeom>
+                    <a:ln>
+                      <a:noFill/>
+                    </a:ln>
+                    <a:extLst>
+                      <a:ext uri="{53640926-AAD7-44D8-BBD7-CCE9431645EC}">
+                        <a14:shadowObscured xmlns:a14="http://schemas.microsoft.com/office/drawing/2010/main"/>
+                      </a:ext>
+                    </a:extLst>
+                  </pic:spPr>
+                </pic:pic>
+              </a:graphicData>
+            </a:graphic>
+          </wp:inline>
+        </w:drawing>
+      </w:r>
+    </w:p>
+    <w:p>
+      <w:pPr>
+        <w:pStyle w:val="Caption"/>
+        <w:jc w:val="center"/>
+      </w:pPr>
+      <w:r>
+        <w:t xml:space="preserve">Figure </w:t>
+      </w:r>
+      <w:fldSimple w:instr=" SEQ Figure \* ARABIC ">
+        <w:r>
+          <w:rPr>
+            <w:noProof/>
+          </w:rPr>
+          <w:t>12</w:t>
+        </w:r>
+      </w:fldSimple>
+      <w:r>
+        <w:t xml:space="preserve"> - Geometry Button</w:t>
+      </w:r>
+    </w:p>
+    <w:p>
+      <w:r>
+        <w:t xml:space="preserve">Once the geometry data has loaded, </w:t>
+      </w:r>
+      <w:r>
+        <w:t>the geometry form will appear.</w:t>
+      </w:r>
+    </w:p>
+    <w:p>
+      <w:pPr>
+        <w:keepNext/>
+        <w:jc w:val="center"/>
+      </w:pPr>
+      <w:r>
+        <w:drawing>
+          <wp:inline distT="0" distB="0" distL="0" distR="0" wp14:anchorId="76525B88" wp14:editId="25C2131D">
+            <wp:extent cx="6188710" cy="3354070"/>
+            <wp:effectExtent l="0" t="0" r="2540" b="0"/>
+            <wp:docPr id="21" name="Picture 21"/>
+            <wp:cNvGraphicFramePr>
+              <a:graphicFrameLocks xmlns:a="http://schemas.openxmlformats.org/drawingml/2006/main" noChangeAspect="1"/>
+            </wp:cNvGraphicFramePr>
+            <a:graphic xmlns:a="http://schemas.openxmlformats.org/drawingml/2006/main">
+              <a:graphicData uri="http://schemas.openxmlformats.org/drawingml/2006/picture">
+                <pic:pic xmlns:pic="http://schemas.openxmlformats.org/drawingml/2006/picture">
+                  <pic:nvPicPr>
+                    <pic:cNvPr id="1" name=""/>
+                    <pic:cNvPicPr/>
+                  </pic:nvPicPr>
+                  <pic:blipFill>
+                    <a:blip r:embed="rId21"/>
+                    <a:stretch>
+                      <a:fillRect/>
+                    </a:stretch>
+                  </pic:blipFill>
+                  <pic:spPr>
+                    <a:xfrm>
+                      <a:off x="0" y="0"/>
+                      <a:ext cx="6188710" cy="3354070"/>
+                    </a:xfrm>
+                    <a:prstGeom prst="rect">
+                      <a:avLst/>
+                    </a:prstGeom>
+                  </pic:spPr>
+                </pic:pic>
+              </a:graphicData>
+            </a:graphic>
+          </wp:inline>
+        </w:drawing>
+      </w:r>
+    </w:p>
+    <w:p>
+      <w:pPr>
+        <w:pStyle w:val="Caption"/>
+        <w:jc w:val="center"/>
+      </w:pPr>
+      <w:r>
+        <w:t xml:space="preserve">Figure </w:t>
+      </w:r>
+      <w:fldSimple w:instr=" SEQ Figure \* ARABIC ">
+        <w:r>
+          <w:rPr>
+            <w:noProof/>
+          </w:rPr>
+          <w:t>13</w:t>
+        </w:r>
+      </w:fldSimple>
+      <w:r>
+        <w:t xml:space="preserve"> - Geometry View Window</w:t>
+      </w:r>
+    </w:p>
+    <w:p>
+      <w:r>
+        <w:t>By default, the average value for Outer, Inner, and Insulation layer thicknesses are displayed.</w:t>
+      </w:r>
+    </w:p>
+    <w:p>
+      <w:pPr>
+        <w:pStyle w:val="Heading2"/>
+      </w:pPr>
+      <w:r>
+        <w:lastRenderedPageBreak/>
+        <w:t>Layer and Diameter Controls</w:t>
+      </w:r>
+    </w:p>
+    <w:p>
+      <w:r>
+        <w:t xml:space="preserve">The contents of the charts are controlled </w:t>
+      </w:r>
+      <w:r>
+        <w:t>entirely by the sidebar located on the left side of the window.</w:t>
+      </w:r>
+      <w:bookmarkStart w:id="9" w:name="_GoBack"/>
+      <w:bookmarkEnd w:id="9"/>
+    </w:p>
+    <w:p>
+      <w:pPr>
+        <w:pStyle w:val="Heading2"/>
+      </w:pPr>
+      <w:bookmarkStart w:id="10" w:name="_Toc34046726"/>
+      <w:bookmarkStart w:id="11" w:name="_Toc34059027"/>
+      <w:bookmarkStart w:id="12" w:name="_Toc85462537"/>
+      <w:r>
         <w:t>Caution and Warning templates.</w:t>
       </w:r>
-      <w:bookmarkEnd w:id="4"/>
-      <w:bookmarkEnd w:id="5"/>
-      <w:bookmarkEnd w:id="6"/>
+      <w:bookmarkEnd w:id="10"/>
+      <w:bookmarkEnd w:id="11"/>
+      <w:bookmarkEnd w:id="12"/>
       <w:r>
         <w:t xml:space="preserve"> </w:t>
       </w:r>
@@ -2595,7 +3482,7 @@
                           <pic:cNvPicPr/>
                         </pic:nvPicPr>
                         <pic:blipFill>
-                          <a:blip r:embed="rId18">
+                          <a:blip r:embed="rId22">
                             <a:extLst>
                               <a:ext uri="{28A0092B-C50C-407E-A947-70E740481C1C}">
                                 <a14:useLocalDpi xmlns:a14="http://schemas.microsoft.com/office/drawing/2010/main" val="0"/>
@@ -2699,7 +3586,7 @@
                           <pic:cNvPicPr/>
                         </pic:nvPicPr>
                         <pic:blipFill>
-                          <a:blip r:embed="rId19">
+                          <a:blip r:embed="rId23">
                             <a:extLst>
                               <a:ext uri="{28A0092B-C50C-407E-A947-70E740481C1C}">
                                 <a14:useLocalDpi xmlns:a14="http://schemas.microsoft.com/office/drawing/2010/main" val="0"/>
@@ -2803,7 +3690,7 @@
                           <pic:cNvPicPr/>
                         </pic:nvPicPr>
                         <pic:blipFill>
-                          <a:blip r:embed="rId18">
+                          <a:blip r:embed="rId22">
                             <a:extLst>
                               <a:ext uri="{28A0092B-C50C-407E-A947-70E740481C1C}">
                                 <a14:useLocalDpi xmlns:a14="http://schemas.microsoft.com/office/drawing/2010/main" val="0"/>
@@ -2915,7 +3802,7 @@
                           <pic:cNvPicPr/>
                         </pic:nvPicPr>
                         <pic:blipFill>
-                          <a:blip r:embed="rId19">
+                          <a:blip r:embed="rId23">
                             <a:extLst>
                               <a:ext uri="{28A0092B-C50C-407E-A947-70E740481C1C}">
                                 <a14:useLocalDpi xmlns:a14="http://schemas.microsoft.com/office/drawing/2010/main" val="0"/>
@@ -2995,6 +3882,7 @@
           <w:noProof/>
           <w:lang w:val="en-US"/>
         </w:rPr>
+        <w:lastRenderedPageBreak/>
         <w:drawing>
           <wp:inline distT="0" distB="0" distL="0" distR="0" wp14:anchorId="321B2E24" wp14:editId="1177EA7E">
             <wp:extent cx="5731510" cy="2466393"/>
@@ -3013,7 +3901,7 @@
                     </pic:cNvPicPr>
                   </pic:nvPicPr>
                   <pic:blipFill>
-                    <a:blip r:embed="rId20">
+                    <a:blip r:embed="rId24">
                       <a:extLst>
                         <a:ext uri="{28A0092B-C50C-407E-A947-70E740481C1C}">
                           <a14:useLocalDpi xmlns:a14="http://schemas.microsoft.com/office/drawing/2010/main" val="0"/>
@@ -3046,7 +3934,7 @@
       </w:r>
     </w:p>
     <w:sectPr>
-      <w:footerReference w:type="default" r:id="rId21"/>
+      <w:footerReference w:type="default" r:id="rId25"/>
       <w:pgSz w:w="11906" w:h="16838"/>
       <w:pgMar w:top="1440" w:right="1080" w:bottom="1440" w:left="1080" w:header="708" w:footer="708" w:gutter="0"/>
       <w:cols w:space="708"/>
@@ -3110,7 +3998,7 @@
       <w:rPr>
         <w:noProof/>
       </w:rPr>
-      <w:t>7</w:t>
+      <w:t>9</w:t>
     </w:r>
     <w:r>
       <w:rPr>
@@ -4621,7 +5509,7 @@
 </file>
 
 <file path=customXml/itemProps1.xml><?xml version="1.0" encoding="utf-8"?>
-<ds:datastoreItem xmlns:ds="http://schemas.openxmlformats.org/officeDocument/2006/customXml" ds:itemID="{91D0001A-E9AD-4DEB-97E3-B343EECF27CF}">
+<ds:datastoreItem xmlns:ds="http://schemas.openxmlformats.org/officeDocument/2006/customXml" ds:itemID="{2E76F23A-6C51-48BA-94D8-F0635568BC3D}">
   <ds:schemaRefs>
     <ds:schemaRef ds:uri="http://schemas.openxmlformats.org/officeDocument/2006/bibliography"/>
   </ds:schemaRefs>

</xml_diff>

<commit_message>
Added most of geometry analysis section
</commit_message>
<xml_diff>
--- a/UltraScreen/CDAGeoV3/CDAGeoV3 User Manual.docx
+++ b/UltraScreen/CDAGeoV3/CDAGeoV3 User Manual.docx
@@ -1297,7 +1297,7 @@
           <w:r>
             <w:fldChar w:fldCharType="separate"/>
           </w:r>
-          <w:hyperlink w:anchor="_Toc85462528" w:history="1">
+          <w:hyperlink w:anchor="_Toc85529906" w:history="1">
             <w:r>
               <w:rPr>
                 <w:rStyle w:val="Hyperlink"/>
@@ -1344,7 +1344,7 @@
                 <w:noProof/>
                 <w:webHidden/>
               </w:rPr>
-              <w:instrText xml:space="preserve"> PAGEREF _Toc85462528 \h </w:instrText>
+              <w:instrText xml:space="preserve"> PAGEREF _Toc85529906 \h </w:instrText>
             </w:r>
             <w:r>
               <w:rPr>
@@ -1393,7 +1393,7 @@
               <w:lang w:val="en-US"/>
             </w:rPr>
           </w:pPr>
-          <w:hyperlink w:anchor="_Toc85462529" w:history="1">
+          <w:hyperlink w:anchor="_Toc85529907" w:history="1">
             <w:r>
               <w:rPr>
                 <w:rStyle w:val="Hyperlink"/>
@@ -1440,7 +1440,7 @@
                 <w:noProof/>
                 <w:webHidden/>
               </w:rPr>
-              <w:instrText xml:space="preserve"> PAGEREF _Toc85462529 \h </w:instrText>
+              <w:instrText xml:space="preserve"> PAGEREF _Toc85529907 \h </w:instrText>
             </w:r>
             <w:r>
               <w:rPr>
@@ -1483,7 +1483,7 @@
               <w:lang w:val="en-US"/>
             </w:rPr>
           </w:pPr>
-          <w:hyperlink w:anchor="_Toc85462530" w:history="1">
+          <w:hyperlink w:anchor="_Toc85529908" w:history="1">
             <w:r>
               <w:rPr>
                 <w:rStyle w:val="Hyperlink"/>
@@ -1528,7 +1528,7 @@
                 <w:noProof/>
                 <w:webHidden/>
               </w:rPr>
-              <w:instrText xml:space="preserve"> PAGEREF _Toc85462530 \h </w:instrText>
+              <w:instrText xml:space="preserve"> PAGEREF _Toc85529908 \h </w:instrText>
             </w:r>
             <w:r>
               <w:rPr>
@@ -1571,7 +1571,7 @@
               <w:lang w:val="en-US"/>
             </w:rPr>
           </w:pPr>
-          <w:hyperlink w:anchor="_Toc85462531" w:history="1">
+          <w:hyperlink w:anchor="_Toc85529909" w:history="1">
             <w:r>
               <w:rPr>
                 <w:rStyle w:val="Hyperlink"/>
@@ -1616,7 +1616,7 @@
                 <w:noProof/>
                 <w:webHidden/>
               </w:rPr>
-              <w:instrText xml:space="preserve"> PAGEREF _Toc85462531 \h </w:instrText>
+              <w:instrText xml:space="preserve"> PAGEREF _Toc85529909 \h </w:instrText>
             </w:r>
             <w:r>
               <w:rPr>
@@ -1659,7 +1659,7 @@
               <w:lang w:val="en-US"/>
             </w:rPr>
           </w:pPr>
-          <w:hyperlink w:anchor="_Toc85462532" w:history="1">
+          <w:hyperlink w:anchor="_Toc85529910" w:history="1">
             <w:r>
               <w:rPr>
                 <w:rStyle w:val="Hyperlink"/>
@@ -1704,7 +1704,7 @@
                 <w:noProof/>
                 <w:webHidden/>
               </w:rPr>
-              <w:instrText xml:space="preserve"> PAGEREF _Toc85462532 \h </w:instrText>
+              <w:instrText xml:space="preserve"> PAGEREF _Toc85529910 \h </w:instrText>
             </w:r>
             <w:r>
               <w:rPr>
@@ -1724,7 +1724,7 @@
                 <w:noProof/>
                 <w:webHidden/>
               </w:rPr>
-              <w:t>6</w:t>
+              <w:t>5</w:t>
             </w:r>
             <w:r>
               <w:rPr>
@@ -1747,7 +1747,7 @@
               <w:lang w:val="en-US"/>
             </w:rPr>
           </w:pPr>
-          <w:hyperlink w:anchor="_Toc85462533" w:history="1">
+          <w:hyperlink w:anchor="_Toc85529911" w:history="1">
             <w:r>
               <w:rPr>
                 <w:rStyle w:val="Hyperlink"/>
@@ -1792,7 +1792,7 @@
                 <w:noProof/>
                 <w:webHidden/>
               </w:rPr>
-              <w:instrText xml:space="preserve"> PAGEREF _Toc85462533 \h </w:instrText>
+              <w:instrText xml:space="preserve"> PAGEREF _Toc85529911 \h </w:instrText>
             </w:r>
             <w:r>
               <w:rPr>
@@ -1835,7 +1835,7 @@
               <w:lang w:val="en-US"/>
             </w:rPr>
           </w:pPr>
-          <w:hyperlink w:anchor="_Toc85462534" w:history="1">
+          <w:hyperlink w:anchor="_Toc85529912" w:history="1">
             <w:r>
               <w:rPr>
                 <w:rStyle w:val="Hyperlink"/>
@@ -1880,7 +1880,7 @@
                 <w:noProof/>
                 <w:webHidden/>
               </w:rPr>
-              <w:instrText xml:space="preserve"> PAGEREF _Toc85462534 \h </w:instrText>
+              <w:instrText xml:space="preserve"> PAGEREF _Toc85529912 \h </w:instrText>
             </w:r>
             <w:r>
               <w:rPr>
@@ -1929,7 +1929,7 @@
               <w:lang w:val="en-US"/>
             </w:rPr>
           </w:pPr>
-          <w:hyperlink w:anchor="_Toc85462535" w:history="1">
+          <w:hyperlink w:anchor="_Toc85529913" w:history="1">
             <w:r>
               <w:rPr>
                 <w:rStyle w:val="Hyperlink"/>
@@ -1976,7 +1976,7 @@
                 <w:noProof/>
                 <w:webHidden/>
               </w:rPr>
-              <w:instrText xml:space="preserve"> PAGEREF _Toc85462535 \h </w:instrText>
+              <w:instrText xml:space="preserve"> PAGEREF _Toc85529913 \h </w:instrText>
             </w:r>
             <w:r>
               <w:rPr>
@@ -2019,7 +2019,7 @@
               <w:lang w:val="en-US"/>
             </w:rPr>
           </w:pPr>
-          <w:hyperlink w:anchor="_Toc85462536" w:history="1">
+          <w:hyperlink w:anchor="_Toc85529914" w:history="1">
             <w:r>
               <w:rPr>
                 <w:rStyle w:val="Hyperlink"/>
@@ -2064,7 +2064,7 @@
                 <w:noProof/>
                 <w:webHidden/>
               </w:rPr>
-              <w:instrText xml:space="preserve"> PAGEREF _Toc85462536 \h </w:instrText>
+              <w:instrText xml:space="preserve"> PAGEREF _Toc85529914 \h </w:instrText>
             </w:r>
             <w:r>
               <w:rPr>
@@ -2107,7 +2107,7 @@
               <w:lang w:val="en-US"/>
             </w:rPr>
           </w:pPr>
-          <w:hyperlink w:anchor="_Toc85462537" w:history="1">
+          <w:hyperlink w:anchor="_Toc85529915" w:history="1">
             <w:r>
               <w:rPr>
                 <w:rStyle w:val="Hyperlink"/>
@@ -2131,6 +2131,282 @@
                 <w:rStyle w:val="Hyperlink"/>
                 <w:noProof/>
               </w:rPr>
+              <w:t>Layer and Diameter Controls</w:t>
+            </w:r>
+            <w:r>
+              <w:rPr>
+                <w:noProof/>
+                <w:webHidden/>
+              </w:rPr>
+              <w:tab/>
+            </w:r>
+            <w:r>
+              <w:rPr>
+                <w:noProof/>
+                <w:webHidden/>
+              </w:rPr>
+              <w:fldChar w:fldCharType="begin"/>
+            </w:r>
+            <w:r>
+              <w:rPr>
+                <w:noProof/>
+                <w:webHidden/>
+              </w:rPr>
+              <w:instrText xml:space="preserve"> PAGEREF _Toc85529915 \h </w:instrText>
+            </w:r>
+            <w:r>
+              <w:rPr>
+                <w:noProof/>
+                <w:webHidden/>
+              </w:rPr>
+            </w:r>
+            <w:r>
+              <w:rPr>
+                <w:noProof/>
+                <w:webHidden/>
+              </w:rPr>
+              <w:fldChar w:fldCharType="separate"/>
+            </w:r>
+            <w:r>
+              <w:rPr>
+                <w:noProof/>
+                <w:webHidden/>
+              </w:rPr>
+              <w:t>9</w:t>
+            </w:r>
+            <w:r>
+              <w:rPr>
+                <w:noProof/>
+                <w:webHidden/>
+              </w:rPr>
+              <w:fldChar w:fldCharType="end"/>
+            </w:r>
+          </w:hyperlink>
+        </w:p>
+        <w:p>
+          <w:pPr>
+            <w:pStyle w:val="TOC3"/>
+            <w:tabs>
+              <w:tab w:val="left" w:pos="1100"/>
+              <w:tab w:val="right" w:leader="dot" w:pos="9736"/>
+            </w:tabs>
+            <w:rPr>
+              <w:rFonts w:eastAsiaTheme="minorEastAsia" w:cstheme="minorBidi"/>
+              <w:i w:val="0"/>
+              <w:iCs w:val="0"/>
+              <w:noProof/>
+              <w:sz w:val="22"/>
+              <w:szCs w:val="22"/>
+              <w:lang w:val="en-US"/>
+            </w:rPr>
+          </w:pPr>
+          <w:hyperlink w:anchor="_Toc85529916" w:history="1">
+            <w:r>
+              <w:rPr>
+                <w:rStyle w:val="Hyperlink"/>
+                <w:noProof/>
+              </w:rPr>
+              <w:t>3.2.1</w:t>
+            </w:r>
+            <w:r>
+              <w:rPr>
+                <w:rFonts w:eastAsiaTheme="minorEastAsia" w:cstheme="minorBidi"/>
+                <w:i w:val="0"/>
+                <w:iCs w:val="0"/>
+                <w:noProof/>
+                <w:sz w:val="22"/>
+                <w:szCs w:val="22"/>
+                <w:lang w:val="en-US"/>
+              </w:rPr>
+              <w:tab/>
+            </w:r>
+            <w:r>
+              <w:rPr>
+                <w:rStyle w:val="Hyperlink"/>
+                <w:noProof/>
+              </w:rPr>
+              <w:t>Layer Controls</w:t>
+            </w:r>
+            <w:r>
+              <w:rPr>
+                <w:noProof/>
+                <w:webHidden/>
+              </w:rPr>
+              <w:tab/>
+            </w:r>
+            <w:r>
+              <w:rPr>
+                <w:noProof/>
+                <w:webHidden/>
+              </w:rPr>
+              <w:fldChar w:fldCharType="begin"/>
+            </w:r>
+            <w:r>
+              <w:rPr>
+                <w:noProof/>
+                <w:webHidden/>
+              </w:rPr>
+              <w:instrText xml:space="preserve"> PAGEREF _Toc85529916 \h </w:instrText>
+            </w:r>
+            <w:r>
+              <w:rPr>
+                <w:noProof/>
+                <w:webHidden/>
+              </w:rPr>
+            </w:r>
+            <w:r>
+              <w:rPr>
+                <w:noProof/>
+                <w:webHidden/>
+              </w:rPr>
+              <w:fldChar w:fldCharType="separate"/>
+            </w:r>
+            <w:r>
+              <w:rPr>
+                <w:noProof/>
+                <w:webHidden/>
+              </w:rPr>
+              <w:t>9</w:t>
+            </w:r>
+            <w:r>
+              <w:rPr>
+                <w:noProof/>
+                <w:webHidden/>
+              </w:rPr>
+              <w:fldChar w:fldCharType="end"/>
+            </w:r>
+          </w:hyperlink>
+        </w:p>
+        <w:p>
+          <w:pPr>
+            <w:pStyle w:val="TOC3"/>
+            <w:tabs>
+              <w:tab w:val="left" w:pos="1100"/>
+              <w:tab w:val="right" w:leader="dot" w:pos="9736"/>
+            </w:tabs>
+            <w:rPr>
+              <w:rFonts w:eastAsiaTheme="minorEastAsia" w:cstheme="minorBidi"/>
+              <w:i w:val="0"/>
+              <w:iCs w:val="0"/>
+              <w:noProof/>
+              <w:sz w:val="22"/>
+              <w:szCs w:val="22"/>
+              <w:lang w:val="en-US"/>
+            </w:rPr>
+          </w:pPr>
+          <w:hyperlink w:anchor="_Toc85529917" w:history="1">
+            <w:r>
+              <w:rPr>
+                <w:rStyle w:val="Hyperlink"/>
+                <w:noProof/>
+              </w:rPr>
+              <w:t>3.2.2</w:t>
+            </w:r>
+            <w:r>
+              <w:rPr>
+                <w:rFonts w:eastAsiaTheme="minorEastAsia" w:cstheme="minorBidi"/>
+                <w:i w:val="0"/>
+                <w:iCs w:val="0"/>
+                <w:noProof/>
+                <w:sz w:val="22"/>
+                <w:szCs w:val="22"/>
+                <w:lang w:val="en-US"/>
+              </w:rPr>
+              <w:tab/>
+            </w:r>
+            <w:r>
+              <w:rPr>
+                <w:rStyle w:val="Hyperlink"/>
+                <w:noProof/>
+              </w:rPr>
+              <w:t>Diameter Controls</w:t>
+            </w:r>
+            <w:r>
+              <w:rPr>
+                <w:noProof/>
+                <w:webHidden/>
+              </w:rPr>
+              <w:tab/>
+            </w:r>
+            <w:r>
+              <w:rPr>
+                <w:noProof/>
+                <w:webHidden/>
+              </w:rPr>
+              <w:fldChar w:fldCharType="begin"/>
+            </w:r>
+            <w:r>
+              <w:rPr>
+                <w:noProof/>
+                <w:webHidden/>
+              </w:rPr>
+              <w:instrText xml:space="preserve"> PAGEREF _Toc85529917 \h </w:instrText>
+            </w:r>
+            <w:r>
+              <w:rPr>
+                <w:noProof/>
+                <w:webHidden/>
+              </w:rPr>
+            </w:r>
+            <w:r>
+              <w:rPr>
+                <w:noProof/>
+                <w:webHidden/>
+              </w:rPr>
+              <w:fldChar w:fldCharType="separate"/>
+            </w:r>
+            <w:r>
+              <w:rPr>
+                <w:noProof/>
+                <w:webHidden/>
+              </w:rPr>
+              <w:t>10</w:t>
+            </w:r>
+            <w:r>
+              <w:rPr>
+                <w:noProof/>
+                <w:webHidden/>
+              </w:rPr>
+              <w:fldChar w:fldCharType="end"/>
+            </w:r>
+          </w:hyperlink>
+        </w:p>
+        <w:p>
+          <w:pPr>
+            <w:pStyle w:val="TOC2"/>
+            <w:rPr>
+              <w:rFonts w:eastAsiaTheme="minorEastAsia" w:cstheme="minorBidi"/>
+              <w:smallCaps w:val="0"/>
+              <w:noProof/>
+              <w:sz w:val="22"/>
+              <w:szCs w:val="22"/>
+              <w:lang w:val="en-US"/>
+            </w:rPr>
+          </w:pPr>
+          <w:hyperlink w:anchor="_Toc85529918" w:history="1">
+            <w:r>
+              <w:rPr>
+                <w:rStyle w:val="Hyperlink"/>
+                <w:noProof/>
+              </w:rPr>
+              <w:t>3.3</w:t>
+            </w:r>
+            <w:r>
+              <w:rPr>
+                <w:rFonts w:eastAsiaTheme="minorEastAsia" w:cstheme="minorBidi"/>
+                <w:smallCaps w:val="0"/>
+                <w:noProof/>
+                <w:sz w:val="22"/>
+                <w:szCs w:val="22"/>
+                <w:lang w:val="en-US"/>
+              </w:rPr>
+              <w:tab/>
+            </w:r>
+            <w:r>
+              <w:rPr>
+                <w:rStyle w:val="Hyperlink"/>
+                <w:noProof/>
+              </w:rPr>
               <w:t>Caution and Warning templates.</w:t>
             </w:r>
             <w:r>
@@ -2152,7 +2428,7 @@
                 <w:noProof/>
                 <w:webHidden/>
               </w:rPr>
-              <w:instrText xml:space="preserve"> PAGEREF _Toc85462537 \h </w:instrText>
+              <w:instrText xml:space="preserve"> PAGEREF _Toc85529918 \h </w:instrText>
             </w:r>
             <w:r>
               <w:rPr>
@@ -2172,7 +2448,7 @@
                 <w:noProof/>
                 <w:webHidden/>
               </w:rPr>
-              <w:t>8</w:t>
+              <w:t>11</w:t>
             </w:r>
             <w:r>
               <w:rPr>
@@ -2196,115 +2472,16 @@
       </w:sdtContent>
     </w:sdt>
     <w:p/>
-    <w:p/>
-    <w:p/>
-    <w:p/>
-    <w:p/>
-    <w:p/>
-    <w:p/>
-    <w:p>
-      <w:pPr>
-        <w:spacing w:before="240"/>
-        <w:jc w:val="center"/>
-        <w:rPr>
-          <w:color w:val="2F5496" w:themeColor="accent1" w:themeShade="BF"/>
-        </w:rPr>
-      </w:pPr>
-    </w:p>
-    <w:p>
-      <w:pPr>
-        <w:spacing w:before="240"/>
-        <w:jc w:val="center"/>
-        <w:rPr>
-          <w:b/>
-          <w:bCs/>
-          <w:color w:val="2F5496" w:themeColor="accent1" w:themeShade="BF"/>
-          <w:sz w:val="44"/>
-          <w:szCs w:val="44"/>
-        </w:rPr>
-      </w:pPr>
-    </w:p>
-    <w:p>
-      <w:pPr>
-        <w:spacing w:before="240"/>
-        <w:jc w:val="center"/>
-        <w:rPr>
-          <w:b/>
-          <w:bCs/>
-          <w:color w:val="2F5496" w:themeColor="accent1" w:themeShade="BF"/>
-          <w:sz w:val="44"/>
-          <w:szCs w:val="44"/>
-        </w:rPr>
-      </w:pPr>
-    </w:p>
-    <w:p>
-      <w:pPr>
-        <w:spacing w:before="240"/>
-        <w:jc w:val="center"/>
-        <w:rPr>
-          <w:b/>
-          <w:bCs/>
-          <w:color w:val="2F5496" w:themeColor="accent1" w:themeShade="BF"/>
-          <w:sz w:val="44"/>
-          <w:szCs w:val="44"/>
-        </w:rPr>
-      </w:pPr>
-    </w:p>
-    <w:p>
-      <w:pPr>
-        <w:spacing w:before="240"/>
-        <w:jc w:val="center"/>
-        <w:rPr>
-          <w:b/>
-          <w:bCs/>
-          <w:color w:val="2F5496" w:themeColor="accent1" w:themeShade="BF"/>
-          <w:sz w:val="44"/>
-          <w:szCs w:val="44"/>
-        </w:rPr>
-      </w:pPr>
-    </w:p>
-    <w:p>
-      <w:pPr>
-        <w:spacing w:before="240"/>
-        <w:jc w:val="center"/>
-        <w:rPr>
-          <w:b/>
-          <w:bCs/>
-          <w:color w:val="2F5496" w:themeColor="accent1" w:themeShade="BF"/>
-          <w:sz w:val="44"/>
-          <w:szCs w:val="44"/>
-        </w:rPr>
-      </w:pPr>
-    </w:p>
-    <w:p>
-      <w:pPr>
-        <w:spacing w:before="240"/>
-        <w:rPr>
-          <w:b/>
-          <w:bCs/>
-          <w:color w:val="2F5496" w:themeColor="accent1" w:themeShade="BF"/>
-          <w:sz w:val="44"/>
-          <w:szCs w:val="44"/>
-        </w:rPr>
-      </w:pPr>
-    </w:p>
-    <w:p>
-      <w:pPr>
-        <w:spacing w:before="240"/>
-        <w:rPr>
-          <w:b/>
-          <w:bCs/>
-          <w:color w:val="2F5496" w:themeColor="accent1" w:themeShade="BF"/>
-          <w:sz w:val="44"/>
-          <w:szCs w:val="44"/>
-        </w:rPr>
-      </w:pPr>
+    <w:p>
+      <w:r>
+        <w:br w:type="page"/>
+      </w:r>
     </w:p>
     <w:p>
       <w:pPr>
         <w:pStyle w:val="Heading1"/>
       </w:pPr>
-      <w:bookmarkStart w:id="0" w:name="_Toc85462528"/>
+      <w:bookmarkStart w:id="0" w:name="_Toc85529906"/>
       <w:r>
         <w:lastRenderedPageBreak/>
         <w:t>Introduction</w:t>
@@ -2328,7 +2505,7 @@
       <w:pPr>
         <w:pStyle w:val="Heading1"/>
       </w:pPr>
-      <w:bookmarkStart w:id="1" w:name="_Toc85462529"/>
+      <w:bookmarkStart w:id="1" w:name="_Toc85529907"/>
       <w:r>
         <w:t>Starting Screen</w:t>
       </w:r>
@@ -2338,7 +2515,7 @@
       <w:pPr>
         <w:pStyle w:val="Heading2"/>
       </w:pPr>
-      <w:bookmarkStart w:id="2" w:name="_Toc85462530"/>
+      <w:bookmarkStart w:id="2" w:name="_Toc85529908"/>
       <w:r>
         <w:t>Starting the Software</w:t>
       </w:r>
@@ -2367,6 +2544,10 @@
         <w:jc w:val="center"/>
       </w:pPr>
       <w:r>
+        <w:rPr>
+          <w:noProof/>
+          <w:lang w:val="en-US"/>
+        </w:rPr>
         <w:drawing>
           <wp:inline distT="0" distB="0" distL="0" distR="0" wp14:anchorId="14769326" wp14:editId="0D97E60F">
             <wp:extent cx="646981" cy="761636"/>
@@ -2412,14 +2593,27 @@
       <w:r>
         <w:t xml:space="preserve">Figure </w:t>
       </w:r>
-      <w:fldSimple w:instr=" SEQ Figure \* ARABIC ">
-        <w:r>
-          <w:rPr>
-            <w:noProof/>
-          </w:rPr>
-          <w:t>1</w:t>
-        </w:r>
-      </w:fldSimple>
+      <w:r>
+        <w:fldChar w:fldCharType="begin"/>
+      </w:r>
+      <w:r>
+        <w:instrText xml:space="preserve"> SEQ Figure \* ARABIC </w:instrText>
+      </w:r>
+      <w:r>
+        <w:fldChar w:fldCharType="separate"/>
+      </w:r>
+      <w:r>
+        <w:rPr>
+          <w:noProof/>
+        </w:rPr>
+        <w:t>1</w:t>
+      </w:r>
+      <w:r>
+        <w:rPr>
+          <w:noProof/>
+        </w:rPr>
+        <w:fldChar w:fldCharType="end"/>
+      </w:r>
       <w:r>
         <w:t xml:space="preserve"> - Desktop Shortcut</w:t>
       </w:r>
@@ -2434,6 +2628,10 @@
         <w:keepNext/>
       </w:pPr>
       <w:r>
+        <w:rPr>
+          <w:noProof/>
+          <w:lang w:val="en-US"/>
+        </w:rPr>
         <w:drawing>
           <wp:inline distT="0" distB="0" distL="0" distR="0" wp14:anchorId="6AE87884" wp14:editId="55406EB9">
             <wp:extent cx="6188710" cy="3347720"/>
@@ -2479,26 +2677,37 @@
       <w:r>
         <w:t xml:space="preserve">Figure </w:t>
       </w:r>
-      <w:fldSimple w:instr=" SEQ Figure \* ARABIC ">
-        <w:r>
-          <w:rPr>
-            <w:noProof/>
-          </w:rPr>
-          <w:t>2</w:t>
-        </w:r>
-      </w:fldSimple>
+      <w:r>
+        <w:fldChar w:fldCharType="begin"/>
+      </w:r>
+      <w:r>
+        <w:instrText xml:space="preserve"> SEQ Figure \* ARABIC </w:instrText>
+      </w:r>
+      <w:r>
+        <w:fldChar w:fldCharType="separate"/>
+      </w:r>
+      <w:r>
+        <w:rPr>
+          <w:noProof/>
+        </w:rPr>
+        <w:t>2</w:t>
+      </w:r>
+      <w:r>
+        <w:rPr>
+          <w:noProof/>
+        </w:rPr>
+        <w:fldChar w:fldCharType="end"/>
+      </w:r>
       <w:r>
         <w:t xml:space="preserve"> - Reel View</w:t>
       </w:r>
     </w:p>
     <w:p/>
-    <w:p/>
-    <w:p/>
     <w:p>
       <w:pPr>
         <w:pStyle w:val="Heading2"/>
       </w:pPr>
-      <w:bookmarkStart w:id="3" w:name="_Toc85462531"/>
+      <w:bookmarkStart w:id="3" w:name="_Toc85529909"/>
       <w:r>
         <w:lastRenderedPageBreak/>
         <w:t>Selecting a Run</w:t>
@@ -2519,6 +2728,10 @@
         <w:spacing w:before="240"/>
       </w:pPr>
       <w:r>
+        <w:rPr>
+          <w:noProof/>
+          <w:lang w:val="en-US"/>
+        </w:rPr>
         <w:drawing>
           <wp:inline distT="0" distB="0" distL="0" distR="0" wp14:anchorId="06ACE42B" wp14:editId="41F1941D">
             <wp:extent cx="6188710" cy="1292225"/>
@@ -2564,14 +2777,27 @@
       <w:r>
         <w:t xml:space="preserve">Figure </w:t>
       </w:r>
-      <w:fldSimple w:instr=" SEQ Figure \* ARABIC ">
-        <w:r>
-          <w:rPr>
-            <w:noProof/>
-          </w:rPr>
-          <w:t>3</w:t>
-        </w:r>
-      </w:fldSimple>
+      <w:r>
+        <w:fldChar w:fldCharType="begin"/>
+      </w:r>
+      <w:r>
+        <w:instrText xml:space="preserve"> SEQ Figure \* ARABIC </w:instrText>
+      </w:r>
+      <w:r>
+        <w:fldChar w:fldCharType="separate"/>
+      </w:r>
+      <w:r>
+        <w:rPr>
+          <w:noProof/>
+        </w:rPr>
+        <w:t>3</w:t>
+      </w:r>
+      <w:r>
+        <w:rPr>
+          <w:noProof/>
+        </w:rPr>
+        <w:fldChar w:fldCharType="end"/>
+      </w:r>
       <w:r>
         <w:t xml:space="preserve"> - Select Run Grid</w:t>
       </w:r>
@@ -2586,6 +2812,10 @@
         <w:keepNext/>
       </w:pPr>
       <w:r>
+        <w:rPr>
+          <w:noProof/>
+          <w:lang w:val="en-US"/>
+        </w:rPr>
         <w:drawing>
           <wp:inline distT="0" distB="0" distL="0" distR="0" wp14:anchorId="137F5EB9" wp14:editId="7CB6D6D3">
             <wp:extent cx="6188710" cy="1456055"/>
@@ -2631,14 +2861,27 @@
       <w:r>
         <w:t xml:space="preserve">Figure </w:t>
       </w:r>
-      <w:fldSimple w:instr=" SEQ Figure \* ARABIC ">
-        <w:r>
-          <w:rPr>
-            <w:noProof/>
-          </w:rPr>
-          <w:t>4</w:t>
-        </w:r>
-      </w:fldSimple>
+      <w:r>
+        <w:fldChar w:fldCharType="begin"/>
+      </w:r>
+      <w:r>
+        <w:instrText xml:space="preserve"> SEQ Figure \* ARABIC </w:instrText>
+      </w:r>
+      <w:r>
+        <w:fldChar w:fldCharType="separate"/>
+      </w:r>
+      <w:r>
+        <w:rPr>
+          <w:noProof/>
+        </w:rPr>
+        <w:t>4</w:t>
+      </w:r>
+      <w:r>
+        <w:rPr>
+          <w:noProof/>
+        </w:rPr>
+        <w:fldChar w:fldCharType="end"/>
+      </w:r>
       <w:r>
         <w:t xml:space="preserve"> – Reel Data Chart</w:t>
       </w:r>
@@ -2647,7 +2890,7 @@
       <w:pPr>
         <w:pStyle w:val="Heading2"/>
       </w:pPr>
-      <w:bookmarkStart w:id="4" w:name="_Toc85462532"/>
+      <w:bookmarkStart w:id="4" w:name="_Toc85529910"/>
       <w:r>
         <w:t>Changing Process Duration</w:t>
       </w:r>
@@ -2664,6 +2907,10 @@
         <w:jc w:val="center"/>
       </w:pPr>
       <w:r>
+        <w:rPr>
+          <w:noProof/>
+          <w:lang w:val="en-US"/>
+        </w:rPr>
         <w:drawing>
           <wp:inline distT="0" distB="0" distL="0" distR="0" wp14:anchorId="5220B5A8" wp14:editId="04F19F1C">
             <wp:extent cx="560717" cy="580507"/>
@@ -2709,14 +2956,27 @@
       <w:r>
         <w:t xml:space="preserve">Figure </w:t>
       </w:r>
-      <w:fldSimple w:instr=" SEQ Figure \* ARABIC ">
-        <w:r>
-          <w:rPr>
-            <w:noProof/>
-          </w:rPr>
-          <w:t>5</w:t>
-        </w:r>
-      </w:fldSimple>
+      <w:r>
+        <w:fldChar w:fldCharType="begin"/>
+      </w:r>
+      <w:r>
+        <w:instrText xml:space="preserve"> SEQ Figure \* ARABIC </w:instrText>
+      </w:r>
+      <w:r>
+        <w:fldChar w:fldCharType="separate"/>
+      </w:r>
+      <w:r>
+        <w:rPr>
+          <w:noProof/>
+        </w:rPr>
+        <w:t>5</w:t>
+      </w:r>
+      <w:r>
+        <w:rPr>
+          <w:noProof/>
+        </w:rPr>
+        <w:fldChar w:fldCharType="end"/>
+      </w:r>
       <w:r>
         <w:t xml:space="preserve"> - Settings Button</w:t>
       </w:r>
@@ -2732,6 +2992,10 @@
         <w:jc w:val="center"/>
       </w:pPr>
       <w:r>
+        <w:rPr>
+          <w:noProof/>
+          <w:lang w:val="en-US"/>
+        </w:rPr>
         <w:drawing>
           <wp:inline distT="0" distB="0" distL="0" distR="0" wp14:anchorId="63D51D8C" wp14:editId="39A08BD1">
             <wp:extent cx="2389517" cy="1174622"/>
@@ -2777,24 +3041,36 @@
       <w:r>
         <w:t xml:space="preserve">Figure </w:t>
       </w:r>
-      <w:fldSimple w:instr=" SEQ Figure \* ARABIC ">
-        <w:r>
-          <w:rPr>
-            <w:noProof/>
-          </w:rPr>
-          <w:t>6</w:t>
-        </w:r>
-      </w:fldSimple>
+      <w:r>
+        <w:fldChar w:fldCharType="begin"/>
+      </w:r>
+      <w:r>
+        <w:instrText xml:space="preserve"> SEQ Figure \* ARABIC </w:instrText>
+      </w:r>
+      <w:r>
+        <w:fldChar w:fldCharType="separate"/>
+      </w:r>
+      <w:r>
+        <w:rPr>
+          <w:noProof/>
+        </w:rPr>
+        <w:t>6</w:t>
+      </w:r>
+      <w:r>
+        <w:rPr>
+          <w:noProof/>
+        </w:rPr>
+        <w:fldChar w:fldCharType="end"/>
+      </w:r>
       <w:r>
         <w:t xml:space="preserve"> - Changing Process Duration</w:t>
       </w:r>
     </w:p>
-    <w:p/>
     <w:p>
       <w:pPr>
         <w:pStyle w:val="Heading2"/>
       </w:pPr>
-      <w:bookmarkStart w:id="5" w:name="_Toc85462533"/>
+      <w:bookmarkStart w:id="5" w:name="_Toc85529911"/>
       <w:r>
         <w:lastRenderedPageBreak/>
         <w:t>Filtering a Run</w:t>
@@ -2803,13 +3079,19 @@
     </w:p>
     <w:p>
       <w:r>
-        <w:t xml:space="preserve">Filtering a run is a process usually undertaken when an older run is occupying </w:t>
-      </w:r>
-      <w:r>
-        <w:t>unnecessary</w:t>
-      </w:r>
-      <w:r>
-        <w:t xml:space="preserve"> space on the local hard drive. Filtering the run will delete the raw and track files, which typically occupy gigabytes. </w:t>
+        <w:t>Filtering a run is a process usually undertaken when an older run is occupying</w:t>
+      </w:r>
+      <w:r>
+        <w:t xml:space="preserve"> unnecessary space on the </w:t>
+      </w:r>
+      <w:r>
+        <w:t xml:space="preserve">hard drive. Filtering the run will delete the raw and track files, which </w:t>
+      </w:r>
+      <w:r>
+        <w:t xml:space="preserve">will </w:t>
+      </w:r>
+      <w:r>
+        <w:t xml:space="preserve">typically occupy gigabytes. </w:t>
       </w:r>
     </w:p>
     <w:p>
@@ -2836,6 +3118,10 @@
         <w:jc w:val="center"/>
       </w:pPr>
       <w:r>
+        <w:rPr>
+          <w:noProof/>
+          <w:lang w:val="en-US"/>
+        </w:rPr>
         <w:drawing>
           <wp:inline distT="0" distB="0" distL="0" distR="0" wp14:anchorId="6B2A6898" wp14:editId="4AD457B7">
             <wp:extent cx="638355" cy="566704"/>
@@ -2881,14 +3167,27 @@
       <w:r>
         <w:t xml:space="preserve">Figure </w:t>
       </w:r>
-      <w:fldSimple w:instr=" SEQ Figure \* ARABIC ">
-        <w:r>
-          <w:rPr>
-            <w:noProof/>
-          </w:rPr>
-          <w:t>7</w:t>
-        </w:r>
-      </w:fldSimple>
+      <w:r>
+        <w:fldChar w:fldCharType="begin"/>
+      </w:r>
+      <w:r>
+        <w:instrText xml:space="preserve"> SEQ Figure \* ARABIC </w:instrText>
+      </w:r>
+      <w:r>
+        <w:fldChar w:fldCharType="separate"/>
+      </w:r>
+      <w:r>
+        <w:rPr>
+          <w:noProof/>
+        </w:rPr>
+        <w:t>7</w:t>
+      </w:r>
+      <w:r>
+        <w:rPr>
+          <w:noProof/>
+        </w:rPr>
+        <w:fldChar w:fldCharType="end"/>
+      </w:r>
       <w:r>
         <w:t xml:space="preserve"> - Filter Run Button</w:t>
       </w:r>
@@ -2904,6 +3203,10 @@
         <w:jc w:val="center"/>
       </w:pPr>
       <w:r>
+        <w:rPr>
+          <w:noProof/>
+          <w:lang w:val="en-US"/>
+        </w:rPr>
         <w:drawing>
           <wp:inline distT="0" distB="0" distL="0" distR="0" wp14:anchorId="0D2F83AE" wp14:editId="284D09C5">
             <wp:extent cx="2907101" cy="1525331"/>
@@ -2949,14 +3252,27 @@
       <w:r>
         <w:t xml:space="preserve">Figure </w:t>
       </w:r>
-      <w:fldSimple w:instr=" SEQ Figure \* ARABIC ">
-        <w:r>
-          <w:rPr>
-            <w:noProof/>
-          </w:rPr>
-          <w:t>8</w:t>
-        </w:r>
-      </w:fldSimple>
+      <w:r>
+        <w:fldChar w:fldCharType="begin"/>
+      </w:r>
+      <w:r>
+        <w:instrText xml:space="preserve"> SEQ Figure \* ARABIC </w:instrText>
+      </w:r>
+      <w:r>
+        <w:fldChar w:fldCharType="separate"/>
+      </w:r>
+      <w:r>
+        <w:rPr>
+          <w:noProof/>
+        </w:rPr>
+        <w:t>8</w:t>
+      </w:r>
+      <w:r>
+        <w:rPr>
+          <w:noProof/>
+        </w:rPr>
+        <w:fldChar w:fldCharType="end"/>
+      </w:r>
       <w:r>
         <w:t xml:space="preserve"> - Nothing to Filter Dialog</w:t>
       </w:r>
@@ -2972,6 +3288,10 @@
         <w:jc w:val="center"/>
       </w:pPr>
       <w:r>
+        <w:rPr>
+          <w:noProof/>
+          <w:lang w:val="en-US"/>
+        </w:rPr>
         <w:drawing>
           <wp:inline distT="0" distB="0" distL="0" distR="0" wp14:anchorId="1E03D459" wp14:editId="7C98223F">
             <wp:extent cx="3968151" cy="2992196"/>
@@ -3017,14 +3337,27 @@
       <w:r>
         <w:t xml:space="preserve">Figure </w:t>
       </w:r>
-      <w:fldSimple w:instr=" SEQ Figure \* ARABIC ">
-        <w:r>
-          <w:rPr>
-            <w:noProof/>
-          </w:rPr>
-          <w:t>9</w:t>
-        </w:r>
-      </w:fldSimple>
+      <w:r>
+        <w:fldChar w:fldCharType="begin"/>
+      </w:r>
+      <w:r>
+        <w:instrText xml:space="preserve"> SEQ Figure \* ARABIC </w:instrText>
+      </w:r>
+      <w:r>
+        <w:fldChar w:fldCharType="separate"/>
+      </w:r>
+      <w:r>
+        <w:rPr>
+          <w:noProof/>
+        </w:rPr>
+        <w:t>9</w:t>
+      </w:r>
+      <w:r>
+        <w:rPr>
+          <w:noProof/>
+        </w:rPr>
+        <w:fldChar w:fldCharType="end"/>
+      </w:r>
       <w:r>
         <w:t xml:space="preserve"> - Filter Run Window</w:t>
       </w:r>
@@ -3042,9 +3375,14 @@
     </w:p>
     <w:p>
       <w:pPr>
+        <w:jc w:val="both"/>
+      </w:pPr>
+    </w:p>
+    <w:p>
+      <w:pPr>
         <w:pStyle w:val="Heading2"/>
       </w:pPr>
-      <w:bookmarkStart w:id="6" w:name="_Toc85462534"/>
+      <w:bookmarkStart w:id="6" w:name="_Toc85529912"/>
       <w:r>
         <w:lastRenderedPageBreak/>
         <w:t>Identifying Alarms</w:t>
@@ -3065,6 +3403,10 @@
         <w:jc w:val="center"/>
       </w:pPr>
       <w:r>
+        <w:rPr>
+          <w:noProof/>
+          <w:lang w:val="en-US"/>
+        </w:rPr>
         <w:drawing>
           <wp:inline distT="0" distB="0" distL="0" distR="0" wp14:anchorId="7B3E6834" wp14:editId="19AC7275">
             <wp:extent cx="6188710" cy="1621155"/>
@@ -3110,14 +3452,27 @@
       <w:r>
         <w:t xml:space="preserve">Figure </w:t>
       </w:r>
-      <w:fldSimple w:instr=" SEQ Figure \* ARABIC ">
-        <w:r>
-          <w:rPr>
-            <w:noProof/>
-          </w:rPr>
-          <w:t>10</w:t>
-        </w:r>
-      </w:fldSimple>
+      <w:r>
+        <w:fldChar w:fldCharType="begin"/>
+      </w:r>
+      <w:r>
+        <w:instrText xml:space="preserve"> SEQ Figure \* ARABIC </w:instrText>
+      </w:r>
+      <w:r>
+        <w:fldChar w:fldCharType="separate"/>
+      </w:r>
+      <w:r>
+        <w:rPr>
+          <w:noProof/>
+        </w:rPr>
+        <w:t>10</w:t>
+      </w:r>
+      <w:r>
+        <w:rPr>
+          <w:noProof/>
+        </w:rPr>
+        <w:fldChar w:fldCharType="end"/>
+      </w:r>
       <w:r>
         <w:t xml:space="preserve"> - Chart with alarms</w:t>
       </w:r>
@@ -3143,7 +3498,7 @@
       <w:pPr>
         <w:pStyle w:val="Heading1"/>
       </w:pPr>
-      <w:bookmarkStart w:id="7" w:name="_Toc85462535"/>
+      <w:bookmarkStart w:id="7" w:name="_Toc85529913"/>
       <w:r>
         <w:lastRenderedPageBreak/>
         <w:t>Geometry Analysis</w:t>
@@ -3154,7 +3509,7 @@
       <w:pPr>
         <w:pStyle w:val="Heading2"/>
       </w:pPr>
-      <w:bookmarkStart w:id="8" w:name="_Toc85462536"/>
+      <w:bookmarkStart w:id="8" w:name="_Toc85529914"/>
       <w:r>
         <w:t>Load</w:t>
       </w:r>
@@ -3183,6 +3538,10 @@
         <w:jc w:val="center"/>
       </w:pPr>
       <w:r>
+        <w:rPr>
+          <w:noProof/>
+          <w:lang w:val="en-US"/>
+        </w:rPr>
         <w:drawing>
           <wp:inline distT="0" distB="0" distL="0" distR="0" wp14:anchorId="657DB4FB" wp14:editId="383C2367">
             <wp:extent cx="6188710" cy="1524635"/>
@@ -3228,14 +3587,27 @@
       <w:r>
         <w:t xml:space="preserve">Figure </w:t>
       </w:r>
-      <w:fldSimple w:instr=" SEQ Figure \* ARABIC ">
-        <w:r>
-          <w:rPr>
-            <w:noProof/>
-          </w:rPr>
-          <w:t>11</w:t>
-        </w:r>
-      </w:fldSimple>
+      <w:r>
+        <w:fldChar w:fldCharType="begin"/>
+      </w:r>
+      <w:r>
+        <w:instrText xml:space="preserve"> SEQ Figure \* ARABIC </w:instrText>
+      </w:r>
+      <w:r>
+        <w:fldChar w:fldCharType="separate"/>
+      </w:r>
+      <w:r>
+        <w:rPr>
+          <w:noProof/>
+        </w:rPr>
+        <w:t>11</w:t>
+      </w:r>
+      <w:r>
+        <w:rPr>
+          <w:noProof/>
+        </w:rPr>
+        <w:fldChar w:fldCharType="end"/>
+      </w:r>
       <w:r>
         <w:t xml:space="preserve"> - Chart with Selected Reel</w:t>
       </w:r>
@@ -3251,6 +3623,10 @@
         <w:jc w:val="center"/>
       </w:pPr>
       <w:r>
+        <w:rPr>
+          <w:noProof/>
+          <w:lang w:val="en-US"/>
+        </w:rPr>
         <w:drawing>
           <wp:inline distT="0" distB="0" distL="0" distR="0" wp14:anchorId="140E5990" wp14:editId="11224E14">
             <wp:extent cx="774603" cy="715992"/>
@@ -3303,14 +3679,27 @@
       <w:r>
         <w:t xml:space="preserve">Figure </w:t>
       </w:r>
-      <w:fldSimple w:instr=" SEQ Figure \* ARABIC ">
-        <w:r>
-          <w:rPr>
-            <w:noProof/>
-          </w:rPr>
-          <w:t>12</w:t>
-        </w:r>
-      </w:fldSimple>
+      <w:r>
+        <w:fldChar w:fldCharType="begin"/>
+      </w:r>
+      <w:r>
+        <w:instrText xml:space="preserve"> SEQ Figure \* ARABIC </w:instrText>
+      </w:r>
+      <w:r>
+        <w:fldChar w:fldCharType="separate"/>
+      </w:r>
+      <w:r>
+        <w:rPr>
+          <w:noProof/>
+        </w:rPr>
+        <w:t>12</w:t>
+      </w:r>
+      <w:r>
+        <w:rPr>
+          <w:noProof/>
+        </w:rPr>
+        <w:fldChar w:fldCharType="end"/>
+      </w:r>
       <w:r>
         <w:t xml:space="preserve"> - Geometry Button</w:t>
       </w:r>
@@ -3329,6 +3718,10 @@
         <w:jc w:val="center"/>
       </w:pPr>
       <w:r>
+        <w:rPr>
+          <w:noProof/>
+          <w:lang w:val="en-US"/>
+        </w:rPr>
         <w:drawing>
           <wp:inline distT="0" distB="0" distL="0" distR="0" wp14:anchorId="76525B88" wp14:editId="25C2131D">
             <wp:extent cx="6188710" cy="3354070"/>
@@ -3374,55 +3767,1058 @@
       <w:r>
         <w:t xml:space="preserve">Figure </w:t>
       </w:r>
+      <w:r>
+        <w:fldChar w:fldCharType="begin"/>
+      </w:r>
+      <w:r>
+        <w:instrText xml:space="preserve"> SEQ Figure \* ARABIC </w:instrText>
+      </w:r>
+      <w:r>
+        <w:fldChar w:fldCharType="separate"/>
+      </w:r>
+      <w:r>
+        <w:rPr>
+          <w:noProof/>
+        </w:rPr>
+        <w:t>13</w:t>
+      </w:r>
+      <w:r>
+        <w:rPr>
+          <w:noProof/>
+        </w:rPr>
+        <w:fldChar w:fldCharType="end"/>
+      </w:r>
+      <w:r>
+        <w:t xml:space="preserve"> - Geometry View Window</w:t>
+      </w:r>
+    </w:p>
+    <w:p>
+      <w:r>
+        <w:t>By default, the average value for Outer, Inner, and Insulation layer thicknesses are displayed.</w:t>
+      </w:r>
+    </w:p>
+    <w:p>
+      <w:pPr>
+        <w:pStyle w:val="Heading2"/>
+      </w:pPr>
+      <w:bookmarkStart w:id="9" w:name="_Toc85529915"/>
+      <w:r>
+        <w:lastRenderedPageBreak/>
+        <w:t>Layer and Diameter Controls</w:t>
+      </w:r>
+      <w:bookmarkEnd w:id="9"/>
+    </w:p>
+    <w:p>
+      <w:r>
+        <w:t xml:space="preserve">The contents of the charts are controlled </w:t>
+      </w:r>
+      <w:r>
+        <w:t>entirely by the sidebar located on the left side of the window.</w:t>
+      </w:r>
+    </w:p>
+    <w:p>
+      <w:r>
+        <w:t>The sidebar can be compartmentalised three individual sections, the layer controls, diameter controls, and the alarms.</w:t>
+      </w:r>
+    </w:p>
+    <w:p>
+      <w:pPr>
+        <w:pStyle w:val="Heading3"/>
+      </w:pPr>
+      <w:bookmarkStart w:id="10" w:name="_Toc85529916"/>
+      <w:r>
+        <w:t>Layer Controls</w:t>
+      </w:r>
+      <w:bookmarkEnd w:id="10"/>
+    </w:p>
+    <w:p>
+      <w:r>
+        <w:t>Individual channels can be selected using the check</w:t>
+      </w:r>
+      <w:r>
+        <w:t xml:space="preserve"> boxes placed around the circle, which represents a cable and </w:t>
+      </w:r>
+      <w:r>
+        <w:t>its</w:t>
+      </w:r>
+      <w:r>
+        <w:t xml:space="preserve"> respective channels.</w:t>
+      </w:r>
+      <w:r>
+        <w:t xml:space="preserve"> </w:t>
+      </w:r>
+      <w:r>
+        <w:t>Selecting channels will plot the channels thicknesses to the charts.</w:t>
+      </w:r>
+    </w:p>
+    <w:p>
+      <w:r>
+        <w:t xml:space="preserve">The Average/Maximum/Minimum channel thicknesses can also be selected using the checkboxes in the centre of the cable. By default, only the average channel thicknesses are enabled. </w:t>
+      </w:r>
+    </w:p>
+    <w:p>
+      <w:pPr>
+        <w:keepNext/>
+        <w:jc w:val="center"/>
+      </w:pPr>
+      <w:r>
+        <w:rPr>
+          <w:noProof/>
+          <w:lang w:val="en-US"/>
+        </w:rPr>
+        <w:drawing>
+          <wp:inline distT="0" distB="0" distL="0" distR="0" wp14:anchorId="48EDAAFB" wp14:editId="3905696E">
+            <wp:extent cx="2315210" cy="1439186"/>
+            <wp:effectExtent l="0" t="0" r="8890" b="8890"/>
+            <wp:docPr id="3" name="Picture 3" descr="C:\Users\44771\Desktop\Screenshot 2021-10-18 153130.png"/>
+            <wp:cNvGraphicFramePr>
+              <a:graphicFrameLocks xmlns:a="http://schemas.openxmlformats.org/drawingml/2006/main" noChangeAspect="1"/>
+            </wp:cNvGraphicFramePr>
+            <a:graphic xmlns:a="http://schemas.openxmlformats.org/drawingml/2006/main">
+              <a:graphicData uri="http://schemas.openxmlformats.org/drawingml/2006/picture">
+                <pic:pic xmlns:pic="http://schemas.openxmlformats.org/drawingml/2006/picture">
+                  <pic:nvPicPr>
+                    <pic:cNvPr id="0" name="Picture 1" descr="C:\Users\44771\Desktop\Screenshot 2021-10-18 153130.png"/>
+                    <pic:cNvPicPr>
+                      <a:picLocks noChangeAspect="1" noChangeArrowheads="1"/>
+                    </pic:cNvPicPr>
+                  </pic:nvPicPr>
+                  <pic:blipFill rotWithShape="1">
+                    <a:blip r:embed="rId22">
+                      <a:extLst>
+                        <a:ext uri="{28A0092B-C50C-407E-A947-70E740481C1C}">
+                          <a14:useLocalDpi xmlns:a14="http://schemas.microsoft.com/office/drawing/2010/main" val="0"/>
+                        </a:ext>
+                      </a:extLst>
+                    </a:blip>
+                    <a:srcRect b="69716"/>
+                    <a:stretch/>
+                  </pic:blipFill>
+                  <pic:spPr bwMode="auto">
+                    <a:xfrm>
+                      <a:off x="0" y="0"/>
+                      <a:ext cx="2328642" cy="1447536"/>
+                    </a:xfrm>
+                    <a:prstGeom prst="rect">
+                      <a:avLst/>
+                    </a:prstGeom>
+                    <a:noFill/>
+                    <a:ln>
+                      <a:noFill/>
+                    </a:ln>
+                    <a:extLst>
+                      <a:ext uri="{53640926-AAD7-44D8-BBD7-CCE9431645EC}">
+                        <a14:shadowObscured xmlns:a14="http://schemas.microsoft.com/office/drawing/2010/main"/>
+                      </a:ext>
+                    </a:extLst>
+                  </pic:spPr>
+                </pic:pic>
+              </a:graphicData>
+            </a:graphic>
+          </wp:inline>
+        </w:drawing>
+      </w:r>
+    </w:p>
+    <w:p>
+      <w:pPr>
+        <w:pStyle w:val="Caption"/>
+        <w:jc w:val="center"/>
+      </w:pPr>
+      <w:r>
+        <w:t xml:space="preserve">Figure </w:t>
+      </w:r>
       <w:fldSimple w:instr=" SEQ Figure \* ARABIC ">
         <w:r>
           <w:rPr>
             <w:noProof/>
           </w:rPr>
-          <w:t>13</w:t>
+          <w:t>14</w:t>
         </w:r>
       </w:fldSimple>
       <w:r>
-        <w:t xml:space="preserve"> - Geometry View Window</w:t>
-      </w:r>
-    </w:p>
-    <w:p>
-      <w:r>
-        <w:t>By default, the average value for Outer, Inner, and Insulation layer thicknesses are displayed.</w:t>
-      </w:r>
-    </w:p>
+        <w:t xml:space="preserve"> - Layer Controls Diagram</w:t>
+      </w:r>
+    </w:p>
+    <w:p>
+      <w:r>
+        <w:t>If a channel is enabled, the checkbox colour will match the colour of the plotted data on the charts.</w:t>
+      </w:r>
+    </w:p>
+    <w:p>
+      <w:pPr>
+        <w:keepNext/>
+        <w:jc w:val="center"/>
+      </w:pPr>
+      <w:r>
+        <w:drawing>
+          <wp:inline distT="0" distB="0" distL="0" distR="0" wp14:anchorId="08879707" wp14:editId="3636E7F4">
+            <wp:extent cx="1057524" cy="1088759"/>
+            <wp:effectExtent l="0" t="0" r="0" b="0"/>
+            <wp:docPr id="22" name="Picture 22"/>
+            <wp:cNvGraphicFramePr>
+              <a:graphicFrameLocks xmlns:a="http://schemas.openxmlformats.org/drawingml/2006/main" noChangeAspect="1"/>
+            </wp:cNvGraphicFramePr>
+            <a:graphic xmlns:a="http://schemas.openxmlformats.org/drawingml/2006/main">
+              <a:graphicData uri="http://schemas.openxmlformats.org/drawingml/2006/picture">
+                <pic:pic xmlns:pic="http://schemas.openxmlformats.org/drawingml/2006/picture">
+                  <pic:nvPicPr>
+                    <pic:cNvPr id="1" name=""/>
+                    <pic:cNvPicPr/>
+                  </pic:nvPicPr>
+                  <pic:blipFill>
+                    <a:blip r:embed="rId23"/>
+                    <a:stretch>
+                      <a:fillRect/>
+                    </a:stretch>
+                  </pic:blipFill>
+                  <pic:spPr>
+                    <a:xfrm>
+                      <a:off x="0" y="0"/>
+                      <a:ext cx="1075353" cy="1107114"/>
+                    </a:xfrm>
+                    <a:prstGeom prst="rect">
+                      <a:avLst/>
+                    </a:prstGeom>
+                  </pic:spPr>
+                </pic:pic>
+              </a:graphicData>
+            </a:graphic>
+          </wp:inline>
+        </w:drawing>
+      </w:r>
+    </w:p>
+    <w:p>
+      <w:pPr>
+        <w:pStyle w:val="Caption"/>
+        <w:jc w:val="center"/>
+      </w:pPr>
+      <w:r>
+        <w:t xml:space="preserve">Figure </w:t>
+      </w:r>
+      <w:fldSimple w:instr=" SEQ Figure \* ARABIC ">
+        <w:r>
+          <w:rPr>
+            <w:noProof/>
+          </w:rPr>
+          <w:t>15</w:t>
+        </w:r>
+      </w:fldSimple>
+      <w:r>
+        <w:t xml:space="preserve"> - Channels 5,6 and average selected</w:t>
+      </w:r>
+    </w:p>
+    <w:p/>
+    <w:p>
+      <w:r>
+        <w:t>The layer selection buttons are used to decide which layer charts are to be displayed on the screen, and the ‘</w:t>
+      </w:r>
+      <w:r>
+        <w:rPr>
+          <w:i/>
+        </w:rPr>
+        <w:t>Thr.</w:t>
+      </w:r>
+      <w:r>
+        <w:t>’ buttons determine whether the layer thresholds for the specified layer are visible.</w:t>
+      </w:r>
+    </w:p>
+    <w:tbl>
+      <w:tblPr>
+        <w:tblStyle w:val="TableGrid"/>
+        <w:tblpPr w:leftFromText="180" w:rightFromText="180" w:vertAnchor="text" w:horzAnchor="margin" w:tblpY="205"/>
+        <w:tblW w:w="0" w:type="auto"/>
+        <w:tblBorders>
+          <w:top w:val="none" w:sz="0" w:space="0" w:color="auto"/>
+          <w:left w:val="none" w:sz="0" w:space="0" w:color="auto"/>
+          <w:bottom w:val="none" w:sz="0" w:space="0" w:color="auto"/>
+          <w:right w:val="none" w:sz="0" w:space="0" w:color="auto"/>
+          <w:insideH w:val="none" w:sz="0" w:space="0" w:color="auto"/>
+          <w:insideV w:val="none" w:sz="0" w:space="0" w:color="auto"/>
+        </w:tblBorders>
+        <w:tblLook w:val="04A0" w:firstRow="1" w:lastRow="0" w:firstColumn="1" w:lastColumn="0" w:noHBand="0" w:noVBand="1"/>
+      </w:tblPr>
+      <w:tblGrid>
+        <w:gridCol w:w="4868"/>
+        <w:gridCol w:w="4868"/>
+      </w:tblGrid>
+      <w:tr>
+        <w:tc>
+          <w:tcPr>
+            <w:tcW w:w="4868" w:type="dxa"/>
+          </w:tcPr>
+          <w:p>
+            <w:pPr>
+              <w:keepNext/>
+              <w:jc w:val="center"/>
+            </w:pPr>
+            <w:r>
+              <w:rPr>
+                <w:noProof/>
+                <w:lang w:val="en-US"/>
+              </w:rPr>
+              <w:drawing>
+                <wp:inline distT="0" distB="0" distL="0" distR="0" wp14:anchorId="0359085D" wp14:editId="09A2995A">
+                  <wp:extent cx="2315210" cy="588080"/>
+                  <wp:effectExtent l="0" t="0" r="8890" b="2540"/>
+                  <wp:docPr id="15" name="Picture 15" descr="C:\Users\44771\Desktop\Screenshot 2021-10-18 153130.png"/>
+                  <wp:cNvGraphicFramePr>
+                    <a:graphicFrameLocks xmlns:a="http://schemas.openxmlformats.org/drawingml/2006/main" noChangeAspect="1"/>
+                  </wp:cNvGraphicFramePr>
+                  <a:graphic xmlns:a="http://schemas.openxmlformats.org/drawingml/2006/main">
+                    <a:graphicData uri="http://schemas.openxmlformats.org/drawingml/2006/picture">
+                      <pic:pic xmlns:pic="http://schemas.openxmlformats.org/drawingml/2006/picture">
+                        <pic:nvPicPr>
+                          <pic:cNvPr id="0" name="Picture 1" descr="C:\Users\44771\Desktop\Screenshot 2021-10-18 153130.png"/>
+                          <pic:cNvPicPr>
+                            <a:picLocks noChangeAspect="1" noChangeArrowheads="1"/>
+                          </pic:cNvPicPr>
+                        </pic:nvPicPr>
+                        <pic:blipFill rotWithShape="1">
+                          <a:blip r:embed="rId22">
+                            <a:extLst>
+                              <a:ext uri="{28A0092B-C50C-407E-A947-70E740481C1C}">
+                                <a14:useLocalDpi xmlns:a14="http://schemas.microsoft.com/office/drawing/2010/main" val="0"/>
+                              </a:ext>
+                            </a:extLst>
+                          </a:blip>
+                          <a:srcRect t="30284" b="57342"/>
+                          <a:stretch/>
+                        </pic:blipFill>
+                        <pic:spPr bwMode="auto">
+                          <a:xfrm>
+                            <a:off x="0" y="0"/>
+                            <a:ext cx="2328642" cy="591492"/>
+                          </a:xfrm>
+                          <a:prstGeom prst="rect">
+                            <a:avLst/>
+                          </a:prstGeom>
+                          <a:noFill/>
+                          <a:ln>
+                            <a:noFill/>
+                          </a:ln>
+                          <a:extLst>
+                            <a:ext uri="{53640926-AAD7-44D8-BBD7-CCE9431645EC}">
+                              <a14:shadowObscured xmlns:a14="http://schemas.microsoft.com/office/drawing/2010/main"/>
+                            </a:ext>
+                          </a:extLst>
+                        </pic:spPr>
+                      </pic:pic>
+                    </a:graphicData>
+                  </a:graphic>
+                </wp:inline>
+              </w:drawing>
+            </w:r>
+          </w:p>
+          <w:p>
+            <w:pPr>
+              <w:pStyle w:val="Caption"/>
+              <w:jc w:val="center"/>
+            </w:pPr>
+            <w:r>
+              <w:t xml:space="preserve">Figure </w:t>
+            </w:r>
+            <w:r>
+              <w:fldChar w:fldCharType="begin"/>
+            </w:r>
+            <w:r>
+              <w:instrText xml:space="preserve"> SEQ Figure \* ARABIC </w:instrText>
+            </w:r>
+            <w:r>
+              <w:fldChar w:fldCharType="separate"/>
+            </w:r>
+            <w:r>
+              <w:rPr>
+                <w:noProof/>
+              </w:rPr>
+              <w:t>16</w:t>
+            </w:r>
+            <w:r>
+              <w:fldChar w:fldCharType="end"/>
+            </w:r>
+            <w:r>
+              <w:t xml:space="preserve"> - Unselected Layers</w:t>
+            </w:r>
+          </w:p>
+        </w:tc>
+        <w:tc>
+          <w:tcPr>
+            <w:tcW w:w="4868" w:type="dxa"/>
+          </w:tcPr>
+          <w:p>
+            <w:pPr>
+              <w:keepNext/>
+              <w:jc w:val="center"/>
+            </w:pPr>
+            <w:r>
+              <w:drawing>
+                <wp:inline distT="0" distB="0" distL="0" distR="0" wp14:anchorId="3DE1C2B3" wp14:editId="18F71EED">
+                  <wp:extent cx="970059" cy="505524"/>
+                  <wp:effectExtent l="0" t="0" r="1905" b="8890"/>
+                  <wp:docPr id="24" name="Picture 24"/>
+                  <wp:cNvGraphicFramePr>
+                    <a:graphicFrameLocks xmlns:a="http://schemas.openxmlformats.org/drawingml/2006/main" noChangeAspect="1"/>
+                  </wp:cNvGraphicFramePr>
+                  <a:graphic xmlns:a="http://schemas.openxmlformats.org/drawingml/2006/main">
+                    <a:graphicData uri="http://schemas.openxmlformats.org/drawingml/2006/picture">
+                      <pic:pic xmlns:pic="http://schemas.openxmlformats.org/drawingml/2006/picture">
+                        <pic:nvPicPr>
+                          <pic:cNvPr id="1" name=""/>
+                          <pic:cNvPicPr/>
+                        </pic:nvPicPr>
+                        <pic:blipFill>
+                          <a:blip r:embed="rId24"/>
+                          <a:stretch>
+                            <a:fillRect/>
+                          </a:stretch>
+                        </pic:blipFill>
+                        <pic:spPr>
+                          <a:xfrm>
+                            <a:off x="0" y="0"/>
+                            <a:ext cx="1008589" cy="525603"/>
+                          </a:xfrm>
+                          <a:prstGeom prst="rect">
+                            <a:avLst/>
+                          </a:prstGeom>
+                        </pic:spPr>
+                      </pic:pic>
+                    </a:graphicData>
+                  </a:graphic>
+                </wp:inline>
+              </w:drawing>
+            </w:r>
+          </w:p>
+          <w:p>
+            <w:pPr>
+              <w:pStyle w:val="Caption"/>
+              <w:jc w:val="center"/>
+            </w:pPr>
+            <w:r>
+              <w:t xml:space="preserve">Figure </w:t>
+            </w:r>
+            <w:r>
+              <w:fldChar w:fldCharType="begin"/>
+            </w:r>
+            <w:r>
+              <w:instrText xml:space="preserve"> SEQ Figure \* ARABIC </w:instrText>
+            </w:r>
+            <w:r>
+              <w:fldChar w:fldCharType="separate"/>
+            </w:r>
+            <w:r>
+              <w:rPr>
+                <w:noProof/>
+              </w:rPr>
+              <w:t>17</w:t>
+            </w:r>
+            <w:r>
+              <w:fldChar w:fldCharType="end"/>
+            </w:r>
+            <w:r>
+              <w:t xml:space="preserve"> - Selected Layers</w:t>
+            </w:r>
+          </w:p>
+        </w:tc>
+      </w:tr>
+      <w:tr>
+        <w:tc>
+          <w:tcPr>
+            <w:tcW w:w="4868" w:type="dxa"/>
+          </w:tcPr>
+          <w:p>
+            <w:pPr>
+              <w:keepNext/>
+              <w:jc w:val="center"/>
+              <w:rPr>
+                <w:noProof/>
+                <w:lang w:val="en-US"/>
+              </w:rPr>
+            </w:pPr>
+          </w:p>
+        </w:tc>
+        <w:tc>
+          <w:tcPr>
+            <w:tcW w:w="4868" w:type="dxa"/>
+          </w:tcPr>
+          <w:p>
+            <w:pPr>
+              <w:keepNext/>
+              <w:jc w:val="center"/>
+            </w:pPr>
+          </w:p>
+        </w:tc>
+      </w:tr>
+    </w:tbl>
+    <w:p/>
+    <w:p/>
+    <w:p/>
+    <w:p>
+      <w:pPr>
+        <w:pStyle w:val="Heading3"/>
+      </w:pPr>
+      <w:bookmarkStart w:id="11" w:name="_Toc85529917"/>
+      <w:r>
+        <w:lastRenderedPageBreak/>
+        <w:t>Diameter Controls</w:t>
+      </w:r>
+      <w:bookmarkEnd w:id="11"/>
+    </w:p>
+    <w:p>
+      <w:r>
+        <w:t>Individual diameters can be selected using the checkboxes placed around the circle.</w:t>
+      </w:r>
+    </w:p>
+    <w:p>
+      <w:pPr>
+        <w:keepNext/>
+        <w:jc w:val="center"/>
+      </w:pPr>
+      <w:r>
+        <w:rPr>
+          <w:noProof/>
+          <w:lang w:val="en-US"/>
+        </w:rPr>
+        <w:drawing>
+          <wp:inline distT="0" distB="0" distL="0" distR="0" wp14:anchorId="4477B161" wp14:editId="3EDCBE04">
+            <wp:extent cx="2194560" cy="1484906"/>
+            <wp:effectExtent l="0" t="0" r="0" b="1270"/>
+            <wp:docPr id="28" name="Picture 28" descr="C:\Users\44771\Desktop\Screenshot 2021-10-18 153130.png"/>
+            <wp:cNvGraphicFramePr>
+              <a:graphicFrameLocks xmlns:a="http://schemas.openxmlformats.org/drawingml/2006/main" noChangeAspect="1"/>
+            </wp:cNvGraphicFramePr>
+            <a:graphic xmlns:a="http://schemas.openxmlformats.org/drawingml/2006/main">
+              <a:graphicData uri="http://schemas.openxmlformats.org/drawingml/2006/picture">
+                <pic:pic xmlns:pic="http://schemas.openxmlformats.org/drawingml/2006/picture">
+                  <pic:nvPicPr>
+                    <pic:cNvPr id="0" name="Picture 2" descr="C:\Users\44771\Desktop\Screenshot 2021-10-18 153130.png"/>
+                    <pic:cNvPicPr>
+                      <a:picLocks noChangeAspect="1" noChangeArrowheads="1"/>
+                    </pic:cNvPicPr>
+                  </pic:nvPicPr>
+                  <pic:blipFill rotWithShape="1">
+                    <a:blip r:embed="rId22">
+                      <a:extLst>
+                        <a:ext uri="{28A0092B-C50C-407E-A947-70E740481C1C}">
+                          <a14:useLocalDpi xmlns:a14="http://schemas.microsoft.com/office/drawing/2010/main" val="0"/>
+                        </a:ext>
+                      </a:extLst>
+                    </a:blip>
+                    <a:srcRect t="45673" r="12971" b="25639"/>
+                    <a:stretch/>
+                  </pic:blipFill>
+                  <pic:spPr bwMode="auto">
+                    <a:xfrm>
+                      <a:off x="0" y="0"/>
+                      <a:ext cx="2208487" cy="1494330"/>
+                    </a:xfrm>
+                    <a:prstGeom prst="rect">
+                      <a:avLst/>
+                    </a:prstGeom>
+                    <a:noFill/>
+                    <a:ln>
+                      <a:noFill/>
+                    </a:ln>
+                    <a:extLst>
+                      <a:ext uri="{53640926-AAD7-44D8-BBD7-CCE9431645EC}">
+                        <a14:shadowObscured xmlns:a14="http://schemas.microsoft.com/office/drawing/2010/main"/>
+                      </a:ext>
+                    </a:extLst>
+                  </pic:spPr>
+                </pic:pic>
+              </a:graphicData>
+            </a:graphic>
+          </wp:inline>
+        </w:drawing>
+      </w:r>
+    </w:p>
+    <w:p>
+      <w:pPr>
+        <w:pStyle w:val="Caption"/>
+        <w:jc w:val="center"/>
+      </w:pPr>
+      <w:r>
+        <w:t xml:space="preserve">Figure </w:t>
+      </w:r>
+      <w:fldSimple w:instr=" SEQ Figure \* ARABIC ">
+        <w:r>
+          <w:rPr>
+            <w:noProof/>
+          </w:rPr>
+          <w:t>18</w:t>
+        </w:r>
+      </w:fldSimple>
+      <w:r>
+        <w:t xml:space="preserve"> - Diameter Controls</w:t>
+      </w:r>
+    </w:p>
+    <w:p>
+      <w:r>
+        <w:t xml:space="preserve">Individual cable diameters can be selected using the checkboxes. </w:t>
+      </w:r>
+      <w:r>
+        <w:t>Selecting a diameter will draw a line demonstrating the slice of the cable being charted.</w:t>
+      </w:r>
+    </w:p>
+    <w:p>
+      <w:pPr>
+        <w:keepNext/>
+        <w:jc w:val="center"/>
+      </w:pPr>
+      <w:r>
+        <w:drawing>
+          <wp:inline distT="0" distB="0" distL="0" distR="0" wp14:anchorId="117D6A62" wp14:editId="0C86E310">
+            <wp:extent cx="1192696" cy="1276395"/>
+            <wp:effectExtent l="0" t="0" r="7620" b="0"/>
+            <wp:docPr id="27" name="Picture 27"/>
+            <wp:cNvGraphicFramePr>
+              <a:graphicFrameLocks xmlns:a="http://schemas.openxmlformats.org/drawingml/2006/main" noChangeAspect="1"/>
+            </wp:cNvGraphicFramePr>
+            <a:graphic xmlns:a="http://schemas.openxmlformats.org/drawingml/2006/main">
+              <a:graphicData uri="http://schemas.openxmlformats.org/drawingml/2006/picture">
+                <pic:pic xmlns:pic="http://schemas.openxmlformats.org/drawingml/2006/picture">
+                  <pic:nvPicPr>
+                    <pic:cNvPr id="1" name=""/>
+                    <pic:cNvPicPr/>
+                  </pic:nvPicPr>
+                  <pic:blipFill>
+                    <a:blip r:embed="rId25"/>
+                    <a:stretch>
+                      <a:fillRect/>
+                    </a:stretch>
+                  </pic:blipFill>
+                  <pic:spPr>
+                    <a:xfrm>
+                      <a:off x="0" y="0"/>
+                      <a:ext cx="1220458" cy="1306105"/>
+                    </a:xfrm>
+                    <a:prstGeom prst="rect">
+                      <a:avLst/>
+                    </a:prstGeom>
+                  </pic:spPr>
+                </pic:pic>
+              </a:graphicData>
+            </a:graphic>
+          </wp:inline>
+        </w:drawing>
+      </w:r>
+    </w:p>
+    <w:p>
+      <w:pPr>
+        <w:pStyle w:val="Caption"/>
+        <w:jc w:val="center"/>
+      </w:pPr>
+      <w:r>
+        <w:t xml:space="preserve">Figure </w:t>
+      </w:r>
+      <w:fldSimple w:instr=" SEQ Figure \* ARABIC ">
+        <w:r>
+          <w:rPr>
+            <w:noProof/>
+          </w:rPr>
+          <w:t>19</w:t>
+        </w:r>
+      </w:fldSimple>
+      <w:r>
+        <w:t xml:space="preserve"> </w:t>
+      </w:r>
+      <w:r>
+        <w:t>–</w:t>
+      </w:r>
+      <w:r>
+        <w:t xml:space="preserve"> </w:t>
+      </w:r>
+      <w:r>
+        <w:t>Diameters 1,2, and 5 are selected</w:t>
+      </w:r>
+    </w:p>
+    <w:p>
+      <w:pPr>
+        <w:rPr>
+          <w:lang w:val="en-US"/>
+        </w:rPr>
+      </w:pPr>
+      <w:r>
+        <w:t>Again, the diameter measurement charts can be enabled or disabled using the selection buttons.</w:t>
+      </w:r>
+      <w:r>
+        <w:rPr>
+          <w:rStyle w:val="Normal"/>
+          <w:rFonts w:ascii="Times New Roman" w:eastAsia="Times New Roman" w:hAnsi="Times New Roman" w:cs="Times New Roman"/>
+          <w:snapToGrid w:val="0"/>
+          <w:color w:val="000000"/>
+          <w:w w:val="0"/>
+          <w:sz w:val="0"/>
+          <w:szCs w:val="0"/>
+          <w:u w:color="000000"/>
+          <w:bdr w:val="none" w:sz="0" w:space="0" w:color="000000"/>
+          <w:shd w:val="clear" w:color="000000" w:fill="000000"/>
+          <w:lang w:val="x-none" w:eastAsia="x-none" w:bidi="x-none"/>
+        </w:rPr>
+        <w:t xml:space="preserve"> </w:t>
+      </w:r>
+    </w:p>
+    <w:p>
+      <w:pPr>
+        <w:keepNext/>
+        <w:jc w:val="center"/>
+      </w:pPr>
+      <w:r>
+        <w:rPr>
+          <w:noProof/>
+          <w:lang w:val="en-US"/>
+        </w:rPr>
+        <w:drawing>
+          <wp:inline distT="0" distB="0" distL="0" distR="0" wp14:anchorId="3C014232" wp14:editId="6F87917C">
+            <wp:extent cx="3371353" cy="798606"/>
+            <wp:effectExtent l="0" t="0" r="635" b="1905"/>
+            <wp:docPr id="29" name="Picture 29" descr="C:\Users\44771\Desktop\Screenshot 2021-10-18 153130.png"/>
+            <wp:cNvGraphicFramePr>
+              <a:graphicFrameLocks xmlns:a="http://schemas.openxmlformats.org/drawingml/2006/main" noChangeAspect="1"/>
+            </wp:cNvGraphicFramePr>
+            <a:graphic xmlns:a="http://schemas.openxmlformats.org/drawingml/2006/main">
+              <a:graphicData uri="http://schemas.openxmlformats.org/drawingml/2006/picture">
+                <pic:pic xmlns:pic="http://schemas.openxmlformats.org/drawingml/2006/picture">
+                  <pic:nvPicPr>
+                    <pic:cNvPr id="0" name="Picture 3" descr="C:\Users\44771\Desktop\Screenshot 2021-10-18 153130.png"/>
+                    <pic:cNvPicPr>
+                      <a:picLocks noChangeAspect="1" noChangeArrowheads="1"/>
+                    </pic:cNvPicPr>
+                  </pic:nvPicPr>
+                  <pic:blipFill rotWithShape="1">
+                    <a:blip r:embed="rId22">
+                      <a:extLst>
+                        <a:ext uri="{28A0092B-C50C-407E-A947-70E740481C1C}">
+                          <a14:useLocalDpi xmlns:a14="http://schemas.microsoft.com/office/drawing/2010/main" val="0"/>
+                        </a:ext>
+                      </a:extLst>
+                    </a:blip>
+                    <a:srcRect t="75483" b="12977"/>
+                    <a:stretch/>
+                  </pic:blipFill>
+                  <pic:spPr bwMode="auto">
+                    <a:xfrm>
+                      <a:off x="0" y="0"/>
+                      <a:ext cx="3407352" cy="807133"/>
+                    </a:xfrm>
+                    <a:prstGeom prst="rect">
+                      <a:avLst/>
+                    </a:prstGeom>
+                    <a:noFill/>
+                    <a:ln>
+                      <a:noFill/>
+                    </a:ln>
+                    <a:extLst>
+                      <a:ext uri="{53640926-AAD7-44D8-BBD7-CCE9431645EC}">
+                        <a14:shadowObscured xmlns:a14="http://schemas.microsoft.com/office/drawing/2010/main"/>
+                      </a:ext>
+                    </a:extLst>
+                  </pic:spPr>
+                </pic:pic>
+              </a:graphicData>
+            </a:graphic>
+          </wp:inline>
+        </w:drawing>
+      </w:r>
+    </w:p>
+    <w:p>
+      <w:pPr>
+        <w:pStyle w:val="Caption"/>
+        <w:jc w:val="center"/>
+      </w:pPr>
+      <w:r>
+        <w:t xml:space="preserve">Figure </w:t>
+      </w:r>
+      <w:fldSimple w:instr=" SEQ Figure \* ARABIC ">
+        <w:r>
+          <w:rPr>
+            <w:noProof/>
+          </w:rPr>
+          <w:t>20</w:t>
+        </w:r>
+      </w:fldSimple>
+      <w:r>
+        <w:t xml:space="preserve"> - Diameter measurement selection</w:t>
+      </w:r>
+    </w:p>
+    <w:p>
+      <w:pPr>
+        <w:pStyle w:val="Heading3"/>
+      </w:pPr>
+      <w:r>
+        <w:t>Toggling Alarms</w:t>
+      </w:r>
+    </w:p>
+    <w:p>
+      <w:r>
+        <w:t>Alarms can be turned on or off using the ‘Show Alarms’ button.</w:t>
+      </w:r>
+    </w:p>
+    <w:p>
+      <w:pPr>
+        <w:keepNext/>
+        <w:jc w:val="center"/>
+      </w:pPr>
+      <w:r>
+        <w:rPr>
+          <w:noProof/>
+          <w:lang w:val="en-US"/>
+        </w:rPr>
+        <w:drawing>
+          <wp:inline distT="0" distB="0" distL="0" distR="0" wp14:anchorId="735C2660" wp14:editId="2DE88AE2">
+            <wp:extent cx="2122008" cy="914400"/>
+            <wp:effectExtent l="0" t="0" r="0" b="0"/>
+            <wp:docPr id="30" name="Picture 30" descr="C:\Users\44771\Desktop\Screenshot 2021-10-18 153130.png"/>
+            <wp:cNvGraphicFramePr>
+              <a:graphicFrameLocks xmlns:a="http://schemas.openxmlformats.org/drawingml/2006/main" noChangeAspect="1"/>
+            </wp:cNvGraphicFramePr>
+            <a:graphic xmlns:a="http://schemas.openxmlformats.org/drawingml/2006/main">
+              <a:graphicData uri="http://schemas.openxmlformats.org/drawingml/2006/picture">
+                <pic:pic xmlns:pic="http://schemas.openxmlformats.org/drawingml/2006/picture">
+                  <pic:nvPicPr>
+                    <pic:cNvPr id="0" name="Picture 4" descr="C:\Users\44771\Desktop\Screenshot 2021-10-18 153130.png"/>
+                    <pic:cNvPicPr>
+                      <a:picLocks noChangeAspect="1" noChangeArrowheads="1"/>
+                    </pic:cNvPicPr>
+                  </pic:nvPicPr>
+                  <pic:blipFill rotWithShape="1">
+                    <a:blip r:embed="rId22">
+                      <a:extLst>
+                        <a:ext uri="{28A0092B-C50C-407E-A947-70E740481C1C}">
+                          <a14:useLocalDpi xmlns:a14="http://schemas.microsoft.com/office/drawing/2010/main" val="0"/>
+                        </a:ext>
+                      </a:extLst>
+                    </a:blip>
+                    <a:srcRect t="89424" r="56060" b="1351"/>
+                    <a:stretch/>
+                  </pic:blipFill>
+                  <pic:spPr bwMode="auto">
+                    <a:xfrm>
+                      <a:off x="0" y="0"/>
+                      <a:ext cx="2124200" cy="915345"/>
+                    </a:xfrm>
+                    <a:prstGeom prst="rect">
+                      <a:avLst/>
+                    </a:prstGeom>
+                    <a:noFill/>
+                    <a:ln>
+                      <a:noFill/>
+                    </a:ln>
+                    <a:extLst>
+                      <a:ext uri="{53640926-AAD7-44D8-BBD7-CCE9431645EC}">
+                        <a14:shadowObscured xmlns:a14="http://schemas.microsoft.com/office/drawing/2010/main"/>
+                      </a:ext>
+                    </a:extLst>
+                  </pic:spPr>
+                </pic:pic>
+              </a:graphicData>
+            </a:graphic>
+          </wp:inline>
+        </w:drawing>
+      </w:r>
+    </w:p>
+    <w:p>
+      <w:pPr>
+        <w:pStyle w:val="Caption"/>
+        <w:jc w:val="center"/>
+      </w:pPr>
+      <w:r>
+        <w:t xml:space="preserve">Figure </w:t>
+      </w:r>
+      <w:fldSimple w:instr=" SEQ Figure \* ARABIC ">
+        <w:r>
+          <w:rPr>
+            <w:noProof/>
+          </w:rPr>
+          <w:t>21</w:t>
+        </w:r>
+      </w:fldSimple>
+      <w:r>
+        <w:t xml:space="preserve"> - Show Alarms button</w:t>
+      </w:r>
+    </w:p>
+    <w:p/>
     <w:p>
       <w:pPr>
         <w:pStyle w:val="Heading2"/>
       </w:pPr>
       <w:r>
         <w:lastRenderedPageBreak/>
-        <w:t>Layer and Diameter Controls</w:t>
-      </w:r>
-    </w:p>
-    <w:p>
-      <w:r>
-        <w:t xml:space="preserve">The contents of the charts are controlled </w:t>
-      </w:r>
-      <w:r>
-        <w:t>entirely by the sidebar located on the left side of the window.</w:t>
-      </w:r>
-      <w:bookmarkStart w:id="9" w:name="_GoBack"/>
-      <w:bookmarkEnd w:id="9"/>
+        <w:t>Tooltip &amp; Status Bar</w:t>
+      </w:r>
+    </w:p>
+    <w:p>
+      <w:r>
+        <w:t>Located at the bottom of the screen are tips for manipulating the charts with the mouse, and a status message.</w:t>
+      </w:r>
+    </w:p>
+    <w:p>
+      <w:pPr>
+        <w:keepNext/>
+        <w:jc w:val="center"/>
+      </w:pPr>
+      <w:r>
+        <w:drawing>
+          <wp:inline distT="0" distB="0" distL="0" distR="0" wp14:anchorId="74857CD7" wp14:editId="7223ED9F">
+            <wp:extent cx="6188710" cy="119380"/>
+            <wp:effectExtent l="0" t="0" r="2540" b="0"/>
+            <wp:docPr id="31" name="Picture 31"/>
+            <wp:cNvGraphicFramePr>
+              <a:graphicFrameLocks xmlns:a="http://schemas.openxmlformats.org/drawingml/2006/main" noChangeAspect="1"/>
+            </wp:cNvGraphicFramePr>
+            <a:graphic xmlns:a="http://schemas.openxmlformats.org/drawingml/2006/main">
+              <a:graphicData uri="http://schemas.openxmlformats.org/drawingml/2006/picture">
+                <pic:pic xmlns:pic="http://schemas.openxmlformats.org/drawingml/2006/picture">
+                  <pic:nvPicPr>
+                    <pic:cNvPr id="1" name=""/>
+                    <pic:cNvPicPr/>
+                  </pic:nvPicPr>
+                  <pic:blipFill>
+                    <a:blip r:embed="rId26"/>
+                    <a:stretch>
+                      <a:fillRect/>
+                    </a:stretch>
+                  </pic:blipFill>
+                  <pic:spPr>
+                    <a:xfrm>
+                      <a:off x="0" y="0"/>
+                      <a:ext cx="6188710" cy="119380"/>
+                    </a:xfrm>
+                    <a:prstGeom prst="rect">
+                      <a:avLst/>
+                    </a:prstGeom>
+                  </pic:spPr>
+                </pic:pic>
+              </a:graphicData>
+            </a:graphic>
+          </wp:inline>
+        </w:drawing>
+      </w:r>
+    </w:p>
+    <w:p>
+      <w:pPr>
+        <w:pStyle w:val="Caption"/>
+        <w:jc w:val="center"/>
+      </w:pPr>
+      <w:r>
+        <w:t xml:space="preserve">Figure </w:t>
+      </w:r>
+      <w:fldSimple w:instr=" SEQ Figure \* ARABIC ">
+        <w:r>
+          <w:rPr>
+            <w:noProof/>
+          </w:rPr>
+          <w:t>22</w:t>
+        </w:r>
+      </w:fldSimple>
+      <w:r>
+        <w:t xml:space="preserve"> - Tooltip Bar</w:t>
+      </w:r>
+    </w:p>
+    <w:p>
+      <w:r>
+        <w:t xml:space="preserve">The status message is located on the right side of the status bar. The status message will change depending on the status of the application. </w:t>
+      </w:r>
+    </w:p>
+    <w:p>
+      <w:r>
+        <w:t xml:space="preserve">For example, if the geometry data is loading, the status bar will be as shown in </w:t>
+      </w:r>
+      <w:r>
+        <w:rPr>
+          <w:i/>
+        </w:rPr>
+        <w:t>Figure 23</w:t>
+      </w:r>
+      <w:r>
+        <w:t>.</w:t>
+      </w:r>
+    </w:p>
+    <w:p>
+      <w:pPr>
+        <w:keepNext/>
+        <w:jc w:val="center"/>
+      </w:pPr>
+      <w:r>
+        <w:drawing>
+          <wp:inline distT="0" distB="0" distL="0" distR="0" wp14:anchorId="725C9B13" wp14:editId="4A71724A">
+            <wp:extent cx="1025718" cy="174306"/>
+            <wp:effectExtent l="0" t="0" r="3175" b="0"/>
+            <wp:docPr id="32" name="Picture 32"/>
+            <wp:cNvGraphicFramePr>
+              <a:graphicFrameLocks xmlns:a="http://schemas.openxmlformats.org/drawingml/2006/main" noChangeAspect="1"/>
+            </wp:cNvGraphicFramePr>
+            <a:graphic xmlns:a="http://schemas.openxmlformats.org/drawingml/2006/main">
+              <a:graphicData uri="http://schemas.openxmlformats.org/drawingml/2006/picture">
+                <pic:pic xmlns:pic="http://schemas.openxmlformats.org/drawingml/2006/picture">
+                  <pic:nvPicPr>
+                    <pic:cNvPr id="1" name=""/>
+                    <pic:cNvPicPr/>
+                  </pic:nvPicPr>
+                  <pic:blipFill>
+                    <a:blip r:embed="rId27"/>
+                    <a:stretch>
+                      <a:fillRect/>
+                    </a:stretch>
+                  </pic:blipFill>
+                  <pic:spPr>
+                    <a:xfrm>
+                      <a:off x="0" y="0"/>
+                      <a:ext cx="1121628" cy="190605"/>
+                    </a:xfrm>
+                    <a:prstGeom prst="rect">
+                      <a:avLst/>
+                    </a:prstGeom>
+                  </pic:spPr>
+                </pic:pic>
+              </a:graphicData>
+            </a:graphic>
+          </wp:inline>
+        </w:drawing>
+      </w:r>
+    </w:p>
+    <w:p>
+      <w:pPr>
+        <w:pStyle w:val="Caption"/>
+        <w:jc w:val="center"/>
+      </w:pPr>
+      <w:r>
+        <w:t xml:space="preserve">Figure </w:t>
+      </w:r>
+      <w:fldSimple w:instr=" SEQ Figure \* ARABIC ">
+        <w:r>
+          <w:rPr>
+            <w:noProof/>
+          </w:rPr>
+          <w:t>23</w:t>
+        </w:r>
+      </w:fldSimple>
+      <w:r>
+        <w:t xml:space="preserve"> - Loading Status Message</w:t>
+      </w:r>
+      <w:bookmarkStart w:id="12" w:name="_GoBack"/>
+      <w:bookmarkEnd w:id="12"/>
     </w:p>
     <w:p>
       <w:pPr>
         <w:pStyle w:val="Heading2"/>
       </w:pPr>
-      <w:bookmarkStart w:id="10" w:name="_Toc34046726"/>
-      <w:bookmarkStart w:id="11" w:name="_Toc34059027"/>
-      <w:bookmarkStart w:id="12" w:name="_Toc85462537"/>
+      <w:r>
+        <w:t>Charting</w:t>
+      </w:r>
+    </w:p>
+    <w:p/>
+    <w:p>
+      <w:pPr>
+        <w:pStyle w:val="Heading2"/>
+      </w:pPr>
+      <w:bookmarkStart w:id="13" w:name="_Toc34046726"/>
+      <w:bookmarkStart w:id="14" w:name="_Toc34059027"/>
+      <w:bookmarkStart w:id="15" w:name="_Toc85529918"/>
       <w:r>
         <w:t>Caution and Warning templates.</w:t>
       </w:r>
-      <w:bookmarkEnd w:id="10"/>
-      <w:bookmarkEnd w:id="11"/>
-      <w:bookmarkEnd w:id="12"/>
+      <w:bookmarkEnd w:id="13"/>
+      <w:bookmarkEnd w:id="14"/>
+      <w:bookmarkEnd w:id="15"/>
       <w:r>
         <w:t xml:space="preserve"> </w:t>
       </w:r>
@@ -3482,7 +4878,7 @@
                           <pic:cNvPicPr/>
                         </pic:nvPicPr>
                         <pic:blipFill>
-                          <a:blip r:embed="rId22">
+                          <a:blip r:embed="rId28">
                             <a:extLst>
                               <a:ext uri="{28A0092B-C50C-407E-A947-70E740481C1C}">
                                 <a14:useLocalDpi xmlns:a14="http://schemas.microsoft.com/office/drawing/2010/main" val="0"/>
@@ -3586,7 +4982,7 @@
                           <pic:cNvPicPr/>
                         </pic:nvPicPr>
                         <pic:blipFill>
-                          <a:blip r:embed="rId23">
+                          <a:blip r:embed="rId29">
                             <a:extLst>
                               <a:ext uri="{28A0092B-C50C-407E-A947-70E740481C1C}">
                                 <a14:useLocalDpi xmlns:a14="http://schemas.microsoft.com/office/drawing/2010/main" val="0"/>
@@ -3690,7 +5086,7 @@
                           <pic:cNvPicPr/>
                         </pic:nvPicPr>
                         <pic:blipFill>
-                          <a:blip r:embed="rId22">
+                          <a:blip r:embed="rId28">
                             <a:extLst>
                               <a:ext uri="{28A0092B-C50C-407E-A947-70E740481C1C}">
                                 <a14:useLocalDpi xmlns:a14="http://schemas.microsoft.com/office/drawing/2010/main" val="0"/>
@@ -3802,7 +5198,7 @@
                           <pic:cNvPicPr/>
                         </pic:nvPicPr>
                         <pic:blipFill>
-                          <a:blip r:embed="rId23">
+                          <a:blip r:embed="rId29">
                             <a:extLst>
                               <a:ext uri="{28A0092B-C50C-407E-A947-70E740481C1C}">
                                 <a14:useLocalDpi xmlns:a14="http://schemas.microsoft.com/office/drawing/2010/main" val="0"/>
@@ -3861,6 +5257,7 @@
     <w:p/>
     <w:p>
       <w:r>
+        <w:lastRenderedPageBreak/>
         <w:t>Use both</w:t>
       </w:r>
       <w:r>
@@ -3882,7 +5279,6 @@
           <w:noProof/>
           <w:lang w:val="en-US"/>
         </w:rPr>
-        <w:lastRenderedPageBreak/>
         <w:drawing>
           <wp:inline distT="0" distB="0" distL="0" distR="0" wp14:anchorId="321B2E24" wp14:editId="1177EA7E">
             <wp:extent cx="5731510" cy="2466393"/>
@@ -3901,7 +5297,7 @@
                     </pic:cNvPicPr>
                   </pic:nvPicPr>
                   <pic:blipFill>
-                    <a:blip r:embed="rId24">
+                    <a:blip r:embed="rId30">
                       <a:extLst>
                         <a:ext uri="{28A0092B-C50C-407E-A947-70E740481C1C}">
                           <a14:useLocalDpi xmlns:a14="http://schemas.microsoft.com/office/drawing/2010/main" val="0"/>
@@ -3934,7 +5330,7 @@
       </w:r>
     </w:p>
     <w:sectPr>
-      <w:footerReference w:type="default" r:id="rId25"/>
+      <w:footerReference w:type="default" r:id="rId31"/>
       <w:pgSz w:w="11906" w:h="16838"/>
       <w:pgMar w:top="1440" w:right="1080" w:bottom="1440" w:left="1080" w:header="708" w:footer="708" w:gutter="0"/>
       <w:cols w:space="708"/>
@@ -3998,7 +5394,7 @@
       <w:rPr>
         <w:noProof/>
       </w:rPr>
-      <w:t>9</w:t>
+      <w:t>11</w:t>
     </w:r>
     <w:r>
       <w:rPr>
@@ -5509,7 +6905,7 @@
 </file>
 
 <file path=customXml/itemProps1.xml><?xml version="1.0" encoding="utf-8"?>
-<ds:datastoreItem xmlns:ds="http://schemas.openxmlformats.org/officeDocument/2006/customXml" ds:itemID="{2E76F23A-6C51-48BA-94D8-F0635568BC3D}">
+<ds:datastoreItem xmlns:ds="http://schemas.openxmlformats.org/officeDocument/2006/customXml" ds:itemID="{AEE7F3DC-E0AA-4032-8243-3277E5529203}">
   <ds:schemaRefs>
     <ds:schemaRef ds:uri="http://schemas.openxmlformats.org/officeDocument/2006/bibliography"/>
   </ds:schemaRefs>

</xml_diff>